<commit_message>
Added link to the Dutch start page
</commit_message>
<xml_diff>
--- a/Quelldateien/MobaLedLib Startseite.docx
+++ b/Quelldateien/MobaLedLib Startseite.docx
@@ -129,6 +129,7 @@
         </w:rPr>
         <w:t xml:space="preserve"> </w:t>
       </w:r>
+      <w:proofErr w:type="spellStart"/>
       <w:r>
         <w:rPr>
           <w:b/>
@@ -140,6 +141,7 @@
         </w:rPr>
         <w:t>Einleitung</w:t>
       </w:r>
+      <w:proofErr w:type="spellEnd"/>
       <w:r>
         <w:rPr>
           <w:b/>
@@ -199,46 +201,22 @@
         <w:t>(</w:t>
       </w:r>
       <w:r>
-        <w:t>14</w:t>
-      </w:r>
-      <w:r>
-        <w:t>.1</w:t>
-      </w:r>
-      <w:r>
-        <w:t>2</w:t>
-      </w:r>
-      <w:r>
-        <w:t xml:space="preserve">.19) </w:t>
+        <w:t>02.02.20</w:t>
+      </w:r>
+      <w:r>
+        <w:t xml:space="preserve">) </w:t>
       </w:r>
       <w:r>
         <w:t xml:space="preserve">umfasst der Thread </w:t>
       </w:r>
       <w:r>
-        <w:t>knapp 8</w:t>
-      </w:r>
-      <w:r>
-        <w:t>5</w:t>
-      </w:r>
-      <w:r>
-        <w:t xml:space="preserve">0 Einträge </w:t>
-      </w:r>
-      <w:r>
-        <w:t>in denen man sich unmöglich zurechtfinden kann. Darum</w:t>
-      </w:r>
-      <w:r>
-        <w:t xml:space="preserve"> habe ich </w:t>
-      </w:r>
-      <w:r>
-        <w:t>d</w:t>
-      </w:r>
-      <w:r>
-        <w:t>ie Startseite modernisier</w:t>
-      </w:r>
-      <w:r>
-        <w:t>t</w:t>
-      </w:r>
-      <w:r>
-        <w:t xml:space="preserve">. </w:t>
+        <w:t xml:space="preserve">1063 </w:t>
+      </w:r>
+      <w:r>
+        <w:t xml:space="preserve">Einträge </w:t>
+      </w:r>
+      <w:r>
+        <w:t xml:space="preserve">in denen man sich unmöglich zurechtfinden kann. </w:t>
       </w:r>
     </w:p>
     <w:p>
@@ -337,6 +315,305 @@
       </w:r>
       <w:r>
         <w:t>Berichtet mir was Ihr vermisst, was Ihr nicht ganz versteht und wie man das Dokument interessanter gestalten kann.</w:t>
+      </w:r>
+    </w:p>
+    <w:p>
+      <w:pPr>
+        <w:pStyle w:val="KeinLeerraum"/>
+      </w:pPr>
+    </w:p>
+    <w:p>
+      <w:pPr>
+        <w:pStyle w:val="KeinLeerraum"/>
+        <w:rPr>
+          <w:b/>
+          <w:bCs/>
+        </w:rPr>
+      </w:pPr>
+      <w:r>
+        <w:rPr>
+          <w:noProof/>
+          <w:sz w:val="12"/>
+          <w:szCs w:val="12"/>
+        </w:rPr>
+        <w:t>[b]</w:t>
+      </w:r>
+      <w:r>
+        <w:rPr>
+          <w:noProof/>
+          <w:sz w:val="10"/>
+          <w:szCs w:val="10"/>
+        </w:rPr>
+        <w:t xml:space="preserve"> </w:t>
+      </w:r>
+      <w:r>
+        <w:rPr>
+          <w:b/>
+          <w:bCs/>
+          <w:sz w:val="24"/>
+          <w:szCs w:val="24"/>
+        </w:rPr>
+        <w:t>Sprachen/</w:t>
+      </w:r>
+      <w:proofErr w:type="spellStart"/>
+      <w:r>
+        <w:rPr>
+          <w:b/>
+          <w:bCs/>
+          <w:sz w:val="24"/>
+          <w:szCs w:val="24"/>
+        </w:rPr>
+        <w:t>Languages</w:t>
+      </w:r>
+      <w:proofErr w:type="spellEnd"/>
+      <w:r>
+        <w:rPr>
+          <w:b/>
+          <w:bCs/>
+          <w:sz w:val="24"/>
+          <w:szCs w:val="24"/>
+        </w:rPr>
+        <w:t>/</w:t>
+      </w:r>
+      <w:proofErr w:type="spellStart"/>
+      <w:r>
+        <w:rPr>
+          <w:b/>
+          <w:bCs/>
+          <w:sz w:val="24"/>
+          <w:szCs w:val="24"/>
+        </w:rPr>
+        <w:t>T</w:t>
+      </w:r>
+      <w:r>
+        <w:rPr>
+          <w:b/>
+          <w:bCs/>
+          <w:sz w:val="24"/>
+          <w:szCs w:val="24"/>
+        </w:rPr>
+        <w:t>alen</w:t>
+      </w:r>
+      <w:proofErr w:type="spellEnd"/>
+      <w:r>
+        <w:rPr>
+          <w:b/>
+          <w:bCs/>
+          <w:sz w:val="24"/>
+          <w:szCs w:val="24"/>
+        </w:rPr>
+        <w:t xml:space="preserve"> </w:t>
+      </w:r>
+      <w:r>
+        <w:rPr>
+          <w:noProof/>
+          <w:sz w:val="12"/>
+          <w:szCs w:val="12"/>
+        </w:rPr>
+        <w:t>[/b]</w:t>
+      </w:r>
+    </w:p>
+    <w:p>
+      <w:pPr>
+        <w:pStyle w:val="KeinLeerraum"/>
+      </w:pPr>
+      <w:r>
+        <w:t xml:space="preserve">Diese </w:t>
+      </w:r>
+      <w:r>
+        <w:t>Startseite gibt es dank Misha jetzt auch in Niederländisch:</w:t>
+      </w:r>
+      <w:r>
+        <w:br/>
+      </w:r>
+      <w:r>
+        <w:rPr>
+          <w:noProof/>
+          <w:sz w:val="14"/>
+          <w:szCs w:val="14"/>
+        </w:rPr>
+        <w:t>[URL=</w:t>
+      </w:r>
+      <w:proofErr w:type="gramStart"/>
+      <w:r>
+        <w:rPr>
+          <w:noProof/>
+          <w:sz w:val="14"/>
+          <w:szCs w:val="14"/>
+        </w:rPr>
+        <w:t>https://www.stummiforum.de/viewtopic.php?f=7&amp;t=165060&amp;sd=a&amp;start=</w:t>
+      </w:r>
+      <w:r>
+        <w:rPr>
+          <w:noProof/>
+          <w:sz w:val="14"/>
+          <w:szCs w:val="14"/>
+        </w:rPr>
+        <w:t>1059</w:t>
+      </w:r>
+      <w:r>
+        <w:rPr>
+          <w:noProof/>
+          <w:sz w:val="14"/>
+          <w:szCs w:val="14"/>
+        </w:rPr>
+        <w:t>]</w:t>
+      </w:r>
+      <w:proofErr w:type="spellStart"/>
+      <w:r>
+        <w:t>Dankzij</w:t>
+      </w:r>
+      <w:proofErr w:type="spellEnd"/>
+      <w:proofErr w:type="gramEnd"/>
+      <w:r>
+        <w:t xml:space="preserve"> Misha </w:t>
+      </w:r>
+      <w:proofErr w:type="spellStart"/>
+      <w:r>
+        <w:t>is</w:t>
+      </w:r>
+      <w:proofErr w:type="spellEnd"/>
+      <w:r>
+        <w:t xml:space="preserve"> </w:t>
+      </w:r>
+      <w:proofErr w:type="spellStart"/>
+      <w:r>
+        <w:t>deze</w:t>
+      </w:r>
+      <w:proofErr w:type="spellEnd"/>
+      <w:r>
+        <w:t xml:space="preserve"> </w:t>
+      </w:r>
+      <w:proofErr w:type="spellStart"/>
+      <w:r>
+        <w:t>pagina</w:t>
+      </w:r>
+      <w:proofErr w:type="spellEnd"/>
+      <w:r>
+        <w:t xml:space="preserve"> </w:t>
+      </w:r>
+      <w:proofErr w:type="spellStart"/>
+      <w:r>
+        <w:t>ook</w:t>
+      </w:r>
+      <w:proofErr w:type="spellEnd"/>
+      <w:r>
+        <w:t xml:space="preserve"> </w:t>
+      </w:r>
+      <w:proofErr w:type="spellStart"/>
+      <w:r>
+        <w:t>beschikbaar</w:t>
+      </w:r>
+      <w:proofErr w:type="spellEnd"/>
+      <w:r>
+        <w:t xml:space="preserve"> in </w:t>
+      </w:r>
+      <w:proofErr w:type="spellStart"/>
+      <w:r>
+        <w:t>het</w:t>
+      </w:r>
+      <w:proofErr w:type="spellEnd"/>
+      <w:r>
+        <w:t xml:space="preserve"> </w:t>
+      </w:r>
+      <w:proofErr w:type="spellStart"/>
+      <w:r>
+        <w:t>Nederlands</w:t>
+      </w:r>
+      <w:proofErr w:type="spellEnd"/>
+      <w:r>
+        <w:t xml:space="preserve">: </w:t>
+      </w:r>
+      <w:r>
+        <w:t>(</w:t>
+      </w:r>
+      <w:r>
+        <w:t>#1060</w:t>
+      </w:r>
+      <w:r>
+        <w:t>)</w:t>
+      </w:r>
+      <w:r>
+        <w:rPr>
+          <w:noProof/>
+          <w:sz w:val="14"/>
+          <w:szCs w:val="14"/>
+        </w:rPr>
+        <w:t xml:space="preserve"> </w:t>
+      </w:r>
+      <w:r>
+        <w:rPr>
+          <w:noProof/>
+          <w:sz w:val="14"/>
+          <w:szCs w:val="14"/>
+        </w:rPr>
+        <w:t>[/URL]</w:t>
+      </w:r>
+      <w:r>
+        <w:t xml:space="preserve"> </w:t>
+      </w:r>
+    </w:p>
+    <w:p>
+      <w:pPr>
+        <w:pStyle w:val="KeinLeerraum"/>
+      </w:pPr>
+      <w:r>
+        <w:t>Vielleicht findet sich auch noch jemand der die</w:t>
+      </w:r>
+      <w:r>
+        <w:t>se</w:t>
+      </w:r>
+      <w:r>
+        <w:t xml:space="preserve"> Seite andere Sprachen übersetzen will. </w:t>
+      </w:r>
+      <w:r>
+        <w:rPr>
+          <w:noProof/>
+          <w:sz w:val="14"/>
+          <w:szCs w:val="14"/>
+        </w:rPr>
+        <w:t>[URL=</w:t>
+      </w:r>
+      <w:r>
+        <w:rPr>
+          <w:noProof/>
+          <w:sz w:val="14"/>
+          <w:szCs w:val="14"/>
+        </w:rPr>
+        <w:t>https://github.com/Hardi-St/MobaLedLib_Docu/blob/master/Quelldateien/MobaLedLib%20Startseite.docx</w:t>
+      </w:r>
+      <w:r>
+        <w:rPr>
+          <w:noProof/>
+          <w:sz w:val="14"/>
+          <w:szCs w:val="14"/>
+        </w:rPr>
+        <w:t>]</w:t>
+      </w:r>
+      <w:r>
+        <w:t xml:space="preserve"> </w:t>
+      </w:r>
+      <w:r>
+        <w:t>Hier findet Ihr die Ausgangsdatei</w:t>
+      </w:r>
+      <w:r>
+        <w:t>.</w:t>
+      </w:r>
+      <w:r>
+        <w:rPr>
+          <w:noProof/>
+          <w:sz w:val="14"/>
+          <w:szCs w:val="14"/>
+        </w:rPr>
+        <w:t xml:space="preserve"> </w:t>
+      </w:r>
+      <w:r>
+        <w:rPr>
+          <w:noProof/>
+          <w:sz w:val="14"/>
+          <w:szCs w:val="14"/>
+        </w:rPr>
+        <w:t>[/URL]</w:t>
       </w:r>
     </w:p>
     <w:p>
@@ -491,11 +768,16 @@
         <w:t xml:space="preserve"> </w:t>
       </w:r>
       <w:r>
-        <w:t>Mit Strg+</w:t>
+        <w:t xml:space="preserve">Mit </w:t>
+      </w:r>
+      <w:proofErr w:type="spellStart"/>
+      <w:r>
+        <w:t>Strg+</w:t>
       </w:r>
       <w:r>
         <w:t>f</w:t>
       </w:r>
+      <w:proofErr w:type="spellEnd"/>
       <w:r>
         <w:t xml:space="preserve"> und der Eingabe von „</w:t>
       </w:r>
@@ -516,6 +798,13 @@
       <w:pPr>
         <w:pStyle w:val="KeinLeerraum"/>
       </w:pPr>
+    </w:p>
+    <w:p>
+      <w:pPr>
+        <w:pStyle w:val="KeinLeerraum"/>
+      </w:pPr>
+      <w:bookmarkStart w:id="0" w:name="_GoBack"/>
+      <w:bookmarkEnd w:id="0"/>
     </w:p>
     <w:p>
       <w:pPr>
@@ -792,11 +1081,11 @@
       <w:pPr>
         <w:pStyle w:val="KeinLeerraum"/>
       </w:pPr>
-      <w:bookmarkStart w:id="0" w:name="_Hlk21120841"/>
+      <w:bookmarkStart w:id="1" w:name="_Hlk21120841"/>
       <w:r>
         <w:t>[</w:t>
       </w:r>
-      <w:bookmarkEnd w:id="0"/>
+      <w:bookmarkEnd w:id="1"/>
       <w:r>
         <w:t>*</w:t>
       </w:r>
@@ -812,6 +1101,7 @@
         <w:pStyle w:val="KeinLeerraum"/>
       </w:pPr>
       <w:r>
+        <w:lastRenderedPageBreak/>
         <w:t>[</w:t>
       </w:r>
       <w:r>
@@ -1061,11 +1351,7 @@
         <w:t>768</w:t>
       </w:r>
       <w:r>
-        <w:t xml:space="preserve"> einzelne LEDs angesteuert werden. Dazu wird nur eine einzige Datenleitung zum Arduino benötigt. Das ist durch die Verwendung von WS2812 </w:t>
-      </w:r>
-      <w:r>
-        <w:lastRenderedPageBreak/>
-        <w:t xml:space="preserve">LEDs oder WS2811 Chips möglich. Da diese Bauteile extrem günstig sind (8 /12 Cent) kann man damit sehr viele verschiedene Beleuchtungen für ganz kleines Geld auf der Modelleisenbahn realisieren. </w:t>
+        <w:t xml:space="preserve"> einzelne LEDs angesteuert werden. Dazu wird nur eine einzige Datenleitung zum Arduino benötigt. Das ist durch die Verwendung von WS2812 LEDs oder WS2811 Chips möglich. Da diese Bauteile extrem günstig sind (8 /12 Cent) kann man damit sehr viele verschiedene Beleuchtungen für ganz kleines Geld auf der Modelleisenbahn realisieren. </w:t>
       </w:r>
     </w:p>
     <w:p>
@@ -1632,7 +1918,11 @@
         <w:t xml:space="preserve"> der LEDs </w:t>
       </w:r>
       <w:r>
-        <w:t xml:space="preserve">wie man sie aus den LED Stripes kennt </w:t>
+        <w:t xml:space="preserve">wie </w:t>
+      </w:r>
+      <w:r>
+        <w:lastRenderedPageBreak/>
+        <w:t xml:space="preserve">man sie aus den LED Stripes kennt </w:t>
       </w:r>
       <w:r>
         <w:t xml:space="preserve">eine </w:t>
@@ -1729,7 +2019,6 @@
         <w:pStyle w:val="KeinLeerraum"/>
       </w:pPr>
       <w:r>
-        <w:lastRenderedPageBreak/>
         <w:t xml:space="preserve">Die Verteilerplatinen können mit 4-poligen oder mit 6-poligen Steckern bestückt werden. </w:t>
       </w:r>
       <w:r>
@@ -1828,7 +2117,15 @@
         <w:t xml:space="preserve"> </w:t>
       </w:r>
       <w:r>
-        <w:t>[url=https://abload.de/image.php?img=03_ueberblickmit_platkrjs7.png][img]https://abload.de/img/03_ueberblickmit_platkrjs7.png[/img][/url]</w:t>
+        <w:t>[url=</w:t>
+      </w:r>
+      <w:proofErr w:type="gramStart"/>
+      <w:r>
+        <w:t>https://abload.de/image.php?img=03_ueberblickmit_platkrjs7.png][</w:t>
+      </w:r>
+      <w:proofErr w:type="gramEnd"/>
+      <w:r>
+        <w:t>img]https://abload.de/img/03_ueberblickmit_platkrjs7.png[/img][/url]</w:t>
       </w:r>
     </w:p>
     <w:p>
@@ -2189,7 +2486,6 @@
         <w:pStyle w:val="KeinLeerraum"/>
       </w:pPr>
       <w:r>
-        <w:lastRenderedPageBreak/>
         <w:t xml:space="preserve">Dabei können die LEDs sehr schnell geschaltet werden (20ms). Das ist zum Beispiel bei einem Fotoblitz oder einem Schweißlicht entscheidend. Aber auch für das langsame Auf- und Abblenden der Lichter eines Andreaskreuzes ist eine schnelle Übertragung entscheidend. </w:t>
       </w:r>
     </w:p>
@@ -2271,7 +2567,23 @@
           <w:sz w:val="18"/>
           <w:szCs w:val="18"/>
         </w:rPr>
-        <w:t>[url=https://abload.de/image.php?img=04_hauptplatinedvksh.jpg][img]https://abload.de/img/04_hauptplatinedvksh.jpg[/img][/url]</w:t>
+        <w:t>[url=</w:t>
+      </w:r>
+      <w:proofErr w:type="gramStart"/>
+      <w:r>
+        <w:rPr>
+          <w:sz w:val="18"/>
+          <w:szCs w:val="18"/>
+        </w:rPr>
+        <w:t>https://abload.de/image.php?img=04_hauptplatinedvksh.jpg][</w:t>
+      </w:r>
+      <w:proofErr w:type="gramEnd"/>
+      <w:r>
+        <w:rPr>
+          <w:sz w:val="18"/>
+          <w:szCs w:val="18"/>
+        </w:rPr>
+        <w:t>img]https://abload.de/img/04_hauptplatinedvksh.jpg[/img][/url]</w:t>
       </w:r>
     </w:p>
     <w:p>
@@ -2299,10 +2611,10 @@
             <v:path o:extrusionok="f" gradientshapeok="t" o:connecttype="rect"/>
             <o:lock v:ext="edit" aspectratio="t"/>
           </v:shapetype>
-          <v:shape id="_x0000_i1025" type="#_x0000_t75" style="width:204.4pt;height:148.65pt" o:ole="">
+          <v:shape id="_x0000_i1025" type="#_x0000_t75" style="width:204.45pt;height:148.3pt" o:ole="">
             <v:imagedata r:id="rId9" o:title=""/>
           </v:shape>
-          <o:OLEObject Type="Embed" ProgID="Unknown" ShapeID="_x0000_i1025" DrawAspect="Content" ObjectID="_1637867980" r:id="rId10"/>
+          <o:OLEObject Type="Embed" ProgID="Unknown" ShapeID="_x0000_i1025" DrawAspect="Content" ObjectID="_1642190481" r:id="rId10"/>
         </w:object>
       </w:r>
     </w:p>
@@ -2491,7 +2803,31 @@
           <w:szCs w:val="28"/>
           <w:lang w:val="en-US"/>
         </w:rPr>
-        <w:t>Das Drehbuch:</w:t>
+        <w:t xml:space="preserve">Das </w:t>
+      </w:r>
+      <w:proofErr w:type="spellStart"/>
+      <w:r>
+        <w:rPr>
+          <w:b/>
+          <w:bCs/>
+          <w:color w:val="0000FF"/>
+          <w:sz w:val="28"/>
+          <w:szCs w:val="28"/>
+          <w:lang w:val="en-US"/>
+        </w:rPr>
+        <w:t>Drehbuch</w:t>
+      </w:r>
+      <w:proofErr w:type="spellEnd"/>
+      <w:r>
+        <w:rPr>
+          <w:b/>
+          <w:bCs/>
+          <w:color w:val="0000FF"/>
+          <w:sz w:val="28"/>
+          <w:szCs w:val="28"/>
+          <w:lang w:val="en-US"/>
+        </w:rPr>
+        <w:t>:</w:t>
       </w:r>
       <w:r>
         <w:rPr>
@@ -2558,7 +2894,15 @@
         <w:t>Verhalten</w:t>
       </w:r>
       <w:r>
-        <w:t xml:space="preserve"> der Lichter, Servos, Sound Module und anderer an die Hauptplatine angeschlossenen Komponenten wird von einer individuellen Konfiguration gesteuert. Hier kann für jede LED einzeln oder für mehrere LEDs in einer Gruppe bestimmt werden wie sie sich verhalten sollen.</w:t>
+        <w:t xml:space="preserve"> der Lichter, Servos, Sound Module und anderer an die Hauptplatine angeschlossenen Komponenten wird von einer individuellen Konfiguration gesteuert. Hier kann für jede </w:t>
+      </w:r>
+      <w:proofErr w:type="gramStart"/>
+      <w:r>
+        <w:t>LED einzeln</w:t>
+      </w:r>
+      <w:proofErr w:type="gramEnd"/>
+      <w:r>
+        <w:t xml:space="preserve"> oder für mehrere LEDs in einer Gruppe bestimmt werden wie sie sich verhalten sollen.</w:t>
       </w:r>
     </w:p>
     <w:p>
@@ -2704,6 +3048,7 @@
         <w:pStyle w:val="KeinLeerraum"/>
       </w:pPr>
       <w:r>
+        <w:lastRenderedPageBreak/>
         <w:t xml:space="preserve">Die unterschiedlichen Effekte werden mit Hilfe verschiedener Dialoge </w:t>
       </w:r>
       <w:r>
@@ -2718,21 +3063,28 @@
         <w:pStyle w:val="KeinLeerraum"/>
       </w:pPr>
       <w:r>
-        <w:t>[url=https://abload.de/image.php?img=05_z-arduino_button0ekw4.jpg][img]https://abload.de/img/05_z-arduino_button0ekw4.jpg[/img][/url]</w:t>
-      </w:r>
-    </w:p>
-    <w:p>
-      <w:pPr>
-        <w:pStyle w:val="KeinLeerraum"/>
-        <w:rPr>
-          <w:noProof/>
-        </w:rPr>
-      </w:pPr>
-      <w:r>
-        <w:rPr>
-          <w:noProof/>
-        </w:rPr>
-        <w:lastRenderedPageBreak/>
+        <w:t>[url=</w:t>
+      </w:r>
+      <w:proofErr w:type="gramStart"/>
+      <w:r>
+        <w:t>https://abload.de/image.php?img=05_z-arduino_button0ekw4.jpg][</w:t>
+      </w:r>
+      <w:proofErr w:type="gramEnd"/>
+      <w:r>
+        <w:t>img]https://abload.de/img/05_z-arduino_button0ekw4.jpg[/img][/url]</w:t>
+      </w:r>
+    </w:p>
+    <w:p>
+      <w:pPr>
+        <w:pStyle w:val="KeinLeerraum"/>
+        <w:rPr>
+          <w:noProof/>
+        </w:rPr>
+      </w:pPr>
+      <w:r>
+        <w:rPr>
+          <w:noProof/>
+        </w:rPr>
         <w:drawing>
           <wp:inline distT="0" distB="0" distL="0" distR="0">
             <wp:extent cx="565150" cy="704850"/>
@@ -3031,7 +3383,15 @@
         </w:rPr>
       </w:pPr>
       <w:r>
-        <w:t>Die MobaLedLib kann aber auch weiterhin ohne das Excel Tool genutzt werden</w:t>
+        <w:t xml:space="preserve">Die MobaLedLib kann aber auch weiterhin ohne </w:t>
+      </w:r>
+      <w:proofErr w:type="gramStart"/>
+      <w:r>
+        <w:t>das</w:t>
+      </w:r>
+      <w:proofErr w:type="gramEnd"/>
+      <w:r>
+        <w:t xml:space="preserve"> Excel Tool genutzt werden</w:t>
       </w:r>
       <w:r>
         <w:t>. Dazu existieren in der Arduino IDE viele Beispiele welche zeigen wie man die einzelnen Funktionen nutzen kann. Diese Beispiele können beliebig kombiniert werden</w:t>
@@ -3149,6 +3509,7 @@
         <w:pStyle w:val="KeinLeerraum"/>
       </w:pPr>
       <w:r>
+        <w:lastRenderedPageBreak/>
         <w:t>[*] DCC</w:t>
       </w:r>
       <w:r>
@@ -3215,7 +3576,6 @@
         <w:pStyle w:val="KeinLeerraum"/>
       </w:pPr>
       <w:r>
-        <w:lastRenderedPageBreak/>
         <w:t xml:space="preserve">Die Hauptplatine ist bereits für </w:t>
       </w:r>
       <w:r>
@@ -3362,7 +3722,23 @@
         <w:pStyle w:val="KeinLeerraum"/>
       </w:pPr>
       <w:r>
-        <w:t xml:space="preserve">Seit dem 17.12.19 ist der Pattern_Configurator mit dem Prog_Generator verlobt. Das bedeutet, dass man die Daten ganz einfach zwischen den beiden Programmen austauschen kann. </w:t>
+        <w:t xml:space="preserve">Seit dem 17.12.19 ist </w:t>
+      </w:r>
+      <w:proofErr w:type="gramStart"/>
+      <w:r>
+        <w:t>der Pattern</w:t>
+      </w:r>
+      <w:proofErr w:type="gramEnd"/>
+      <w:r>
+        <w:t xml:space="preserve">_Configurator mit dem </w:t>
+      </w:r>
+      <w:proofErr w:type="spellStart"/>
+      <w:r>
+        <w:t>Prog_Generator</w:t>
+      </w:r>
+      <w:proofErr w:type="spellEnd"/>
+      <w:r>
+        <w:t xml:space="preserve"> verlobt. Das bedeutet, dass man die Daten ganz einfach zwischen den beiden Programmen austauschen kann. </w:t>
       </w:r>
       <w:r>
         <w:t xml:space="preserve">Ein paar Details dazu findet man hier: </w:t>
@@ -3608,7 +3984,7 @@
       <w:r>
         <w:t xml:space="preserve">Die Dokumentation der Bibliothek und der verfügbaren Platinen befinden sich in diesem GitHub Repository: </w:t>
       </w:r>
-      <w:bookmarkStart w:id="1" w:name="_Hlk21638414"/>
+      <w:bookmarkStart w:id="2" w:name="_Hlk21638414"/>
       <w:r>
         <w:fldChar w:fldCharType="begin"/>
       </w:r>
@@ -3630,7 +4006,7 @@
         </w:rPr>
         <w:fldChar w:fldCharType="end"/>
       </w:r>
-      <w:bookmarkEnd w:id="1"/>
+      <w:bookmarkEnd w:id="2"/>
     </w:p>
     <w:p>
       <w:pPr>
@@ -3757,6 +4133,7 @@
         </w:rPr>
         <w:t xml:space="preserve"> </w:t>
       </w:r>
+      <w:proofErr w:type="spellStart"/>
       <w:r>
         <w:rPr>
           <w:b/>
@@ -3768,6 +4145,7 @@
         </w:rPr>
         <w:t>Benötigte</w:t>
       </w:r>
+      <w:proofErr w:type="spellEnd"/>
       <w:r>
         <w:rPr>
           <w:b/>
@@ -3820,6 +4198,7 @@
         <w:pStyle w:val="KeinLeerraum"/>
       </w:pPr>
       <w:r>
+        <w:lastRenderedPageBreak/>
         <w:t>Den Eingang der ersten RGB LED verbindet man mit dem Pin D6 des Arduinos. Zusätzlich schließt man +5V und GND an die entsprechenden Anschlüsse des Arduinos und kann schon loslegen.</w:t>
       </w:r>
     </w:p>
@@ -3838,7 +4217,6 @@
         </w:rPr>
       </w:pPr>
       <w:r>
-        <w:lastRenderedPageBreak/>
         <w:t xml:space="preserve">Es empfiehlt sich aber, dass man die von Alf zum Selbstkostenpreis zur Verfügung gestellten Platinen verwendet. Dazu schickt man eine E-Mail an </w:t>
       </w:r>
       <w:hyperlink r:id="rId15" w:history="1">
@@ -3867,14 +4245,31 @@
           <w:sz w:val="6"/>
           <w:szCs w:val="6"/>
         </w:rPr>
-        <w:t>[URL=https://www.stummiforum.de/viewtopic.php?f=7&amp;t=165060&amp;sd=a&amp;start=499]</w:t>
-      </w:r>
-      <w:r>
-        <w:rPr>
-          <w:color w:val="00B0F0"/>
-          <w:u w:val="single"/>
-        </w:rPr>
-        <w:t>Verfügbare Platinen und P</w:t>
+        <w:t>[URL=</w:t>
+      </w:r>
+      <w:proofErr w:type="gramStart"/>
+      <w:r>
+        <w:rPr>
+          <w:noProof/>
+          <w:sz w:val="6"/>
+          <w:szCs w:val="6"/>
+        </w:rPr>
+        <w:t>https://www.stummiforum.de/viewtopic.php?f=7&amp;t=165060&amp;sd=a&amp;start=499]</w:t>
+      </w:r>
+      <w:r>
+        <w:rPr>
+          <w:color w:val="00B0F0"/>
+          <w:u w:val="single"/>
+        </w:rPr>
+        <w:t>Verfügbare</w:t>
+      </w:r>
+      <w:proofErr w:type="gramEnd"/>
+      <w:r>
+        <w:rPr>
+          <w:color w:val="00B0F0"/>
+          <w:u w:val="single"/>
+        </w:rPr>
+        <w:t xml:space="preserve"> Platinen und P</w:t>
       </w:r>
       <w:r>
         <w:rPr>
@@ -4474,7 +4869,6 @@
         <w:pStyle w:val="KeinLeerraum"/>
       </w:pPr>
       <w:r>
-        <w:lastRenderedPageBreak/>
         <w:t>Mit den WS2811 können 3 normale LEDs über die MobaLedLib angesteuert werden. Das können LEDs in Straßenlaternen, Ampeln oder Lichtsignalen sein. Da die WS2811 Chips den Strom intern auf 18 mA begrenzen werden keine zusätzlichen Widerstände benötigt. Achtung: Eventuell vorhandene Widerstände [b]müssen[/b] entfernt werden sonst leuchten die LEDs viel zu schwach.</w:t>
       </w:r>
     </w:p>
@@ -4894,13 +5288,13 @@
       <w:pPr>
         <w:pStyle w:val="KeinLeerraum"/>
       </w:pPr>
-      <w:bookmarkStart w:id="2" w:name="_Hlk21987156"/>
-      <w:r>
-        <w:t xml:space="preserve">Die LEDs (Häuser, Signale, …) werden über 4 polige Flachkabel welche per Schneid/Klemm Technik mit Pfostenbuchsen verbunden werden angeschlossen. Diese Stecker sind sehr einfach zu handhaben. Man legt das Kabel richtig rum in den Stecker ein und drückt diesen mit einem Schraubstock zusammen. Dabei schneiden sich die Kontakte durch die Isolierung und erzeugen eine sehr zuverlässige Verbindung. Auf diese Weise kann man die 4 Anschlüssen sehr schnell </w:t>
+      <w:bookmarkStart w:id="3" w:name="_Hlk21987156"/>
+      <w:r>
+        <w:t xml:space="preserve">Die LEDs (Häuser, Signale, …) werden über 4 polige Flachkabel welche per Schneid/Klemm Technik mit Pfostenbuchsen verbunden werden angeschlossen. Diese Stecker sind sehr einfach zu handhaben. Man legt das Kabel richtig rum in den Stecker ein und drückt diesen mit einem Schraubstock zusammen. Dabei schneiden sich die Kontakte durch die Isolierung und erzeugen eine </w:t>
       </w:r>
       <w:r>
         <w:lastRenderedPageBreak/>
-        <w:t xml:space="preserve">kontaktieren. Allerdings muss man das Flachkabel richtig herum einlegen. Dazu muss das </w:t>
+        <w:t xml:space="preserve">sehr zuverlässige Verbindung. Auf diese Weise kann man die 4 Anschlüssen sehr schnell kontaktieren. Allerdings muss man das Flachkabel richtig herum einlegen. Dazu muss das </w:t>
       </w:r>
       <w:r>
         <w:t>m</w:t>
@@ -4924,13 +5318,21 @@
         <w:t>übereinstimmen:</w:t>
       </w:r>
     </w:p>
-    <w:bookmarkEnd w:id="2"/>
-    <w:p>
-      <w:pPr>
-        <w:pStyle w:val="KeinLeerraum"/>
-      </w:pPr>
-      <w:r>
-        <w:t>[url=https://abload.de/image.php?img=wannenstecker_mit_mar8mk13.jpg][img]</w:t>
+    <w:bookmarkEnd w:id="3"/>
+    <w:p>
+      <w:pPr>
+        <w:pStyle w:val="KeinLeerraum"/>
+      </w:pPr>
+      <w:r>
+        <w:t>[url=</w:t>
+      </w:r>
+      <w:proofErr w:type="gramStart"/>
+      <w:r>
+        <w:t>https://abload.de/image.php?img=wannenstecker_mit_mar8mk13.jpg][</w:t>
+      </w:r>
+      <w:proofErr w:type="gramEnd"/>
+      <w:r>
+        <w:t>img]</w:t>
       </w:r>
       <w:hyperlink r:id="rId25" w:history="1">
         <w:r>
@@ -5029,10 +5431,22 @@
           <w:i/>
           <w:iCs/>
         </w:rPr>
-        <w:t>Belegung der Leitungen:</w:t>
-      </w:r>
-      <w:r>
-        <w:t>[/b]</w:t>
+        <w:t xml:space="preserve">Belegung der </w:t>
+      </w:r>
+      <w:proofErr w:type="gramStart"/>
+      <w:r>
+        <w:rPr>
+          <w:i/>
+          <w:iCs/>
+        </w:rPr>
+        <w:t>Leitungen:</w:t>
+      </w:r>
+      <w:r>
+        <w:t>[</w:t>
+      </w:r>
+      <w:proofErr w:type="gramEnd"/>
+      <w:r>
+        <w:t>/b]</w:t>
       </w:r>
     </w:p>
     <w:p>
@@ -5139,6 +5553,7 @@
         </w:rPr>
         <w:t xml:space="preserve"> </w:t>
       </w:r>
+      <w:proofErr w:type="spellStart"/>
       <w:r>
         <w:rPr>
           <w:b/>
@@ -5148,7 +5563,43 @@
           <w:szCs w:val="28"/>
           <w:lang w:val="en-US"/>
         </w:rPr>
-        <w:t>Weitere Platinen:</w:t>
+        <w:t>Weitere</w:t>
+      </w:r>
+      <w:proofErr w:type="spellEnd"/>
+      <w:r>
+        <w:rPr>
+          <w:b/>
+          <w:bCs/>
+          <w:color w:val="0000FF"/>
+          <w:sz w:val="28"/>
+          <w:szCs w:val="28"/>
+          <w:lang w:val="en-US"/>
+        </w:rPr>
+        <w:t xml:space="preserve"> </w:t>
+      </w:r>
+      <w:proofErr w:type="spellStart"/>
+      <w:r>
+        <w:rPr>
+          <w:b/>
+          <w:bCs/>
+          <w:color w:val="0000FF"/>
+          <w:sz w:val="28"/>
+          <w:szCs w:val="28"/>
+          <w:lang w:val="en-US"/>
+        </w:rPr>
+        <w:t>Platinen</w:t>
+      </w:r>
+      <w:proofErr w:type="spellEnd"/>
+      <w:r>
+        <w:rPr>
+          <w:b/>
+          <w:bCs/>
+          <w:color w:val="0000FF"/>
+          <w:sz w:val="28"/>
+          <w:szCs w:val="28"/>
+          <w:lang w:val="en-US"/>
+        </w:rPr>
+        <w:t>:</w:t>
       </w:r>
       <w:r>
         <w:rPr>
@@ -5251,14 +5702,31 @@
           <w:sz w:val="6"/>
           <w:szCs w:val="6"/>
         </w:rPr>
-        <w:t>[URL=https://www.stummiforum.de/viewtopic.php?f=7&amp;t=165060&amp;sd=a&amp;start=499]</w:t>
-      </w:r>
-      <w:r>
-        <w:rPr>
-          <w:color w:val="00B0F0"/>
-          <w:u w:val="single"/>
-        </w:rPr>
-        <w:t>Verfügbare Platinen und P</w:t>
+        <w:t>[URL=</w:t>
+      </w:r>
+      <w:proofErr w:type="gramStart"/>
+      <w:r>
+        <w:rPr>
+          <w:noProof/>
+          <w:sz w:val="6"/>
+          <w:szCs w:val="6"/>
+        </w:rPr>
+        <w:t>https://www.stummiforum.de/viewtopic.php?f=7&amp;t=165060&amp;sd=a&amp;start=499]</w:t>
+      </w:r>
+      <w:r>
+        <w:rPr>
+          <w:color w:val="00B0F0"/>
+          <w:u w:val="single"/>
+        </w:rPr>
+        <w:t>Verfügbare</w:t>
+      </w:r>
+      <w:proofErr w:type="gramEnd"/>
+      <w:r>
+        <w:rPr>
+          <w:color w:val="00B0F0"/>
+          <w:u w:val="single"/>
+        </w:rPr>
+        <w:t xml:space="preserve"> Platinen und P</w:t>
       </w:r>
       <w:r>
         <w:rPr>
@@ -5387,8 +5855,13 @@
       <w:r>
         <w:t>Platine können 5 Geräusche direkt abgerufen werden. Weitere sind über „Next“ und „</w:t>
       </w:r>
-      <w:r>
-        <w:t>Previous”</w:t>
+      <w:proofErr w:type="spellStart"/>
+      <w:r>
+        <w:t>Previous</w:t>
+      </w:r>
+      <w:proofErr w:type="spellEnd"/>
+      <w:r>
+        <w:t>”</w:t>
       </w:r>
       <w:r>
         <w:t xml:space="preserve"> Funktionen verfügbar. Außerdem kann die Platine zwei LEDs ansteuern.</w:t>
@@ -5402,7 +5875,15 @@
         <w:t>Hier zwei bestückungsvarianten des Sound JQ6500 Moduls:</w:t>
       </w:r>
       <w:r>
-        <w:t xml:space="preserve"> [url=https://abload.de/image.php?img=06_jq6500_soundwjkif.jpg][img]https://abload.de/img/06_jq6500_soundwjkif.jpg[/img][/url]</w:t>
+        <w:t xml:space="preserve"> [url=</w:t>
+      </w:r>
+      <w:proofErr w:type="gramStart"/>
+      <w:r>
+        <w:t>https://abload.de/image.php?img=06_jq6500_soundwjkif.jpg][</w:t>
+      </w:r>
+      <w:proofErr w:type="gramEnd"/>
+      <w:r>
+        <w:t>img]https://abload.de/img/06_jq6500_soundwjkif.jpg[/img][/url]</w:t>
       </w:r>
     </w:p>
     <w:p>
@@ -5513,6 +5994,7 @@
           <w:szCs w:val="14"/>
           <w:lang w:val="en-US"/>
         </w:rPr>
+        <w:lastRenderedPageBreak/>
         <w:t>[color=#0000FF][b]</w:t>
       </w:r>
       <w:r>
@@ -5546,7 +6028,6 @@
         <w:pStyle w:val="KeinLeerraum"/>
       </w:pPr>
       <w:r>
-        <w:lastRenderedPageBreak/>
         <w:t>Mit einer Platine können 3 Servos angesteuert werden:</w:t>
       </w:r>
     </w:p>
@@ -6306,7 +6787,7 @@
         <w:lastRenderedPageBreak/>
         <w:t>[color=#0000FF][size=120] [b]</w:t>
       </w:r>
-      <w:bookmarkStart w:id="3" w:name="_Hlk23889154"/>
+      <w:bookmarkStart w:id="4" w:name="_Hlk23889154"/>
       <w:r>
         <w:rPr>
           <w:b/>
@@ -6317,7 +6798,7 @@
         </w:rPr>
         <w:t>Inhaltsverzeichnis</w:t>
       </w:r>
-      <w:bookmarkEnd w:id="3"/>
+      <w:bookmarkEnd w:id="4"/>
       <w:r>
         <w:rPr>
           <w:b/>
@@ -6505,6 +6986,85 @@
           <w:sz w:val="6"/>
           <w:szCs w:val="6"/>
         </w:rPr>
+        <w:t>[URL=</w:t>
+      </w:r>
+      <w:proofErr w:type="gramStart"/>
+      <w:r>
+        <w:rPr>
+          <w:noProof/>
+          <w:sz w:val="6"/>
+          <w:szCs w:val="6"/>
+        </w:rPr>
+        <w:t>https://www.stummiforum.de/viewtopic.php?f=7&amp;t=165060&amp;sd=a&amp;star</w:t>
+      </w:r>
+      <w:r>
+        <w:rPr>
+          <w:noProof/>
+          <w:sz w:val="14"/>
+          <w:szCs w:val="14"/>
+        </w:rPr>
+        <w:t>t=508]</w:t>
+      </w:r>
+      <w:r>
+        <w:rPr>
+          <w:noProof/>
+          <w:sz w:val="14"/>
+          <w:szCs w:val="14"/>
+        </w:rPr>
+        <w:t xml:space="preserve"> </w:t>
+      </w:r>
+      <w:r>
+        <w:rPr>
+          <w:color w:val="00B0F0"/>
+          <w:u w:val="single"/>
+        </w:rPr>
+        <w:t xml:space="preserve">  </w:t>
+      </w:r>
+      <w:proofErr w:type="gramEnd"/>
+      <w:r>
+        <w:rPr>
+          <w:color w:val="00B0F0"/>
+          <w:u w:val="single"/>
+        </w:rPr>
+        <w:t xml:space="preserve">     (Siehe </w:t>
+      </w:r>
+      <w:r>
+        <w:rPr>
+          <w:color w:val="00B0F0"/>
+          <w:u w:val="single"/>
+        </w:rPr>
+        <w:t xml:space="preserve">auch </w:t>
+      </w:r>
+      <w:r>
+        <w:rPr>
+          <w:noProof/>
+          <w:color w:val="00B0F0"/>
+          <w:u w:val="single"/>
+        </w:rPr>
+        <w:t>#509</w:t>
+      </w:r>
+      <w:r>
+        <w:rPr>
+          <w:noProof/>
+          <w:sz w:val="6"/>
+          <w:szCs w:val="6"/>
+        </w:rPr>
+        <w:t xml:space="preserve"> [/URL]</w:t>
+      </w:r>
+      <w:r>
+        <w:rPr>
+          <w:noProof/>
+          <w:sz w:val="6"/>
+          <w:szCs w:val="6"/>
+        </w:rPr>
+        <w:t xml:space="preserve">  </w:t>
+      </w:r>
+      <w:r>
+        <w:rPr>
+          <w:noProof/>
+          <w:sz w:val="6"/>
+          <w:szCs w:val="6"/>
+        </w:rPr>
         <w:t>[URL=https://www.stummiforum.de/viewtopic.php?f=7&amp;t=165060&amp;sd=a&amp;star</w:t>
       </w:r>
       <w:r>
@@ -6513,68 +7073,6 @@
           <w:sz w:val="14"/>
           <w:szCs w:val="14"/>
         </w:rPr>
-        <w:t>t=508]</w:t>
-      </w:r>
-      <w:r>
-        <w:rPr>
-          <w:noProof/>
-          <w:sz w:val="14"/>
-          <w:szCs w:val="14"/>
-        </w:rPr>
-        <w:t xml:space="preserve"> </w:t>
-      </w:r>
-      <w:r>
-        <w:rPr>
-          <w:color w:val="00B0F0"/>
-          <w:u w:val="single"/>
-        </w:rPr>
-        <w:t xml:space="preserve">       (Siehe </w:t>
-      </w:r>
-      <w:r>
-        <w:rPr>
-          <w:color w:val="00B0F0"/>
-          <w:u w:val="single"/>
-        </w:rPr>
-        <w:t xml:space="preserve">auch </w:t>
-      </w:r>
-      <w:r>
-        <w:rPr>
-          <w:noProof/>
-          <w:color w:val="00B0F0"/>
-          <w:u w:val="single"/>
-        </w:rPr>
-        <w:t>#509</w:t>
-      </w:r>
-      <w:r>
-        <w:rPr>
-          <w:noProof/>
-          <w:sz w:val="6"/>
-          <w:szCs w:val="6"/>
-        </w:rPr>
-        <w:t xml:space="preserve"> [/URL]</w:t>
-      </w:r>
-      <w:r>
-        <w:rPr>
-          <w:noProof/>
-          <w:sz w:val="6"/>
-          <w:szCs w:val="6"/>
-        </w:rPr>
-        <w:t xml:space="preserve">  </w:t>
-      </w:r>
-      <w:r>
-        <w:rPr>
-          <w:noProof/>
-          <w:sz w:val="6"/>
-          <w:szCs w:val="6"/>
-        </w:rPr>
-        <w:t>[URL=https://www.stummiforum.de/viewtopic.php?f=7&amp;t=165060&amp;sd=a&amp;star</w:t>
-      </w:r>
-      <w:r>
-        <w:rPr>
-          <w:noProof/>
-          <w:sz w:val="14"/>
-          <w:szCs w:val="14"/>
-        </w:rPr>
         <w:t>t=</w:t>
       </w:r>
       <w:r>
@@ -6598,14 +7096,7 @@
           <w:color w:val="00B0F0"/>
           <w:u w:val="single"/>
         </w:rPr>
-        <w:t xml:space="preserve"> </w:t>
-      </w:r>
-      <w:r>
-        <w:rPr>
-          <w:color w:val="00B0F0"/>
-          <w:u w:val="single"/>
-        </w:rPr>
-        <w:t xml:space="preserve">und </w:t>
+        <w:t xml:space="preserve"> und </w:t>
       </w:r>
       <w:r>
         <w:rPr>
@@ -8055,14 +8546,31 @@
           <w:sz w:val="6"/>
           <w:szCs w:val="6"/>
         </w:rPr>
-        <w:t>[URL=https://www.stummiforum.de/viewtopic.php?f=7&amp;t=165060&amp;sd=a&amp;start=499]</w:t>
-      </w:r>
-      <w:r>
-        <w:rPr>
-          <w:color w:val="00B0F0"/>
-          <w:u w:val="single"/>
-        </w:rPr>
-        <w:t>Verfügbare Platinen und P</w:t>
+        <w:t>[URL=</w:t>
+      </w:r>
+      <w:proofErr w:type="gramStart"/>
+      <w:r>
+        <w:rPr>
+          <w:noProof/>
+          <w:sz w:val="6"/>
+          <w:szCs w:val="6"/>
+        </w:rPr>
+        <w:t>https://www.stummiforum.de/viewtopic.php?f=7&amp;t=165060&amp;sd=a&amp;start=499]</w:t>
+      </w:r>
+      <w:r>
+        <w:rPr>
+          <w:color w:val="00B0F0"/>
+          <w:u w:val="single"/>
+        </w:rPr>
+        <w:t>Verfügbare</w:t>
+      </w:r>
+      <w:proofErr w:type="gramEnd"/>
+      <w:r>
+        <w:rPr>
+          <w:color w:val="00B0F0"/>
+          <w:u w:val="single"/>
+        </w:rPr>
+        <w:t xml:space="preserve"> Platinen und P</w:t>
       </w:r>
       <w:r>
         <w:rPr>
@@ -8170,7 +8678,7 @@
           <w:szCs w:val="6"/>
         </w:rPr>
       </w:pPr>
-      <w:bookmarkStart w:id="4" w:name="_Hlk27248025"/>
+      <w:bookmarkStart w:id="5" w:name="_Hlk27248025"/>
       <w:r>
         <w:rPr>
           <w:noProof/>
@@ -8240,7 +8748,7 @@
         <w:t xml:space="preserve"> [/URL]</w:t>
       </w:r>
     </w:p>
-    <w:bookmarkEnd w:id="4"/>
+    <w:bookmarkEnd w:id="5"/>
     <w:p>
       <w:pPr>
         <w:pStyle w:val="KeinLeerraum"/>
@@ -8493,12 +9001,21 @@
         </w:rPr>
         <w:t xml:space="preserve"> </w:t>
       </w:r>
-      <w:r>
-        <w:rPr>
-          <w:color w:val="00B0F0"/>
-          <w:u w:val="single"/>
-        </w:rPr>
-        <w:t>LED Farben und Helligkeiten verändern</w:t>
+      <w:proofErr w:type="gramStart"/>
+      <w:r>
+        <w:rPr>
+          <w:color w:val="00B0F0"/>
+          <w:u w:val="single"/>
+        </w:rPr>
+        <w:t>LED Farben</w:t>
+      </w:r>
+      <w:proofErr w:type="gramEnd"/>
+      <w:r>
+        <w:rPr>
+          <w:color w:val="00B0F0"/>
+          <w:u w:val="single"/>
+        </w:rPr>
+        <w:t xml:space="preserve"> und Helligkeiten verändern</w:t>
       </w:r>
       <w:r>
         <w:rPr>
@@ -8852,12 +9369,21 @@
         </w:rPr>
         <w:t xml:space="preserve"> </w:t>
       </w:r>
-      <w:r>
-        <w:rPr>
-          <w:color w:val="00B0F0"/>
-          <w:u w:val="single"/>
-        </w:rPr>
-        <w:t xml:space="preserve">LED Einbau mit gedruckten Wänden aus dem 3D Drucker </w:t>
+      <w:proofErr w:type="gramStart"/>
+      <w:r>
+        <w:rPr>
+          <w:color w:val="00B0F0"/>
+          <w:u w:val="single"/>
+        </w:rPr>
+        <w:t>LED Einbau</w:t>
+      </w:r>
+      <w:proofErr w:type="gramEnd"/>
+      <w:r>
+        <w:rPr>
+          <w:color w:val="00B0F0"/>
+          <w:u w:val="single"/>
+        </w:rPr>
+        <w:t xml:space="preserve"> mit gedruckten Wänden aus dem 3D Drucker </w:t>
       </w:r>
       <w:r>
         <w:rPr>
@@ -9333,22 +9859,39 @@
           <w:color w:val="00B0F0"/>
           <w:u w:val="single"/>
         </w:rPr>
-        <w:t xml:space="preserve"> Helligkeitssensor </w:t>
-      </w:r>
-      <w:r>
-        <w:rPr>
-          <w:color w:val="00B0F0"/>
-          <w:u w:val="single"/>
-        </w:rPr>
-        <w:t xml:space="preserve"> </w:t>
-      </w:r>
-      <w:r>
-        <w:rPr>
-          <w:noProof/>
-          <w:color w:val="00B0F0"/>
-          <w:u w:val="single"/>
-        </w:rPr>
-        <w:t>(#7</w:t>
+        <w:t xml:space="preserve"> </w:t>
+      </w:r>
+      <w:proofErr w:type="gramStart"/>
+      <w:r>
+        <w:rPr>
+          <w:color w:val="00B0F0"/>
+          <w:u w:val="single"/>
+        </w:rPr>
+        <w:t xml:space="preserve">Helligkeitssensor </w:t>
+      </w:r>
+      <w:r>
+        <w:rPr>
+          <w:color w:val="00B0F0"/>
+          <w:u w:val="single"/>
+        </w:rPr>
+        <w:t xml:space="preserve"> </w:t>
+      </w:r>
+      <w:r>
+        <w:rPr>
+          <w:noProof/>
+          <w:color w:val="00B0F0"/>
+          <w:u w:val="single"/>
+        </w:rPr>
+        <w:t>(</w:t>
+      </w:r>
+      <w:proofErr w:type="gramEnd"/>
+      <w:r>
+        <w:rPr>
+          <w:noProof/>
+          <w:color w:val="00B0F0"/>
+          <w:u w:val="single"/>
+        </w:rPr>
+        <w:t>#7</w:t>
       </w:r>
       <w:r>
         <w:rPr>
@@ -9429,7 +9972,39 @@
           <w:color w:val="00B0F0"/>
           <w:u w:val="single"/>
         </w:rPr>
-        <w:t>Vorstellung des Pattern_Configurators beim Stammtisch mit Video</w:t>
+        <w:t xml:space="preserve">Vorstellung </w:t>
+      </w:r>
+      <w:proofErr w:type="gramStart"/>
+      <w:r>
+        <w:rPr>
+          <w:color w:val="00B0F0"/>
+          <w:u w:val="single"/>
+        </w:rPr>
+        <w:t xml:space="preserve">des </w:t>
+      </w:r>
+      <w:proofErr w:type="spellStart"/>
+      <w:r>
+        <w:rPr>
+          <w:color w:val="00B0F0"/>
+          <w:u w:val="single"/>
+        </w:rPr>
+        <w:t>Pattern</w:t>
+      </w:r>
+      <w:proofErr w:type="gramEnd"/>
+      <w:r>
+        <w:rPr>
+          <w:color w:val="00B0F0"/>
+          <w:u w:val="single"/>
+        </w:rPr>
+        <w:t>_Configurators</w:t>
+      </w:r>
+      <w:proofErr w:type="spellEnd"/>
+      <w:r>
+        <w:rPr>
+          <w:color w:val="00B0F0"/>
+          <w:u w:val="single"/>
+        </w:rPr>
+        <w:t xml:space="preserve"> beim Stammtisch mit Video</w:t>
       </w:r>
       <w:r>
         <w:rPr>
@@ -9718,16 +10293,78 @@
           <w:color w:val="00B0F0"/>
           <w:u w:val="single"/>
         </w:rPr>
-        <w:t xml:space="preserve">Neue Version (0.9.3) der MobaLedLib ist verfügbar / Verlobung Prog_Gen.  </w:t>
-      </w:r>
-      <w:r>
-        <w:rPr>
-          <w:color w:val="00B0F0"/>
-          <w:u w:val="single"/>
-          <w:lang w:val="en-US"/>
-        </w:rPr>
-        <w:t>&amp; Pattern_Conf. / Neues Farbtestprog</w:t>
-      </w:r>
+        <w:t xml:space="preserve">Neue Version (0.9.3) der MobaLedLib ist verfügbar / Verlobung </w:t>
+      </w:r>
+      <w:proofErr w:type="spellStart"/>
+      <w:r>
+        <w:rPr>
+          <w:color w:val="00B0F0"/>
+          <w:u w:val="single"/>
+        </w:rPr>
+        <w:t>Prog_Gen</w:t>
+      </w:r>
+      <w:proofErr w:type="spellEnd"/>
+      <w:r>
+        <w:rPr>
+          <w:color w:val="00B0F0"/>
+          <w:u w:val="single"/>
+        </w:rPr>
+        <w:t xml:space="preserve">.  </w:t>
+      </w:r>
+      <w:r>
+        <w:rPr>
+          <w:color w:val="00B0F0"/>
+          <w:u w:val="single"/>
+          <w:lang w:val="en-US"/>
+        </w:rPr>
+        <w:t xml:space="preserve">&amp; </w:t>
+      </w:r>
+      <w:proofErr w:type="spellStart"/>
+      <w:r>
+        <w:rPr>
+          <w:color w:val="00B0F0"/>
+          <w:u w:val="single"/>
+          <w:lang w:val="en-US"/>
+        </w:rPr>
+        <w:t>Pattern_Conf</w:t>
+      </w:r>
+      <w:proofErr w:type="spellEnd"/>
+      <w:r>
+        <w:rPr>
+          <w:color w:val="00B0F0"/>
+          <w:u w:val="single"/>
+          <w:lang w:val="en-US"/>
+        </w:rPr>
+        <w:t xml:space="preserve">. / </w:t>
+      </w:r>
+      <w:proofErr w:type="spellStart"/>
+      <w:r>
+        <w:rPr>
+          <w:color w:val="00B0F0"/>
+          <w:u w:val="single"/>
+          <w:lang w:val="en-US"/>
+        </w:rPr>
+        <w:t>Neues</w:t>
+      </w:r>
+      <w:proofErr w:type="spellEnd"/>
+      <w:r>
+        <w:rPr>
+          <w:color w:val="00B0F0"/>
+          <w:u w:val="single"/>
+          <w:lang w:val="en-US"/>
+        </w:rPr>
+        <w:t xml:space="preserve"> </w:t>
+      </w:r>
+      <w:proofErr w:type="spellStart"/>
+      <w:r>
+        <w:rPr>
+          <w:color w:val="00B0F0"/>
+          <w:u w:val="single"/>
+          <w:lang w:val="en-US"/>
+        </w:rPr>
+        <w:t>Farbtestprog</w:t>
+      </w:r>
+      <w:proofErr w:type="spellEnd"/>
       <w:r>
         <w:rPr>
           <w:color w:val="00B0F0"/>
@@ -9736,8 +10373,6 @@
         </w:rPr>
         <w:t xml:space="preserve">. </w:t>
       </w:r>
-      <w:bookmarkStart w:id="5" w:name="_GoBack"/>
-      <w:bookmarkEnd w:id="5"/>
       <w:r>
         <w:rPr>
           <w:color w:val="00B0F0"/>
@@ -12238,22 +12873,39 @@
           <w:color w:val="00B0F0"/>
           <w:u w:val="single"/>
         </w:rPr>
-        <w:t xml:space="preserve">Tag / Nacht Steuerung mit Helligkeitssensor </w:t>
-      </w:r>
-      <w:r>
-        <w:rPr>
-          <w:color w:val="00B0F0"/>
-          <w:u w:val="single"/>
-        </w:rPr>
-        <w:t xml:space="preserve"> </w:t>
-      </w:r>
-      <w:r>
-        <w:rPr>
-          <w:noProof/>
-          <w:color w:val="00B0F0"/>
-          <w:u w:val="single"/>
-        </w:rPr>
-        <w:t>(#7</w:t>
+        <w:t xml:space="preserve">Tag / Nacht Steuerung mit </w:t>
+      </w:r>
+      <w:proofErr w:type="gramStart"/>
+      <w:r>
+        <w:rPr>
+          <w:color w:val="00B0F0"/>
+          <w:u w:val="single"/>
+        </w:rPr>
+        <w:t xml:space="preserve">Helligkeitssensor </w:t>
+      </w:r>
+      <w:r>
+        <w:rPr>
+          <w:color w:val="00B0F0"/>
+          <w:u w:val="single"/>
+        </w:rPr>
+        <w:t xml:space="preserve"> </w:t>
+      </w:r>
+      <w:r>
+        <w:rPr>
+          <w:noProof/>
+          <w:color w:val="00B0F0"/>
+          <w:u w:val="single"/>
+        </w:rPr>
+        <w:t>(</w:t>
+      </w:r>
+      <w:proofErr w:type="gramEnd"/>
+      <w:r>
+        <w:rPr>
+          <w:noProof/>
+          <w:color w:val="00B0F0"/>
+          <w:u w:val="single"/>
+        </w:rPr>
+        <w:t>#7</w:t>
       </w:r>
       <w:r>
         <w:rPr>
@@ -12385,7 +13037,39 @@
           <w:color w:val="00B0F0"/>
           <w:u w:val="single"/>
         </w:rPr>
-        <w:t xml:space="preserve">Vorstellung des Pattern_Configurators beim Stammtisch mit Video </w:t>
+        <w:t xml:space="preserve">Vorstellung </w:t>
+      </w:r>
+      <w:proofErr w:type="gramStart"/>
+      <w:r>
+        <w:rPr>
+          <w:color w:val="00B0F0"/>
+          <w:u w:val="single"/>
+        </w:rPr>
+        <w:t xml:space="preserve">des </w:t>
+      </w:r>
+      <w:proofErr w:type="spellStart"/>
+      <w:r>
+        <w:rPr>
+          <w:color w:val="00B0F0"/>
+          <w:u w:val="single"/>
+        </w:rPr>
+        <w:t>Pattern</w:t>
+      </w:r>
+      <w:proofErr w:type="gramEnd"/>
+      <w:r>
+        <w:rPr>
+          <w:color w:val="00B0F0"/>
+          <w:u w:val="single"/>
+        </w:rPr>
+        <w:t>_Configurators</w:t>
+      </w:r>
+      <w:proofErr w:type="spellEnd"/>
+      <w:r>
+        <w:rPr>
+          <w:color w:val="00B0F0"/>
+          <w:u w:val="single"/>
+        </w:rPr>
+        <w:t xml:space="preserve"> beim Stammtisch mit Video </w:t>
       </w:r>
       <w:r>
         <w:rPr>
@@ -12828,7 +13512,25 @@
           <w:color w:val="auto"/>
           <w:u w:val="none"/>
         </w:rPr>
-        <w:t xml:space="preserve">e LEDs bei diesem Lieferanten vergriffen und bei Anderen sind nur noch wenige Vorrätig. </w:t>
+        <w:t xml:space="preserve">e LEDs bei diesem Lieferanten vergriffen und bei </w:t>
+      </w:r>
+      <w:proofErr w:type="spellStart"/>
+      <w:r>
+        <w:rPr>
+          <w:rStyle w:val="Hyperlink"/>
+          <w:color w:val="auto"/>
+          <w:u w:val="none"/>
+        </w:rPr>
+        <w:t>Anderen</w:t>
+      </w:r>
+      <w:proofErr w:type="spellEnd"/>
+      <w:r>
+        <w:rPr>
+          <w:rStyle w:val="Hyperlink"/>
+          <w:color w:val="auto"/>
+          <w:u w:val="none"/>
+        </w:rPr>
+        <w:t xml:space="preserve"> sind nur noch wenige Vorrätig. </w:t>
       </w:r>
     </w:p>
     <w:p>
@@ -13266,23 +13968,55 @@
         <w:pStyle w:val="KeinLeerraum"/>
       </w:pPr>
       <w:r>
-        <w:t>[url=https://abload.de/image.php?img=berblickarduinohuserugacgi.jpg][img]http://abload.de/img/berblickarduinohuserugacgi.jpg[/img][/url]</w:t>
-      </w:r>
-      <w:r>
-        <w:t xml:space="preserve"> </w:t>
-      </w:r>
-    </w:p>
-    <w:p>
-      <w:pPr>
-        <w:pStyle w:val="KeinLeerraum"/>
-      </w:pPr>
-    </w:p>
-    <w:p>
-      <w:pPr>
-        <w:pStyle w:val="KeinLeerraum"/>
-      </w:pPr>
-      <w:r>
-        <w:t xml:space="preserve">So können z.B. alle Zimmer in einem Modelhaus mit einer eigenen [color=#0000FF][b]RGB LED[/b][/color] bestückt werden und trotzdem wird das gesamte Haus nur mit einem 4-poligen Stecker am Verteiler angesteckt. Dabei kann jedes Zimmer individuell ein- und ausgeschaltet werden. Zusätzlich können die Helligkeit und die Farbe jedes Raums verstellt werden. Damit sind dann auch Effekte wie ein Fernseher oder ein Kaminfeuer möglich. </w:t>
+        <w:t>[url=</w:t>
+      </w:r>
+      <w:proofErr w:type="gramStart"/>
+      <w:r>
+        <w:t>https://abload.de/image.php?img=berblickarduinohuserugacgi.jpg][</w:t>
+      </w:r>
+      <w:proofErr w:type="gramEnd"/>
+      <w:r>
+        <w:t>img]http://abload.de/img/berblickarduinohuserugacgi.jpg[/img][/url]</w:t>
+      </w:r>
+      <w:r>
+        <w:t xml:space="preserve"> </w:t>
+      </w:r>
+    </w:p>
+    <w:p>
+      <w:pPr>
+        <w:pStyle w:val="KeinLeerraum"/>
+      </w:pPr>
+    </w:p>
+    <w:p>
+      <w:pPr>
+        <w:pStyle w:val="KeinLeerraum"/>
+      </w:pPr>
+      <w:r>
+        <w:t>So können z.B. alle Zimmer in einem Modelhaus mit einer eigenen [</w:t>
+      </w:r>
+      <w:proofErr w:type="spellStart"/>
+      <w:r>
+        <w:t>color</w:t>
+      </w:r>
+      <w:proofErr w:type="spellEnd"/>
+      <w:r>
+        <w:t>=#0000</w:t>
+      </w:r>
+      <w:proofErr w:type="gramStart"/>
+      <w:r>
+        <w:t>FF][</w:t>
+      </w:r>
+      <w:proofErr w:type="gramEnd"/>
+      <w:r>
+        <w:t>b]RGB LED[/b][/</w:t>
+      </w:r>
+      <w:proofErr w:type="spellStart"/>
+      <w:r>
+        <w:t>color</w:t>
+      </w:r>
+      <w:proofErr w:type="spellEnd"/>
+      <w:r>
+        <w:t xml:space="preserve">] bestückt werden und trotzdem wird das gesamte Haus nur mit einem 4-poligen Stecker am Verteiler angesteckt. Dabei kann jedes Zimmer individuell ein- und ausgeschaltet werden. Zusätzlich können die Helligkeit und die Farbe jedes Raums verstellt werden. Damit sind dann auch Effekte wie ein Fernseher oder ein Kaminfeuer möglich. </w:t>
       </w:r>
     </w:p>
     <w:p>
@@ -13308,7 +14042,31 @@
         <w:pStyle w:val="KeinLeerraum"/>
       </w:pPr>
       <w:r>
-        <w:t>Die „Ein Draht Verkabelung“ kann zusätzlich zur Ansteuerung von mehreren [b][color=#0000FF]Sound[/color][/b] Modulen auf der ganzen Anlage eingesetzt werden. Entsprechende Soundmodule mit einer passenden SD-Karte gibt es für zwei Euro. Damit können dann Bahnhofsansagen, Eisenbahngeräusche (Glocke an Bahnschranke), Tierlaute, Kirchturmglocken und vieles mehr wiedergegeben werden.</w:t>
+        <w:t>Die „Ein Draht Verkabelung“ kann zusätzlich zur Ansteuerung von mehreren [b][</w:t>
+      </w:r>
+      <w:proofErr w:type="spellStart"/>
+      <w:r>
+        <w:t>color</w:t>
+      </w:r>
+      <w:proofErr w:type="spellEnd"/>
+      <w:r>
+        <w:t>=#0000</w:t>
+      </w:r>
+      <w:proofErr w:type="gramStart"/>
+      <w:r>
+        <w:t>FF]Sound</w:t>
+      </w:r>
+      <w:proofErr w:type="gramEnd"/>
+      <w:r>
+        <w:t>[/</w:t>
+      </w:r>
+      <w:proofErr w:type="spellStart"/>
+      <w:r>
+        <w:t>color</w:t>
+      </w:r>
+      <w:proofErr w:type="spellEnd"/>
+      <w:r>
+        <w:t>][/b] Modulen auf der ganzen Anlage eingesetzt werden. Entsprechende Soundmodule mit einer passenden SD-Karte gibt es für zwei Euro. Damit können dann Bahnhofsansagen, Eisenbahngeräusche (Glocke an Bahnschranke), Tierlaute, Kirchturmglocken und vieles mehr wiedergegeben werden.</w:t>
       </w:r>
     </w:p>
     <w:p>
@@ -13322,7 +14080,71 @@
       </w:pPr>
       <w:r>
         <w:lastRenderedPageBreak/>
-        <w:t xml:space="preserve">Das Verfahren eignet sich auch zur Ansteuerung von [b][color=#0000FF]bewegten Komponenten[/color][/b]. Mit Hilfe einer kleinen zusätzlichen Schaltung können die Signale zum Ansteuern von [b][color=#0000FF]Servos[/color][/b] oder [b][color=#0000FF]Schrittmotoren[/color][/b] generiert werden. </w:t>
+        <w:t>Das Verfahren eignet sich auch zur Ansteuerung von [b][</w:t>
+      </w:r>
+      <w:proofErr w:type="spellStart"/>
+      <w:r>
+        <w:t>color</w:t>
+      </w:r>
+      <w:proofErr w:type="spellEnd"/>
+      <w:r>
+        <w:t>=#0000</w:t>
+      </w:r>
+      <w:proofErr w:type="gramStart"/>
+      <w:r>
+        <w:t>FF]bewegten</w:t>
+      </w:r>
+      <w:proofErr w:type="gramEnd"/>
+      <w:r>
+        <w:t xml:space="preserve"> Komponenten[/</w:t>
+      </w:r>
+      <w:proofErr w:type="spellStart"/>
+      <w:r>
+        <w:t>color</w:t>
+      </w:r>
+      <w:proofErr w:type="spellEnd"/>
+      <w:r>
+        <w:t>][/b]. Mit Hilfe einer kleinen zusätzlichen Schaltung können die Signale zum Ansteuern von [b][</w:t>
+      </w:r>
+      <w:proofErr w:type="spellStart"/>
+      <w:r>
+        <w:t>color</w:t>
+      </w:r>
+      <w:proofErr w:type="spellEnd"/>
+      <w:r>
+        <w:t>=#0000</w:t>
+      </w:r>
+      <w:proofErr w:type="gramStart"/>
+      <w:r>
+        <w:t>FF]Servos</w:t>
+      </w:r>
+      <w:proofErr w:type="gramEnd"/>
+      <w:r>
+        <w:t>[/</w:t>
+      </w:r>
+      <w:proofErr w:type="spellStart"/>
+      <w:r>
+        <w:t>color</w:t>
+      </w:r>
+      <w:proofErr w:type="spellEnd"/>
+      <w:r>
+        <w:t>][/b] oder [b][</w:t>
+      </w:r>
+      <w:proofErr w:type="spellStart"/>
+      <w:r>
+        <w:t>color</w:t>
+      </w:r>
+      <w:proofErr w:type="spellEnd"/>
+      <w:r>
+        <w:t>=#0000FF]Schrittmotoren[/</w:t>
+      </w:r>
+      <w:proofErr w:type="spellStart"/>
+      <w:r>
+        <w:t>color</w:t>
+      </w:r>
+      <w:proofErr w:type="spellEnd"/>
+      <w:r>
+        <w:t xml:space="preserve">][/b] generiert werden. </w:t>
       </w:r>
     </w:p>
     <w:p>
@@ -13343,41 +14165,174 @@
         <w:pStyle w:val="KeinLeerraum"/>
       </w:pPr>
       <w:r>
-        <w:t>Die Effekte können [b][color=#0000FF]automatisch[/color][/b] oder [b][color=#0000FF]manuell[/color][/b] gesteuert werden. Die Steuerung kann ganz unabhängig von einem Computer betrieben werden oder seine Befehle von diesem erhalten.</w:t>
-      </w:r>
-    </w:p>
-    <w:p>
-      <w:pPr>
-        <w:pStyle w:val="KeinLeerraum"/>
-      </w:pPr>
-    </w:p>
-    <w:p>
-      <w:pPr>
-        <w:pStyle w:val="KeinLeerraum"/>
-      </w:pPr>
-      <w:r>
-        <w:t xml:space="preserve">Die Bibliothek enthält ein Modul mit dem [b][color=#0000FF]80 und mehr Schalter[/color][/b] über wenige Anschlüsse des Arduinos eingelesen werden können. </w:t>
-      </w:r>
-    </w:p>
-    <w:p>
-      <w:pPr>
-        <w:pStyle w:val="KeinLeerraum"/>
-      </w:pPr>
-      <w:r>
-        <w:t>Sie unterstützt ebenso das einlesen von Kommandos über den [b][color=#0000FF]CAN Bus[/color][/b].</w:t>
-      </w:r>
-    </w:p>
-    <w:p>
-      <w:pPr>
-        <w:pStyle w:val="KeinLeerraum"/>
-      </w:pPr>
-    </w:p>
-    <w:p>
-      <w:pPr>
-        <w:pStyle w:val="KeinLeerraum"/>
-      </w:pPr>
-      <w:r>
-        <w:t>Zum einfachen Einstieg enthält die Bibliothek sehr [b][color=#0000FF]viele Beispiele[/color][/b] welche anschaulich zeigen wie die einzelnen Funktionen genutzt werden. Damit kann das System auch [b][color=#0000FF]ohne Programmierkenntnisse[/color][/b] eingesetzt und an die eigenen Bedürfnisse angepasst werden.</w:t>
+        <w:t>Die Effekte können [b][</w:t>
+      </w:r>
+      <w:proofErr w:type="spellStart"/>
+      <w:r>
+        <w:t>color</w:t>
+      </w:r>
+      <w:proofErr w:type="spellEnd"/>
+      <w:r>
+        <w:t>=#0000</w:t>
+      </w:r>
+      <w:proofErr w:type="gramStart"/>
+      <w:r>
+        <w:t>FF]automatisch</w:t>
+      </w:r>
+      <w:proofErr w:type="gramEnd"/>
+      <w:r>
+        <w:t>[/</w:t>
+      </w:r>
+      <w:proofErr w:type="spellStart"/>
+      <w:r>
+        <w:t>color</w:t>
+      </w:r>
+      <w:proofErr w:type="spellEnd"/>
+      <w:r>
+        <w:t>][/b] oder [b][</w:t>
+      </w:r>
+      <w:proofErr w:type="spellStart"/>
+      <w:r>
+        <w:t>color</w:t>
+      </w:r>
+      <w:proofErr w:type="spellEnd"/>
+      <w:r>
+        <w:t>=#0000FF]manuell[/</w:t>
+      </w:r>
+      <w:proofErr w:type="spellStart"/>
+      <w:r>
+        <w:t>color</w:t>
+      </w:r>
+      <w:proofErr w:type="spellEnd"/>
+      <w:r>
+        <w:t>][/b] gesteuert werden. Die Steuerung kann ganz unabhängig von einem Computer betrieben werden oder seine Befehle von diesem erhalten.</w:t>
+      </w:r>
+    </w:p>
+    <w:p>
+      <w:pPr>
+        <w:pStyle w:val="KeinLeerraum"/>
+      </w:pPr>
+    </w:p>
+    <w:p>
+      <w:pPr>
+        <w:pStyle w:val="KeinLeerraum"/>
+      </w:pPr>
+      <w:r>
+        <w:t>Die Bibliothek enthält ein Modul mit dem [b][</w:t>
+      </w:r>
+      <w:proofErr w:type="spellStart"/>
+      <w:r>
+        <w:t>color</w:t>
+      </w:r>
+      <w:proofErr w:type="spellEnd"/>
+      <w:r>
+        <w:t>=#0000FF]80 und mehr Schalter[/</w:t>
+      </w:r>
+      <w:proofErr w:type="spellStart"/>
+      <w:proofErr w:type="gramStart"/>
+      <w:r>
+        <w:t>color</w:t>
+      </w:r>
+      <w:proofErr w:type="spellEnd"/>
+      <w:r>
+        <w:t>][</w:t>
+      </w:r>
+      <w:proofErr w:type="gramEnd"/>
+      <w:r>
+        <w:t xml:space="preserve">/b] über wenige Anschlüsse des Arduinos eingelesen werden können. </w:t>
+      </w:r>
+    </w:p>
+    <w:p>
+      <w:pPr>
+        <w:pStyle w:val="KeinLeerraum"/>
+      </w:pPr>
+      <w:r>
+        <w:t>Sie unterstützt ebenso das einlesen von Kommandos über den [b][</w:t>
+      </w:r>
+      <w:proofErr w:type="spellStart"/>
+      <w:r>
+        <w:t>color</w:t>
+      </w:r>
+      <w:proofErr w:type="spellEnd"/>
+      <w:r>
+        <w:t>=#0000</w:t>
+      </w:r>
+      <w:proofErr w:type="gramStart"/>
+      <w:r>
+        <w:t>FF]CAN</w:t>
+      </w:r>
+      <w:proofErr w:type="gramEnd"/>
+      <w:r>
+        <w:t xml:space="preserve"> Bus[/</w:t>
+      </w:r>
+      <w:proofErr w:type="spellStart"/>
+      <w:r>
+        <w:t>color</w:t>
+      </w:r>
+      <w:proofErr w:type="spellEnd"/>
+      <w:r>
+        <w:t>][/b].</w:t>
+      </w:r>
+    </w:p>
+    <w:p>
+      <w:pPr>
+        <w:pStyle w:val="KeinLeerraum"/>
+      </w:pPr>
+    </w:p>
+    <w:p>
+      <w:pPr>
+        <w:pStyle w:val="KeinLeerraum"/>
+      </w:pPr>
+      <w:r>
+        <w:t>Zum einfachen Einstieg enthält die Bibliothek sehr [b][</w:t>
+      </w:r>
+      <w:proofErr w:type="spellStart"/>
+      <w:r>
+        <w:t>color</w:t>
+      </w:r>
+      <w:proofErr w:type="spellEnd"/>
+      <w:r>
+        <w:t>=#0000</w:t>
+      </w:r>
+      <w:proofErr w:type="gramStart"/>
+      <w:r>
+        <w:t>FF]viele</w:t>
+      </w:r>
+      <w:proofErr w:type="gramEnd"/>
+      <w:r>
+        <w:t xml:space="preserve"> Beispiele[/</w:t>
+      </w:r>
+      <w:proofErr w:type="spellStart"/>
+      <w:r>
+        <w:t>color</w:t>
+      </w:r>
+      <w:proofErr w:type="spellEnd"/>
+      <w:r>
+        <w:t>][/b] welche anschaulich zeigen wie die einzelnen Funktionen genutzt werden. Damit kann das System auch [b][</w:t>
+      </w:r>
+      <w:proofErr w:type="spellStart"/>
+      <w:r>
+        <w:t>color</w:t>
+      </w:r>
+      <w:proofErr w:type="spellEnd"/>
+      <w:r>
+        <w:t>=#0000</w:t>
+      </w:r>
+      <w:proofErr w:type="gramStart"/>
+      <w:r>
+        <w:t>FF]ohne</w:t>
+      </w:r>
+      <w:proofErr w:type="gramEnd"/>
+      <w:r>
+        <w:t xml:space="preserve"> Programmierkenntnisse[/</w:t>
+      </w:r>
+      <w:proofErr w:type="spellStart"/>
+      <w:r>
+        <w:t>color</w:t>
+      </w:r>
+      <w:proofErr w:type="spellEnd"/>
+      <w:r>
+        <w:t>][/b] eingesetzt und an die eigenen Bedürfnisse angepasst werden.</w:t>
       </w:r>
     </w:p>
     <w:p>
@@ -13416,38 +14371,106 @@
         <w:pStyle w:val="KeinLeerraum"/>
       </w:pPr>
       <w:r>
-        <w:t>[color=#0000FF]</w:t>
+        <w:t>[</w:t>
+      </w:r>
+      <w:proofErr w:type="spellStart"/>
+      <w:r>
+        <w:t>color</w:t>
+      </w:r>
+      <w:proofErr w:type="spellEnd"/>
+      <w:r>
+        <w:t>=#0000</w:t>
+      </w:r>
+      <w:proofErr w:type="gramStart"/>
+      <w:r>
+        <w:t>FF]</w:t>
       </w:r>
       <w:r>
         <w:rPr>
           <w:color w:val="0000FF"/>
         </w:rPr>
-        <w:t xml:space="preserve">Nachtrag: </w:t>
-      </w:r>
-      <w:r>
-        <w:t>[/color]Inzwischen kann die Bibliothek auch direkt aus der [b]Arduino IDE[/b] heraus [b]installiert[/b] werden. Im Post #14 unten habe ich anhand von ein paar Bildern gezeigt wie das gemacht wird.</w:t>
-      </w:r>
-    </w:p>
-    <w:p>
-      <w:pPr>
-        <w:pStyle w:val="KeinLeerraum"/>
-      </w:pPr>
-    </w:p>
-    <w:p>
-      <w:pPr>
-        <w:pStyle w:val="KeinLeerraum"/>
-      </w:pPr>
-      <w:r>
-        <w:t>[color=#FF0000]</w:t>
+        <w:t>Nachtrag</w:t>
+      </w:r>
+      <w:proofErr w:type="gramEnd"/>
+      <w:r>
+        <w:rPr>
+          <w:color w:val="0000FF"/>
+        </w:rPr>
+        <w:t xml:space="preserve">: </w:t>
+      </w:r>
+      <w:r>
+        <w:t>[/</w:t>
+      </w:r>
+      <w:proofErr w:type="spellStart"/>
+      <w:r>
+        <w:t>color</w:t>
+      </w:r>
+      <w:proofErr w:type="spellEnd"/>
+      <w:r>
+        <w:t>]Inzwischen kann die Bibliothek auch direkt aus der [b]Arduino IDE[/b] heraus [b]installiert[/b] werden. Im Post #14 unten habe ich anhand von ein paar Bildern gezeigt wie das gemacht wird.</w:t>
+      </w:r>
+    </w:p>
+    <w:p>
+      <w:pPr>
+        <w:pStyle w:val="KeinLeerraum"/>
+      </w:pPr>
+    </w:p>
+    <w:p>
+      <w:pPr>
+        <w:pStyle w:val="KeinLeerraum"/>
+      </w:pPr>
+      <w:r>
+        <w:t>[</w:t>
+      </w:r>
+      <w:proofErr w:type="spellStart"/>
+      <w:r>
+        <w:t>color</w:t>
+      </w:r>
+      <w:proofErr w:type="spellEnd"/>
+      <w:r>
+        <w:t>=#FF</w:t>
+      </w:r>
+      <w:proofErr w:type="gramStart"/>
+      <w:r>
+        <w:t>0000]</w:t>
       </w:r>
       <w:r>
         <w:rPr>
           <w:color w:val="FF0000"/>
         </w:rPr>
-        <w:t>Achtung: Es sollte immer die neueste Version der Arduino IDE verwendet werden. Versionen kleiner 1.8.x sind [u][b]nicht[/b][/u] kompatibel zu den in der Bibliothek verwendeten Verzeichnisnamen der Beispiele.</w:t>
-      </w:r>
-      <w:r>
-        <w:t>[/color]</w:t>
+        <w:t>Achtung</w:t>
+      </w:r>
+      <w:proofErr w:type="gramEnd"/>
+      <w:r>
+        <w:rPr>
+          <w:color w:val="FF0000"/>
+        </w:rPr>
+        <w:t>: Es sollte immer die neueste Version der Arduino IDE verwendet werden. Versionen kleiner 1.8.x sind [u][</w:t>
+      </w:r>
+      <w:proofErr w:type="gramStart"/>
+      <w:r>
+        <w:rPr>
+          <w:color w:val="FF0000"/>
+        </w:rPr>
+        <w:t>b]nicht</w:t>
+      </w:r>
+      <w:proofErr w:type="gramEnd"/>
+      <w:r>
+        <w:rPr>
+          <w:color w:val="FF0000"/>
+        </w:rPr>
+        <w:t>[/b][/u] kompatibel zu den in der Bibliothek verwendeten Verzeichnisnamen der Beispiele.</w:t>
+      </w:r>
+      <w:r>
+        <w:t>[/</w:t>
+      </w:r>
+      <w:proofErr w:type="spellStart"/>
+      <w:r>
+        <w:t>color</w:t>
+      </w:r>
+      <w:proofErr w:type="spellEnd"/>
+      <w:r>
+        <w:t>]</w:t>
       </w:r>
     </w:p>
     <w:p>
@@ -13529,7 +14552,15 @@
         <w:pStyle w:val="KeinLeerraum"/>
       </w:pPr>
       <w:r>
-        <w:t>[url=https://abload.de/image.php?img=ledversuchsaufbausafrx.jpg][img]http://abload.de/img/ledversuchsaufbausafrx.jpg[/img][/url]</w:t>
+        <w:t>[url=</w:t>
+      </w:r>
+      <w:proofErr w:type="gramStart"/>
+      <w:r>
+        <w:t>https://abload.de/image.php?img=ledversuchsaufbausafrx.jpg][</w:t>
+      </w:r>
+      <w:proofErr w:type="gramEnd"/>
+      <w:r>
+        <w:t>img]http://abload.de/img/ledversuchsaufbausafrx.jpg[/img][/url]</w:t>
       </w:r>
       <w:r>
         <w:t xml:space="preserve"> </w:t>
@@ -13574,8 +14605,37 @@
         <w:pStyle w:val="KeinLeerraum"/>
       </w:pPr>
       <w:r>
-        <w:t>Alf und Armin haben eine schöne bunte Bestückungsanleitung für die Hauptplatine der MobaLedLib erstellt. Sie wird automatisch mit der neuen Version der Bibliothek auf euren Rechner kopiert. Ihr findet sie unter %USERPROFILE%\Documents\Arduino\libraries\MobaLedLib\extras .</w:t>
-      </w:r>
+        <w:t>Alf und Armin haben eine schöne bunte Bestückungsanleitung für die Hauptplatine der MobaLedLib erstellt. Sie wird automatisch mit der neuen Version der Bibliothek auf euren Rechner kopiert. Ihr findet sie unter %USERPROFILE%</w:t>
+      </w:r>
+      <w:proofErr w:type="gramStart"/>
+      <w:r>
+        <w:t>\</w:t>
+      </w:r>
+      <w:proofErr w:type="spellStart"/>
+      <w:r>
+        <w:t>Documents</w:t>
+      </w:r>
+      <w:proofErr w:type="spellEnd"/>
+      <w:r>
+        <w:t>\Arduino\</w:t>
+      </w:r>
+      <w:proofErr w:type="spellStart"/>
+      <w:r>
+        <w:t>libraries</w:t>
+      </w:r>
+      <w:proofErr w:type="spellEnd"/>
+      <w:r>
+        <w:t>\MobaLedLib\</w:t>
+      </w:r>
+      <w:proofErr w:type="spellStart"/>
+      <w:r>
+        <w:t>extras</w:t>
+      </w:r>
+      <w:proofErr w:type="spellEnd"/>
+      <w:r>
+        <w:t xml:space="preserve"> .</w:t>
+      </w:r>
+      <w:proofErr w:type="gramEnd"/>
     </w:p>
     <w:p>
       <w:pPr>
@@ -13609,7 +14669,23 @@
         <w:pStyle w:val="KeinLeerraum"/>
       </w:pPr>
       <w:r>
-        <w:t>Armin ([user]4fangnix[/user]) hat eine sehr schöne Bestückungsanleitung für die Verteilerplatine erstellt. Sie kann von GitHub heruntergeladen werden:</w:t>
+        <w:t>Armin ([</w:t>
+      </w:r>
+      <w:proofErr w:type="spellStart"/>
+      <w:r>
+        <w:t>user</w:t>
+      </w:r>
+      <w:proofErr w:type="spellEnd"/>
+      <w:r>
+        <w:t>]4fangnix[/</w:t>
+      </w:r>
+      <w:proofErr w:type="spellStart"/>
+      <w:r>
+        <w:t>user</w:t>
+      </w:r>
+      <w:proofErr w:type="spellEnd"/>
+      <w:r>
+        <w:t>]) hat eine sehr schöne Bestückungsanleitung für die Verteilerplatine erstellt. Sie kann von GitHub heruntergeladen werden:</w:t>
       </w:r>
     </w:p>
     <w:p>
@@ -13656,9 +14732,11 @@
       <w:r>
         <w:t>/</w:t>
       </w:r>
+      <w:proofErr w:type="spellStart"/>
       <w:r>
         <w:t>spoiler</w:t>
       </w:r>
+      <w:proofErr w:type="spellEnd"/>
       <w:r>
         <w:t>]</w:t>
       </w:r>
@@ -14675,7 +15753,7 @@
 </file>
 
 <file path=customXml/itemProps1.xml><?xml version="1.0" encoding="utf-8"?>
-<ds:datastoreItem xmlns:ds="http://schemas.openxmlformats.org/officeDocument/2006/customXml" ds:itemID="{AC082E34-AD5E-4F1A-BB05-ECEF03133297}">
+<ds:datastoreItem xmlns:ds="http://schemas.openxmlformats.org/officeDocument/2006/customXml" ds:itemID="{A3CABCB8-818B-4E28-A0AA-C63EBC33DE4D}">
   <ds:schemaRefs>
     <ds:schemaRef ds:uri="http://schemas.openxmlformats.org/officeDocument/2006/bibliography"/>
   </ds:schemaRefs>

</xml_diff>

<commit_message>
Angefangener Stand für ein Update
</commit_message>
<xml_diff>
--- a/Quelldateien/MobaLedLib Startseite.docx
+++ b/Quelldateien/MobaLedLib Startseite.docx
@@ -383,8 +383,9 @@
           <w:sz w:val="24"/>
           <w:szCs w:val="24"/>
         </w:rPr>
-        <w:t>T</w:t>
-      </w:r>
+        <w:t>Talen</w:t>
+      </w:r>
+      <w:proofErr w:type="spellEnd"/>
       <w:r>
         <w:rPr>
           <w:b/>
@@ -392,16 +393,6 @@
           <w:sz w:val="24"/>
           <w:szCs w:val="24"/>
         </w:rPr>
-        <w:t>alen</w:t>
-      </w:r>
-      <w:proofErr w:type="spellEnd"/>
-      <w:r>
-        <w:rPr>
-          <w:b/>
-          <w:bCs/>
-          <w:sz w:val="24"/>
-          <w:szCs w:val="24"/>
-        </w:rPr>
         <w:t xml:space="preserve"> </w:t>
       </w:r>
       <w:r>
@@ -449,15 +440,7 @@
           <w:sz w:val="14"/>
           <w:szCs w:val="14"/>
         </w:rPr>
-        <w:t>1059</w:t>
-      </w:r>
-      <w:r>
-        <w:rPr>
-          <w:noProof/>
-          <w:sz w:val="14"/>
-          <w:szCs w:val="14"/>
-        </w:rPr>
-        <w:t>]</w:t>
+        <w:t>1059]</w:t>
       </w:r>
       <w:proofErr w:type="spellStart"/>
       <w:r>
@@ -594,10 +577,7 @@
         <w:t xml:space="preserve"> </w:t>
       </w:r>
       <w:r>
-        <w:t>Hier findet Ihr die Ausgangsdatei</w:t>
-      </w:r>
-      <w:r>
-        <w:t>.</w:t>
+        <w:t>Hier findet Ihr die Ausgangsdatei.</w:t>
       </w:r>
       <w:r>
         <w:rPr>
@@ -803,8 +783,6 @@
       <w:pPr>
         <w:pStyle w:val="KeinLeerraum"/>
       </w:pPr>
-      <w:bookmarkStart w:id="0" w:name="_GoBack"/>
-      <w:bookmarkEnd w:id="0"/>
     </w:p>
     <w:p>
       <w:pPr>
@@ -1081,11 +1059,11 @@
       <w:pPr>
         <w:pStyle w:val="KeinLeerraum"/>
       </w:pPr>
-      <w:bookmarkStart w:id="1" w:name="_Hlk21120841"/>
+      <w:bookmarkStart w:id="0" w:name="_Hlk21120841"/>
       <w:r>
         <w:t>[</w:t>
       </w:r>
-      <w:bookmarkEnd w:id="1"/>
+      <w:bookmarkEnd w:id="0"/>
       <w:r>
         <w:t>*</w:t>
       </w:r>
@@ -2611,10 +2589,10 @@
             <v:path o:extrusionok="f" gradientshapeok="t" o:connecttype="rect"/>
             <o:lock v:ext="edit" aspectratio="t"/>
           </v:shapetype>
-          <v:shape id="_x0000_i1025" type="#_x0000_t75" style="width:204.45pt;height:148.3pt" o:ole="">
+          <v:shape id="_x0000_i1025" type="#_x0000_t75" style="width:204.25pt;height:148.45pt" o:ole="">
             <v:imagedata r:id="rId9" o:title=""/>
           </v:shape>
-          <o:OLEObject Type="Embed" ProgID="Unknown" ShapeID="_x0000_i1025" DrawAspect="Content" ObjectID="_1642190481" r:id="rId10"/>
+          <o:OLEObject Type="Embed" ProgID="Unknown" ShapeID="_x0000_i1025" DrawAspect="Content" ObjectID="_1642662202" r:id="rId10"/>
         </w:object>
       </w:r>
     </w:p>
@@ -2894,15 +2872,7 @@
         <w:t>Verhalten</w:t>
       </w:r>
       <w:r>
-        <w:t xml:space="preserve"> der Lichter, Servos, Sound Module und anderer an die Hauptplatine angeschlossenen Komponenten wird von einer individuellen Konfiguration gesteuert. Hier kann für jede </w:t>
-      </w:r>
-      <w:proofErr w:type="gramStart"/>
-      <w:r>
-        <w:t>LED einzeln</w:t>
-      </w:r>
-      <w:proofErr w:type="gramEnd"/>
-      <w:r>
-        <w:t xml:space="preserve"> oder für mehrere LEDs in einer Gruppe bestimmt werden wie sie sich verhalten sollen.</w:t>
+        <w:t xml:space="preserve"> der Lichter, Servos, Sound Module und anderer an die Hauptplatine angeschlossenen Komponenten wird von einer individuellen Konfiguration gesteuert. Hier kann für jede LED einzeln oder für mehrere LEDs in einer Gruppe bestimmt werden wie sie sich verhalten sollen.</w:t>
       </w:r>
     </w:p>
     <w:p>
@@ -3383,15 +3353,7 @@
         </w:rPr>
       </w:pPr>
       <w:r>
-        <w:t xml:space="preserve">Die MobaLedLib kann aber auch weiterhin ohne </w:t>
-      </w:r>
-      <w:proofErr w:type="gramStart"/>
-      <w:r>
-        <w:t>das</w:t>
-      </w:r>
-      <w:proofErr w:type="gramEnd"/>
-      <w:r>
-        <w:t xml:space="preserve"> Excel Tool genutzt werden</w:t>
+        <w:t>Die MobaLedLib kann aber auch weiterhin ohne das Excel Tool genutzt werden</w:t>
       </w:r>
       <w:r>
         <w:t>. Dazu existieren in der Arduino IDE viele Beispiele welche zeigen wie man die einzelnen Funktionen nutzen kann. Diese Beispiele können beliebig kombiniert werden</w:t>
@@ -3984,7 +3946,7 @@
       <w:r>
         <w:t xml:space="preserve">Die Dokumentation der Bibliothek und der verfügbaren Platinen befinden sich in diesem GitHub Repository: </w:t>
       </w:r>
-      <w:bookmarkStart w:id="2" w:name="_Hlk21638414"/>
+      <w:bookmarkStart w:id="1" w:name="_Hlk21638414"/>
       <w:r>
         <w:fldChar w:fldCharType="begin"/>
       </w:r>
@@ -4006,7 +3968,7 @@
         </w:rPr>
         <w:fldChar w:fldCharType="end"/>
       </w:r>
-      <w:bookmarkEnd w:id="2"/>
+      <w:bookmarkEnd w:id="1"/>
     </w:p>
     <w:p>
       <w:pPr>
@@ -5288,7 +5250,7 @@
       <w:pPr>
         <w:pStyle w:val="KeinLeerraum"/>
       </w:pPr>
-      <w:bookmarkStart w:id="3" w:name="_Hlk21987156"/>
+      <w:bookmarkStart w:id="2" w:name="_Hlk21987156"/>
       <w:r>
         <w:t xml:space="preserve">Die LEDs (Häuser, Signale, …) werden über 4 polige Flachkabel welche per Schneid/Klemm Technik mit Pfostenbuchsen verbunden werden angeschlossen. Diese Stecker sind sehr einfach zu handhaben. Man legt das Kabel richtig rum in den Stecker ein und drückt diesen mit einem Schraubstock zusammen. Dabei schneiden sich die Kontakte durch die Isolierung und erzeugen eine </w:t>
       </w:r>
@@ -5318,7 +5280,7 @@
         <w:t>übereinstimmen:</w:t>
       </w:r>
     </w:p>
-    <w:bookmarkEnd w:id="3"/>
+    <w:bookmarkEnd w:id="2"/>
     <w:p>
       <w:pPr>
         <w:pStyle w:val="KeinLeerraum"/>
@@ -6787,7 +6749,7 @@
         <w:lastRenderedPageBreak/>
         <w:t>[color=#0000FF][size=120] [b]</w:t>
       </w:r>
-      <w:bookmarkStart w:id="4" w:name="_Hlk23889154"/>
+      <w:bookmarkStart w:id="3" w:name="_Hlk23889154"/>
       <w:r>
         <w:rPr>
           <w:b/>
@@ -6798,7 +6760,7 @@
         </w:rPr>
         <w:t>Inhaltsverzeichnis</w:t>
       </w:r>
-      <w:bookmarkEnd w:id="4"/>
+      <w:bookmarkEnd w:id="3"/>
       <w:r>
         <w:rPr>
           <w:b/>
@@ -8678,7 +8640,7 @@
           <w:szCs w:val="6"/>
         </w:rPr>
       </w:pPr>
-      <w:bookmarkStart w:id="5" w:name="_Hlk27248025"/>
+      <w:bookmarkStart w:id="4" w:name="_Hlk27248025"/>
       <w:r>
         <w:rPr>
           <w:noProof/>
@@ -8748,7 +8710,7 @@
         <w:t xml:space="preserve"> [/URL]</w:t>
       </w:r>
     </w:p>
-    <w:bookmarkEnd w:id="5"/>
+    <w:bookmarkEnd w:id="4"/>
     <w:p>
       <w:pPr>
         <w:pStyle w:val="KeinLeerraum"/>
@@ -10242,6 +10204,7 @@
       <w:pPr>
         <w:pStyle w:val="KeinLeerraum"/>
         <w:rPr>
+          <w:ins w:id="5" w:author="Hardi Stengelin" w:date="2020-02-08T08:50:00Z"/>
           <w:noProof/>
           <w:sz w:val="14"/>
           <w:szCs w:val="14"/>
@@ -10404,82 +10367,1589 @@
       <w:pPr>
         <w:pStyle w:val="KeinLeerraum"/>
         <w:rPr>
-          <w:noProof/>
-          <w:sz w:val="14"/>
-          <w:szCs w:val="14"/>
-          <w:lang w:val="en-US"/>
-        </w:rPr>
-      </w:pPr>
-    </w:p>
-    <w:p>
-      <w:pPr>
-        <w:pStyle w:val="KeinLeerraum"/>
-        <w:rPr>
-          <w:noProof/>
-          <w:sz w:val="14"/>
-          <w:szCs w:val="14"/>
-          <w:lang w:val="en-US"/>
-        </w:rPr>
-      </w:pPr>
-    </w:p>
-    <w:p>
-      <w:pPr>
-        <w:pStyle w:val="KeinLeerraum"/>
-        <w:rPr>
-          <w:noProof/>
-          <w:sz w:val="14"/>
-          <w:szCs w:val="14"/>
-          <w:lang w:val="en-US"/>
-        </w:rPr>
-      </w:pPr>
-    </w:p>
-    <w:p>
-      <w:pPr>
-        <w:pStyle w:val="KeinLeerraum"/>
-        <w:rPr>
-          <w:noProof/>
-          <w:sz w:val="14"/>
-          <w:szCs w:val="14"/>
-          <w:lang w:val="en-US"/>
-        </w:rPr>
-      </w:pPr>
-    </w:p>
-    <w:p>
-      <w:pPr>
-        <w:pStyle w:val="KeinLeerraum"/>
-        <w:rPr>
-          <w:noProof/>
-          <w:sz w:val="14"/>
-          <w:szCs w:val="14"/>
-          <w:lang w:val="en-US"/>
-        </w:rPr>
-      </w:pPr>
-    </w:p>
-    <w:p>
-      <w:pPr>
-        <w:pStyle w:val="KeinLeerraum"/>
-        <w:rPr>
-          <w:noProof/>
-          <w:sz w:val="14"/>
-          <w:szCs w:val="14"/>
-          <w:lang w:val="en-US"/>
-        </w:rPr>
-      </w:pPr>
-    </w:p>
-    <w:p>
-      <w:pPr>
-        <w:pStyle w:val="KeinLeerraum"/>
-        <w:rPr>
-          <w:noProof/>
-          <w:lang w:val="en-US"/>
-        </w:rPr>
-      </w:pPr>
-    </w:p>
-    <w:p>
-      <w:pPr>
-        <w:pStyle w:val="KeinLeerraum"/>
-        <w:rPr>
-          <w:lang w:val="en-US"/>
+          <w:ins w:id="6" w:author="Hardi Stengelin" w:date="2020-02-08T08:50:00Z"/>
+          <w:noProof/>
+          <w:sz w:val="14"/>
+          <w:szCs w:val="14"/>
+        </w:rPr>
+      </w:pPr>
+      <w:ins w:id="7" w:author="Hardi Stengelin" w:date="2020-02-08T08:50:00Z">
+        <w:r>
+          <w:rPr>
+            <w:noProof/>
+            <w:sz w:val="6"/>
+            <w:szCs w:val="6"/>
+          </w:rPr>
+          <w:t>[URL=https://www.stummiforum.de/viewtopic.php?f=7&amp;t=165060&amp;sd=a&amp;start</w:t>
+        </w:r>
+        <w:r>
+          <w:rPr>
+            <w:noProof/>
+            <w:sz w:val="14"/>
+            <w:szCs w:val="14"/>
+          </w:rPr>
+          <w:t>=839]</w:t>
+        </w:r>
+        <w:r>
+          <w:rPr>
+            <w:noProof/>
+            <w:sz w:val="6"/>
+            <w:szCs w:val="6"/>
+          </w:rPr>
+          <w:t xml:space="preserve"> </w:t>
+        </w:r>
+        <w:r>
+          <w:rPr>
+            <w:color w:val="00B0F0"/>
+            <w:u w:val="single"/>
+          </w:rPr>
+          <w:t xml:space="preserve">Probleme beim </w:t>
+        </w:r>
+        <w:proofErr w:type="spellStart"/>
+        <w:r>
+          <w:rPr>
+            <w:color w:val="00B0F0"/>
+            <w:u w:val="single"/>
+          </w:rPr>
+          <w:t>Flashen</w:t>
+        </w:r>
+        <w:proofErr w:type="spellEnd"/>
+        <w:r>
+          <w:rPr>
+            <w:color w:val="00B0F0"/>
+            <w:u w:val="single"/>
+          </w:rPr>
+          <w:t xml:space="preserve"> des LED Arduinos zusammen mit DCC Arduino </w:t>
+        </w:r>
+        <w:r>
+          <w:rPr>
+            <w:noProof/>
+            <w:color w:val="00B0F0"/>
+            <w:u w:val="single"/>
+          </w:rPr>
+          <w:t>(#840)</w:t>
+        </w:r>
+        <w:r>
+          <w:rPr>
+            <w:noProof/>
+            <w:sz w:val="14"/>
+            <w:szCs w:val="14"/>
+          </w:rPr>
+          <w:t xml:space="preserve"> [/URL]</w:t>
+        </w:r>
+      </w:ins>
+    </w:p>
+    <w:p>
+      <w:pPr>
+        <w:pStyle w:val="KeinLeerraum"/>
+        <w:rPr>
+          <w:ins w:id="8" w:author="Hardi Stengelin" w:date="2020-02-08T08:55:00Z"/>
+          <w:noProof/>
+          <w:sz w:val="14"/>
+          <w:szCs w:val="14"/>
+        </w:rPr>
+      </w:pPr>
+      <w:ins w:id="9" w:author="Hardi Stengelin" w:date="2020-02-08T08:55:00Z">
+        <w:r>
+          <w:rPr>
+            <w:noProof/>
+            <w:sz w:val="6"/>
+            <w:szCs w:val="6"/>
+          </w:rPr>
+          <w:t>[URL=https://www.stummiforum.de/viewtopic.php?f=7&amp;t=165060&amp;sd=a&amp;start</w:t>
+        </w:r>
+        <w:r>
+          <w:rPr>
+            <w:noProof/>
+            <w:sz w:val="14"/>
+            <w:szCs w:val="14"/>
+          </w:rPr>
+          <w:t>=861]</w:t>
+        </w:r>
+        <w:r>
+          <w:rPr>
+            <w:noProof/>
+            <w:sz w:val="6"/>
+            <w:szCs w:val="6"/>
+          </w:rPr>
+          <w:t xml:space="preserve"> </w:t>
+        </w:r>
+        <w:r>
+          <w:rPr>
+            <w:color w:val="00B0F0"/>
+            <w:u w:val="single"/>
+          </w:rPr>
+          <w:t xml:space="preserve">Weitere </w:t>
+        </w:r>
+      </w:ins>
+      <w:ins w:id="10" w:author="Hardi Stengelin" w:date="2020-02-08T08:56:00Z">
+        <w:r>
+          <w:rPr>
+            <w:color w:val="00B0F0"/>
+            <w:u w:val="single"/>
+          </w:rPr>
+          <w:t xml:space="preserve">Signale aus dem </w:t>
+        </w:r>
+      </w:ins>
+      <w:ins w:id="11" w:author="Hardi Stengelin" w:date="2020-02-08T08:55:00Z">
+        <w:r>
+          <w:rPr>
+            <w:color w:val="00B0F0"/>
+            <w:u w:val="single"/>
+          </w:rPr>
+          <w:t>3D-</w:t>
+        </w:r>
+      </w:ins>
+      <w:ins w:id="12" w:author="Hardi Stengelin" w:date="2020-02-08T08:56:00Z">
+        <w:r>
+          <w:rPr>
+            <w:color w:val="00B0F0"/>
+            <w:u w:val="single"/>
+          </w:rPr>
+          <w:t>Drucker von Ronny</w:t>
+        </w:r>
+      </w:ins>
+      <w:ins w:id="13" w:author="Hardi Stengelin" w:date="2020-02-08T08:55:00Z">
+        <w:r>
+          <w:rPr>
+            <w:color w:val="00B0F0"/>
+            <w:u w:val="single"/>
+          </w:rPr>
+          <w:t xml:space="preserve"> </w:t>
+        </w:r>
+        <w:r>
+          <w:rPr>
+            <w:noProof/>
+            <w:color w:val="00B0F0"/>
+            <w:u w:val="single"/>
+          </w:rPr>
+          <w:t>(#8</w:t>
+        </w:r>
+      </w:ins>
+      <w:ins w:id="14" w:author="Hardi Stengelin" w:date="2020-02-08T08:56:00Z">
+        <w:r>
+          <w:rPr>
+            <w:noProof/>
+            <w:color w:val="00B0F0"/>
+            <w:u w:val="single"/>
+          </w:rPr>
+          <w:t>62</w:t>
+        </w:r>
+      </w:ins>
+      <w:ins w:id="15" w:author="Hardi Stengelin" w:date="2020-02-08T08:55:00Z">
+        <w:r>
+          <w:rPr>
+            <w:noProof/>
+            <w:color w:val="00B0F0"/>
+            <w:u w:val="single"/>
+          </w:rPr>
+          <w:t>)</w:t>
+        </w:r>
+        <w:r>
+          <w:rPr>
+            <w:noProof/>
+            <w:sz w:val="14"/>
+            <w:szCs w:val="14"/>
+          </w:rPr>
+          <w:t xml:space="preserve"> [/URL]</w:t>
+        </w:r>
+      </w:ins>
+    </w:p>
+    <w:p>
+      <w:pPr>
+        <w:pStyle w:val="KeinLeerraum"/>
+        <w:rPr>
+          <w:noProof/>
+          <w:sz w:val="14"/>
+          <w:szCs w:val="14"/>
+          <w:rPrChange w:id="16" w:author="Hardi Stengelin" w:date="2020-02-08T08:50:00Z">
+            <w:rPr>
+              <w:noProof/>
+              <w:sz w:val="14"/>
+              <w:szCs w:val="14"/>
+              <w:lang w:val="en-US"/>
+            </w:rPr>
+          </w:rPrChange>
+        </w:rPr>
+      </w:pPr>
+      <w:ins w:id="17" w:author="Hardi Stengelin" w:date="2020-02-08T09:06:00Z">
+        <w:r>
+          <w:rPr>
+            <w:noProof/>
+            <w:sz w:val="6"/>
+            <w:szCs w:val="6"/>
+          </w:rPr>
+          <w:t>[URL=https://www.stummiforum.de/viewtopic.php?f=7&amp;t=165060&amp;sd=a&amp;start</w:t>
+        </w:r>
+        <w:r>
+          <w:rPr>
+            <w:noProof/>
+            <w:sz w:val="14"/>
+            <w:szCs w:val="14"/>
+          </w:rPr>
+          <w:t>=86</w:t>
+        </w:r>
+        <w:r>
+          <w:rPr>
+            <w:noProof/>
+            <w:sz w:val="14"/>
+            <w:szCs w:val="14"/>
+          </w:rPr>
+          <w:t>7</w:t>
+        </w:r>
+        <w:r>
+          <w:rPr>
+            <w:noProof/>
+            <w:sz w:val="14"/>
+            <w:szCs w:val="14"/>
+          </w:rPr>
+          <w:t>]</w:t>
+        </w:r>
+        <w:r>
+          <w:rPr>
+            <w:noProof/>
+            <w:sz w:val="6"/>
+            <w:szCs w:val="6"/>
+          </w:rPr>
+          <w:t xml:space="preserve"> </w:t>
+        </w:r>
+      </w:ins>
+      <w:ins w:id="18" w:author="Hardi Stengelin" w:date="2020-02-08T09:08:00Z">
+        <w:r>
+          <w:rPr>
+            <w:color w:val="00B0F0"/>
+            <w:u w:val="single"/>
+          </w:rPr>
+          <w:t>Geburtstag</w:t>
+        </w:r>
+      </w:ins>
+      <w:ins w:id="19" w:author="Hardi Stengelin" w:date="2020-02-08T09:09:00Z">
+        <w:r>
+          <w:rPr>
+            <w:color w:val="00B0F0"/>
+            <w:u w:val="single"/>
+          </w:rPr>
+          <w:t>s</w:t>
+        </w:r>
+      </w:ins>
+      <w:ins w:id="20" w:author="Hardi Stengelin" w:date="2020-02-08T09:06:00Z">
+        <w:r>
+          <w:rPr>
+            <w:color w:val="00B0F0"/>
+            <w:u w:val="single"/>
+          </w:rPr>
+          <w:t xml:space="preserve">kerze </w:t>
+        </w:r>
+      </w:ins>
+      <w:ins w:id="21" w:author="Hardi Stengelin" w:date="2020-02-08T09:07:00Z">
+        <w:r>
+          <w:rPr>
+            <w:color w:val="00B0F0"/>
+            <w:u w:val="single"/>
+          </w:rPr>
+          <w:t>für die MobaLedLib mit Video</w:t>
+        </w:r>
+      </w:ins>
+      <w:ins w:id="22" w:author="Hardi Stengelin" w:date="2020-02-08T09:06:00Z">
+        <w:r>
+          <w:rPr>
+            <w:color w:val="00B0F0"/>
+            <w:u w:val="single"/>
+          </w:rPr>
+          <w:t xml:space="preserve"> </w:t>
+        </w:r>
+        <w:r>
+          <w:rPr>
+            <w:noProof/>
+            <w:color w:val="00B0F0"/>
+            <w:u w:val="single"/>
+          </w:rPr>
+          <w:t>(#86</w:t>
+        </w:r>
+        <w:r>
+          <w:rPr>
+            <w:noProof/>
+            <w:color w:val="00B0F0"/>
+            <w:u w:val="single"/>
+          </w:rPr>
+          <w:t>8</w:t>
+        </w:r>
+        <w:r>
+          <w:rPr>
+            <w:noProof/>
+            <w:color w:val="00B0F0"/>
+            <w:u w:val="single"/>
+          </w:rPr>
+          <w:t>)</w:t>
+        </w:r>
+        <w:r>
+          <w:rPr>
+            <w:noProof/>
+            <w:sz w:val="14"/>
+            <w:szCs w:val="14"/>
+          </w:rPr>
+          <w:t xml:space="preserve"> [/URL]</w:t>
+        </w:r>
+      </w:ins>
+    </w:p>
+    <w:p>
+      <w:pPr>
+        <w:pStyle w:val="KeinLeerraum"/>
+        <w:rPr>
+          <w:noProof/>
+          <w:sz w:val="14"/>
+          <w:szCs w:val="14"/>
+          <w:rPrChange w:id="23" w:author="Hardi Stengelin" w:date="2020-02-08T08:50:00Z">
+            <w:rPr>
+              <w:noProof/>
+              <w:sz w:val="14"/>
+              <w:szCs w:val="14"/>
+              <w:lang w:val="en-US"/>
+            </w:rPr>
+          </w:rPrChange>
+        </w:rPr>
+      </w:pPr>
+      <w:ins w:id="24" w:author="Hardi Stengelin" w:date="2020-02-08T09:11:00Z">
+        <w:r>
+          <w:rPr>
+            <w:noProof/>
+            <w:sz w:val="6"/>
+            <w:szCs w:val="6"/>
+          </w:rPr>
+          <w:t>[URL=https://www.stummiforum.de/viewtopic.php?f=7&amp;t=165060&amp;sd=a&amp;start</w:t>
+        </w:r>
+        <w:r>
+          <w:rPr>
+            <w:noProof/>
+            <w:sz w:val="14"/>
+            <w:szCs w:val="14"/>
+          </w:rPr>
+          <w:t>=8</w:t>
+        </w:r>
+        <w:r>
+          <w:rPr>
+            <w:noProof/>
+            <w:sz w:val="14"/>
+            <w:szCs w:val="14"/>
+          </w:rPr>
+          <w:t>77</w:t>
+        </w:r>
+        <w:r>
+          <w:rPr>
+            <w:noProof/>
+            <w:sz w:val="14"/>
+            <w:szCs w:val="14"/>
+          </w:rPr>
+          <w:t>]</w:t>
+        </w:r>
+        <w:r>
+          <w:rPr>
+            <w:noProof/>
+            <w:sz w:val="6"/>
+            <w:szCs w:val="6"/>
+          </w:rPr>
+          <w:t xml:space="preserve"> </w:t>
+        </w:r>
+        <w:r>
+          <w:rPr>
+            <w:color w:val="00B0F0"/>
+            <w:u w:val="single"/>
+          </w:rPr>
+          <w:t>Taste</w:t>
+        </w:r>
+      </w:ins>
+      <w:ins w:id="25" w:author="Hardi Stengelin" w:date="2020-02-08T09:12:00Z">
+        <w:r>
+          <w:rPr>
+            <w:color w:val="00B0F0"/>
+            <w:u w:val="single"/>
+          </w:rPr>
+          <w:t>r auf der Hauptplatine zum Steuern der LEDs benutzen</w:t>
+        </w:r>
+      </w:ins>
+      <w:ins w:id="26" w:author="Hardi Stengelin" w:date="2020-02-08T09:11:00Z">
+        <w:r>
+          <w:rPr>
+            <w:color w:val="00B0F0"/>
+            <w:u w:val="single"/>
+          </w:rPr>
+          <w:t xml:space="preserve"> </w:t>
+        </w:r>
+        <w:r>
+          <w:rPr>
+            <w:noProof/>
+            <w:color w:val="00B0F0"/>
+            <w:u w:val="single"/>
+          </w:rPr>
+          <w:t>(#8</w:t>
+        </w:r>
+      </w:ins>
+      <w:ins w:id="27" w:author="Hardi Stengelin" w:date="2020-02-08T09:12:00Z">
+        <w:r>
+          <w:rPr>
+            <w:noProof/>
+            <w:color w:val="00B0F0"/>
+            <w:u w:val="single"/>
+          </w:rPr>
+          <w:t>7</w:t>
+        </w:r>
+      </w:ins>
+      <w:ins w:id="28" w:author="Hardi Stengelin" w:date="2020-02-08T09:11:00Z">
+        <w:r>
+          <w:rPr>
+            <w:noProof/>
+            <w:color w:val="00B0F0"/>
+            <w:u w:val="single"/>
+          </w:rPr>
+          <w:t>8)</w:t>
+        </w:r>
+        <w:r>
+          <w:rPr>
+            <w:noProof/>
+            <w:sz w:val="14"/>
+            <w:szCs w:val="14"/>
+          </w:rPr>
+          <w:t xml:space="preserve"> [/URL]</w:t>
+        </w:r>
+      </w:ins>
+    </w:p>
+    <w:p>
+      <w:pPr>
+        <w:pStyle w:val="KeinLeerraum"/>
+        <w:rPr>
+          <w:ins w:id="29" w:author="Hardi Stengelin" w:date="2020-02-08T09:18:00Z"/>
+          <w:noProof/>
+          <w:sz w:val="14"/>
+          <w:szCs w:val="14"/>
+        </w:rPr>
+      </w:pPr>
+      <w:ins w:id="30" w:author="Hardi Stengelin" w:date="2020-02-08T09:18:00Z">
+        <w:r>
+          <w:rPr>
+            <w:noProof/>
+            <w:sz w:val="6"/>
+            <w:szCs w:val="6"/>
+          </w:rPr>
+          <w:t>[URL=https://www.stummiforum.de/viewtopic.php?f=7&amp;t=165060&amp;sd=a&amp;start</w:t>
+        </w:r>
+        <w:r>
+          <w:rPr>
+            <w:noProof/>
+            <w:sz w:val="14"/>
+            <w:szCs w:val="14"/>
+          </w:rPr>
+          <w:t>=8</w:t>
+        </w:r>
+        <w:r>
+          <w:rPr>
+            <w:noProof/>
+            <w:sz w:val="14"/>
+            <w:szCs w:val="14"/>
+          </w:rPr>
+          <w:t>79</w:t>
+        </w:r>
+        <w:r>
+          <w:rPr>
+            <w:noProof/>
+            <w:sz w:val="14"/>
+            <w:szCs w:val="14"/>
+          </w:rPr>
+          <w:t>]</w:t>
+        </w:r>
+        <w:r>
+          <w:rPr>
+            <w:noProof/>
+            <w:sz w:val="6"/>
+            <w:szCs w:val="6"/>
+          </w:rPr>
+          <w:t xml:space="preserve"> </w:t>
+        </w:r>
+        <w:r>
+          <w:rPr>
+            <w:color w:val="00B0F0"/>
+            <w:u w:val="single"/>
+          </w:rPr>
+          <w:t>W</w:t>
+        </w:r>
+        <w:r>
+          <w:rPr>
+            <w:color w:val="00B0F0"/>
+            <w:u w:val="single"/>
+          </w:rPr>
+          <w:t xml:space="preserve">inziges Gleissperrsignal </w:t>
+        </w:r>
+        <w:r>
+          <w:rPr>
+            <w:color w:val="00B0F0"/>
+            <w:u w:val="single"/>
+          </w:rPr>
+          <w:t xml:space="preserve">aus dem 3D-Drucker von Ronny </w:t>
+        </w:r>
+      </w:ins>
+      <w:ins w:id="31" w:author="Hardi Stengelin" w:date="2020-02-08T09:19:00Z">
+        <w:r>
+          <w:rPr>
+            <w:color w:val="00B0F0"/>
+            <w:u w:val="single"/>
+          </w:rPr>
+          <w:t xml:space="preserve">mit Video </w:t>
+        </w:r>
+      </w:ins>
+      <w:ins w:id="32" w:author="Hardi Stengelin" w:date="2020-02-08T09:18:00Z">
+        <w:r>
+          <w:rPr>
+            <w:noProof/>
+            <w:color w:val="00B0F0"/>
+            <w:u w:val="single"/>
+          </w:rPr>
+          <w:t>(#8</w:t>
+        </w:r>
+        <w:r>
+          <w:rPr>
+            <w:noProof/>
+            <w:color w:val="00B0F0"/>
+            <w:u w:val="single"/>
+          </w:rPr>
+          <w:t>80</w:t>
+        </w:r>
+        <w:r>
+          <w:rPr>
+            <w:noProof/>
+            <w:color w:val="00B0F0"/>
+            <w:u w:val="single"/>
+          </w:rPr>
+          <w:t>)</w:t>
+        </w:r>
+        <w:r>
+          <w:rPr>
+            <w:noProof/>
+            <w:sz w:val="14"/>
+            <w:szCs w:val="14"/>
+          </w:rPr>
+          <w:t xml:space="preserve"> [/URL]</w:t>
+        </w:r>
+      </w:ins>
+    </w:p>
+    <w:p>
+      <w:pPr>
+        <w:pStyle w:val="KeinLeerraum"/>
+        <w:rPr>
+          <w:noProof/>
+          <w:sz w:val="14"/>
+          <w:szCs w:val="14"/>
+          <w:rPrChange w:id="33" w:author="Hardi Stengelin" w:date="2020-02-08T08:50:00Z">
+            <w:rPr>
+              <w:noProof/>
+              <w:sz w:val="14"/>
+              <w:szCs w:val="14"/>
+              <w:lang w:val="en-US"/>
+            </w:rPr>
+          </w:rPrChange>
+        </w:rPr>
+      </w:pPr>
+      <w:ins w:id="34" w:author="Hardi Stengelin" w:date="2020-02-08T09:21:00Z">
+        <w:r>
+          <w:rPr>
+            <w:noProof/>
+            <w:sz w:val="6"/>
+            <w:szCs w:val="6"/>
+          </w:rPr>
+          <w:t>[URL=https://www.stummiforum.de/viewtopic.php?f=7&amp;t=165060&amp;sd=a&amp;start</w:t>
+        </w:r>
+        <w:r>
+          <w:rPr>
+            <w:noProof/>
+            <w:sz w:val="14"/>
+            <w:szCs w:val="14"/>
+          </w:rPr>
+          <w:t>=8</w:t>
+        </w:r>
+        <w:r>
+          <w:rPr>
+            <w:noProof/>
+            <w:sz w:val="14"/>
+            <w:szCs w:val="14"/>
+          </w:rPr>
+          <w:t>83</w:t>
+        </w:r>
+        <w:r>
+          <w:rPr>
+            <w:noProof/>
+            <w:sz w:val="14"/>
+            <w:szCs w:val="14"/>
+          </w:rPr>
+          <w:t>]</w:t>
+        </w:r>
+        <w:r>
+          <w:rPr>
+            <w:noProof/>
+            <w:sz w:val="6"/>
+            <w:szCs w:val="6"/>
+          </w:rPr>
+          <w:t xml:space="preserve"> </w:t>
+        </w:r>
+        <w:proofErr w:type="spellStart"/>
+        <w:r>
+          <w:rPr>
+            <w:color w:val="00B0F0"/>
+            <w:u w:val="single"/>
+          </w:rPr>
+          <w:t>Erl</w:t>
+        </w:r>
+      </w:ins>
+      <w:ins w:id="35" w:author="Hardi Stengelin" w:date="2020-02-08T09:22:00Z">
+        <w:r>
+          <w:rPr>
+            <w:color w:val="00B0F0"/>
+            <w:u w:val="single"/>
+          </w:rPr>
+          <w:t>euterungen</w:t>
+        </w:r>
+        <w:proofErr w:type="spellEnd"/>
+        <w:r>
+          <w:rPr>
+            <w:color w:val="00B0F0"/>
+            <w:u w:val="single"/>
+          </w:rPr>
+          <w:t xml:space="preserve"> zu den Farben im Farbtestprogramm von Harold</w:t>
+        </w:r>
+      </w:ins>
+      <w:ins w:id="36" w:author="Hardi Stengelin" w:date="2020-02-08T09:21:00Z">
+        <w:r>
+          <w:rPr>
+            <w:color w:val="00B0F0"/>
+            <w:u w:val="single"/>
+          </w:rPr>
+          <w:t xml:space="preserve"> </w:t>
+        </w:r>
+        <w:r>
+          <w:rPr>
+            <w:noProof/>
+            <w:color w:val="00B0F0"/>
+            <w:u w:val="single"/>
+          </w:rPr>
+          <w:t>(#88</w:t>
+        </w:r>
+        <w:r>
+          <w:rPr>
+            <w:noProof/>
+            <w:color w:val="00B0F0"/>
+            <w:u w:val="single"/>
+          </w:rPr>
+          <w:t>4</w:t>
+        </w:r>
+        <w:r>
+          <w:rPr>
+            <w:noProof/>
+            <w:color w:val="00B0F0"/>
+            <w:u w:val="single"/>
+          </w:rPr>
+          <w:t>)</w:t>
+        </w:r>
+        <w:r>
+          <w:rPr>
+            <w:noProof/>
+            <w:sz w:val="14"/>
+            <w:szCs w:val="14"/>
+          </w:rPr>
+          <w:t xml:space="preserve"> [/URL]</w:t>
+        </w:r>
+      </w:ins>
+    </w:p>
+    <w:p>
+      <w:pPr>
+        <w:pStyle w:val="KeinLeerraum"/>
+        <w:rPr>
+          <w:noProof/>
+          <w:sz w:val="14"/>
+          <w:szCs w:val="14"/>
+          <w:rPrChange w:id="37" w:author="Hardi Stengelin" w:date="2020-02-08T08:50:00Z">
+            <w:rPr>
+              <w:noProof/>
+              <w:sz w:val="14"/>
+              <w:szCs w:val="14"/>
+              <w:lang w:val="en-US"/>
+            </w:rPr>
+          </w:rPrChange>
+        </w:rPr>
+      </w:pPr>
+      <w:ins w:id="38" w:author="Hardi Stengelin" w:date="2020-02-08T09:29:00Z">
+        <w:r>
+          <w:rPr>
+            <w:noProof/>
+            <w:sz w:val="6"/>
+            <w:szCs w:val="6"/>
+          </w:rPr>
+          <w:t>[URL=https://www.stummiforum.de/viewtopic.php?f=7&amp;t=165060&amp;sd=a&amp;start</w:t>
+        </w:r>
+        <w:r>
+          <w:rPr>
+            <w:noProof/>
+            <w:sz w:val="14"/>
+            <w:szCs w:val="14"/>
+          </w:rPr>
+          <w:t>=8</w:t>
+        </w:r>
+        <w:r>
+          <w:rPr>
+            <w:noProof/>
+            <w:sz w:val="14"/>
+            <w:szCs w:val="14"/>
+          </w:rPr>
+          <w:t>92</w:t>
+        </w:r>
+        <w:r>
+          <w:rPr>
+            <w:noProof/>
+            <w:sz w:val="14"/>
+            <w:szCs w:val="14"/>
+          </w:rPr>
+          <w:t>]</w:t>
+        </w:r>
+        <w:r>
+          <w:rPr>
+            <w:noProof/>
+            <w:sz w:val="6"/>
+            <w:szCs w:val="6"/>
+          </w:rPr>
+          <w:t xml:space="preserve"> </w:t>
+        </w:r>
+        <w:r>
+          <w:rPr>
+            <w:color w:val="00B0F0"/>
+            <w:u w:val="single"/>
+          </w:rPr>
+          <w:t>Weitere</w:t>
+        </w:r>
+      </w:ins>
+      <w:ins w:id="39" w:author="Hardi Stengelin" w:date="2020-02-08T09:30:00Z">
+        <w:r>
+          <w:rPr>
+            <w:color w:val="00B0F0"/>
+            <w:u w:val="single"/>
+          </w:rPr>
+          <w:t xml:space="preserve">s </w:t>
+        </w:r>
+      </w:ins>
+      <w:ins w:id="40" w:author="Hardi Stengelin" w:date="2020-02-08T09:31:00Z">
+        <w:r>
+          <w:rPr>
+            <w:color w:val="00B0F0"/>
+            <w:u w:val="single"/>
+          </w:rPr>
+          <w:t xml:space="preserve">sehr schönes </w:t>
+        </w:r>
+      </w:ins>
+      <w:ins w:id="41" w:author="Hardi Stengelin" w:date="2020-02-08T09:30:00Z">
+        <w:r>
+          <w:rPr>
+            <w:color w:val="00B0F0"/>
+            <w:u w:val="single"/>
+          </w:rPr>
+          <w:t>S</w:t>
+        </w:r>
+      </w:ins>
+      <w:ins w:id="42" w:author="Hardi Stengelin" w:date="2020-02-08T09:29:00Z">
+        <w:r>
+          <w:rPr>
+            <w:color w:val="00B0F0"/>
+            <w:u w:val="single"/>
+          </w:rPr>
+          <w:t xml:space="preserve">ignal von </w:t>
+        </w:r>
+        <w:proofErr w:type="gramStart"/>
+        <w:r>
+          <w:rPr>
+            <w:color w:val="00B0F0"/>
+            <w:u w:val="single"/>
+          </w:rPr>
+          <w:t xml:space="preserve">Ronny  </w:t>
+        </w:r>
+        <w:r>
+          <w:rPr>
+            <w:noProof/>
+            <w:color w:val="00B0F0"/>
+            <w:u w:val="single"/>
+          </w:rPr>
+          <w:t>(</w:t>
+        </w:r>
+        <w:proofErr w:type="gramEnd"/>
+        <w:r>
+          <w:rPr>
+            <w:noProof/>
+            <w:color w:val="00B0F0"/>
+            <w:u w:val="single"/>
+          </w:rPr>
+          <w:t>#8</w:t>
+        </w:r>
+      </w:ins>
+      <w:ins w:id="43" w:author="Hardi Stengelin" w:date="2020-02-08T09:31:00Z">
+        <w:r>
+          <w:rPr>
+            <w:noProof/>
+            <w:color w:val="00B0F0"/>
+            <w:u w:val="single"/>
+          </w:rPr>
+          <w:t>93</w:t>
+        </w:r>
+      </w:ins>
+      <w:ins w:id="44" w:author="Hardi Stengelin" w:date="2020-02-08T09:29:00Z">
+        <w:r>
+          <w:rPr>
+            <w:noProof/>
+            <w:color w:val="00B0F0"/>
+            <w:u w:val="single"/>
+          </w:rPr>
+          <w:t>)</w:t>
+        </w:r>
+        <w:r>
+          <w:rPr>
+            <w:noProof/>
+            <w:sz w:val="14"/>
+            <w:szCs w:val="14"/>
+          </w:rPr>
+          <w:t xml:space="preserve"> [/URL]</w:t>
+        </w:r>
+      </w:ins>
+    </w:p>
+    <w:p>
+      <w:pPr>
+        <w:pStyle w:val="KeinLeerraum"/>
+        <w:rPr>
+          <w:ins w:id="45" w:author="Hardi Stengelin" w:date="2020-02-08T09:42:00Z"/>
+          <w:noProof/>
+          <w:sz w:val="14"/>
+          <w:szCs w:val="14"/>
+        </w:rPr>
+      </w:pPr>
+      <w:ins w:id="46" w:author="Hardi Stengelin" w:date="2020-02-08T09:42:00Z">
+        <w:r>
+          <w:rPr>
+            <w:noProof/>
+            <w:sz w:val="6"/>
+            <w:szCs w:val="6"/>
+          </w:rPr>
+          <w:t>[URL=https://www.stummiforum.de/viewtopic.php?f=7&amp;t=165060&amp;sd=a&amp;start</w:t>
+        </w:r>
+        <w:r>
+          <w:rPr>
+            <w:noProof/>
+            <w:sz w:val="14"/>
+            <w:szCs w:val="14"/>
+          </w:rPr>
+          <w:t>=</w:t>
+        </w:r>
+        <w:r>
+          <w:rPr>
+            <w:noProof/>
+            <w:sz w:val="14"/>
+            <w:szCs w:val="14"/>
+          </w:rPr>
+          <w:t>922</w:t>
+        </w:r>
+        <w:r>
+          <w:rPr>
+            <w:noProof/>
+            <w:sz w:val="14"/>
+            <w:szCs w:val="14"/>
+          </w:rPr>
+          <w:t>]</w:t>
+        </w:r>
+        <w:r>
+          <w:rPr>
+            <w:noProof/>
+            <w:sz w:val="6"/>
+            <w:szCs w:val="6"/>
+          </w:rPr>
+          <w:t xml:space="preserve"> </w:t>
+        </w:r>
+        <w:r>
+          <w:rPr>
+            <w:color w:val="00B0F0"/>
+            <w:u w:val="single"/>
+          </w:rPr>
+          <w:t>Platinen</w:t>
+        </w:r>
+        <w:r>
+          <w:rPr>
+            <w:color w:val="00B0F0"/>
+            <w:u w:val="single"/>
+          </w:rPr>
+          <w:t xml:space="preserve"> </w:t>
+        </w:r>
+        <w:r>
+          <w:rPr>
+            <w:color w:val="00B0F0"/>
+            <w:u w:val="single"/>
+          </w:rPr>
+          <w:t>mit mehre</w:t>
+        </w:r>
+      </w:ins>
+      <w:ins w:id="47" w:author="Hardi Stengelin" w:date="2020-02-08T09:43:00Z">
+        <w:r>
+          <w:rPr>
+            <w:color w:val="00B0F0"/>
+            <w:u w:val="single"/>
+          </w:rPr>
+          <w:t>re</w:t>
+        </w:r>
+      </w:ins>
+      <w:ins w:id="48" w:author="Hardi Stengelin" w:date="2020-02-08T09:42:00Z">
+        <w:r>
+          <w:rPr>
+            <w:color w:val="00B0F0"/>
+            <w:u w:val="single"/>
+          </w:rPr>
+          <w:t xml:space="preserve">n </w:t>
+        </w:r>
+      </w:ins>
+      <w:ins w:id="49" w:author="Hardi Stengelin" w:date="2020-02-08T09:43:00Z">
+        <w:r>
+          <w:rPr>
+            <w:color w:val="00B0F0"/>
+            <w:u w:val="single"/>
+          </w:rPr>
+          <w:t xml:space="preserve">WS2811 </w:t>
+        </w:r>
+        <w:r>
+          <w:rPr>
+            <w:color w:val="00B0F0"/>
+            <w:u w:val="single"/>
+          </w:rPr>
+          <w:t>incl. Gehäuse</w:t>
+        </w:r>
+        <w:r>
+          <w:rPr>
+            <w:color w:val="00B0F0"/>
+            <w:u w:val="single"/>
+          </w:rPr>
+          <w:t xml:space="preserve"> von Ronny </w:t>
+        </w:r>
+      </w:ins>
+      <w:ins w:id="50" w:author="Hardi Stengelin" w:date="2020-02-08T09:42:00Z">
+        <w:r>
+          <w:rPr>
+            <w:noProof/>
+            <w:color w:val="00B0F0"/>
+            <w:u w:val="single"/>
+          </w:rPr>
+          <w:t>(#</w:t>
+        </w:r>
+        <w:r>
+          <w:rPr>
+            <w:noProof/>
+            <w:color w:val="00B0F0"/>
+            <w:u w:val="single"/>
+          </w:rPr>
+          <w:t>923</w:t>
+        </w:r>
+        <w:r>
+          <w:rPr>
+            <w:noProof/>
+            <w:color w:val="00B0F0"/>
+            <w:u w:val="single"/>
+          </w:rPr>
+          <w:t>)</w:t>
+        </w:r>
+        <w:r>
+          <w:rPr>
+            <w:noProof/>
+            <w:sz w:val="14"/>
+            <w:szCs w:val="14"/>
+          </w:rPr>
+          <w:t xml:space="preserve"> [/URL]</w:t>
+        </w:r>
+      </w:ins>
+    </w:p>
+    <w:p>
+      <w:pPr>
+        <w:pStyle w:val="KeinLeerraum"/>
+        <w:rPr>
+          <w:ins w:id="51" w:author="Hardi Stengelin" w:date="2020-02-08T10:02:00Z"/>
+          <w:noProof/>
+          <w:sz w:val="14"/>
+          <w:szCs w:val="14"/>
+        </w:rPr>
+      </w:pPr>
+      <w:ins w:id="52" w:author="Hardi Stengelin" w:date="2020-02-08T09:53:00Z">
+        <w:r>
+          <w:rPr>
+            <w:noProof/>
+            <w:sz w:val="6"/>
+            <w:szCs w:val="6"/>
+          </w:rPr>
+          <w:t>[URL=https://www.stummiforum.de/viewtopic.php?f=7&amp;t=165060&amp;sd=a&amp;start</w:t>
+        </w:r>
+        <w:r>
+          <w:rPr>
+            <w:noProof/>
+            <w:sz w:val="14"/>
+            <w:szCs w:val="14"/>
+          </w:rPr>
+          <w:t>=9</w:t>
+        </w:r>
+        <w:r>
+          <w:rPr>
+            <w:noProof/>
+            <w:sz w:val="14"/>
+            <w:szCs w:val="14"/>
+          </w:rPr>
+          <w:t>42</w:t>
+        </w:r>
+        <w:r>
+          <w:rPr>
+            <w:noProof/>
+            <w:sz w:val="14"/>
+            <w:szCs w:val="14"/>
+          </w:rPr>
+          <w:t>]</w:t>
+        </w:r>
+        <w:r>
+          <w:rPr>
+            <w:noProof/>
+            <w:sz w:val="6"/>
+            <w:szCs w:val="6"/>
+          </w:rPr>
+          <w:t xml:space="preserve"> </w:t>
+        </w:r>
+        <w:r>
+          <w:rPr>
+            <w:color w:val="00B0F0"/>
+            <w:u w:val="single"/>
+          </w:rPr>
+          <w:t>Eigene Schweißlicht Simulation mit dem Patte</w:t>
+        </w:r>
+      </w:ins>
+      <w:ins w:id="53" w:author="Hardi Stengelin" w:date="2020-02-08T09:54:00Z">
+        <w:r>
+          <w:rPr>
+            <w:color w:val="00B0F0"/>
+            <w:u w:val="single"/>
+          </w:rPr>
+          <w:t>rn_Configurator von Misha</w:t>
+        </w:r>
+      </w:ins>
+      <w:ins w:id="54" w:author="Hardi Stengelin" w:date="2020-02-08T09:53:00Z">
+        <w:r>
+          <w:rPr>
+            <w:color w:val="00B0F0"/>
+            <w:u w:val="single"/>
+          </w:rPr>
+          <w:t xml:space="preserve"> </w:t>
+        </w:r>
+        <w:r>
+          <w:rPr>
+            <w:noProof/>
+            <w:color w:val="00B0F0"/>
+            <w:u w:val="single"/>
+          </w:rPr>
+          <w:t>(#9</w:t>
+        </w:r>
+        <w:r>
+          <w:rPr>
+            <w:noProof/>
+            <w:color w:val="00B0F0"/>
+            <w:u w:val="single"/>
+          </w:rPr>
+          <w:t>43</w:t>
+        </w:r>
+      </w:ins>
+      <w:ins w:id="55" w:author="Hardi Stengelin" w:date="2020-02-08T09:54:00Z">
+        <w:r>
+          <w:rPr>
+            <w:noProof/>
+            <w:color w:val="00B0F0"/>
+            <w:u w:val="single"/>
+          </w:rPr>
+          <w:t xml:space="preserve"> FF</w:t>
+        </w:r>
+      </w:ins>
+      <w:ins w:id="56" w:author="Hardi Stengelin" w:date="2020-02-08T09:53:00Z">
+        <w:r>
+          <w:rPr>
+            <w:noProof/>
+            <w:color w:val="00B0F0"/>
+            <w:u w:val="single"/>
+          </w:rPr>
+          <w:t>)</w:t>
+        </w:r>
+        <w:r>
+          <w:rPr>
+            <w:noProof/>
+            <w:sz w:val="14"/>
+            <w:szCs w:val="14"/>
+          </w:rPr>
+          <w:t xml:space="preserve"> [/URL]</w:t>
+        </w:r>
+      </w:ins>
+    </w:p>
+    <w:p>
+      <w:pPr>
+        <w:pStyle w:val="KeinLeerraum"/>
+        <w:rPr>
+          <w:ins w:id="57" w:author="Hardi Stengelin" w:date="2020-02-08T10:02:00Z"/>
+          <w:noProof/>
+          <w:sz w:val="14"/>
+          <w:szCs w:val="14"/>
+        </w:rPr>
+      </w:pPr>
+      <w:ins w:id="58" w:author="Hardi Stengelin" w:date="2020-02-08T10:02:00Z">
+        <w:r>
+          <w:rPr>
+            <w:noProof/>
+            <w:sz w:val="6"/>
+            <w:szCs w:val="6"/>
+          </w:rPr>
+          <w:t>[URL=https://www.stummiforum.de/viewtopic.php?f=7&amp;t=165060&amp;sd=a&amp;start</w:t>
+        </w:r>
+        <w:r>
+          <w:rPr>
+            <w:noProof/>
+            <w:sz w:val="14"/>
+            <w:szCs w:val="14"/>
+          </w:rPr>
+          <w:t>=9</w:t>
+        </w:r>
+        <w:r>
+          <w:rPr>
+            <w:noProof/>
+            <w:sz w:val="14"/>
+            <w:szCs w:val="14"/>
+          </w:rPr>
+          <w:t>57</w:t>
+        </w:r>
+        <w:r>
+          <w:rPr>
+            <w:noProof/>
+            <w:sz w:val="14"/>
+            <w:szCs w:val="14"/>
+          </w:rPr>
+          <w:t>]</w:t>
+        </w:r>
+        <w:r>
+          <w:rPr>
+            <w:noProof/>
+            <w:sz w:val="6"/>
+            <w:szCs w:val="6"/>
+          </w:rPr>
+          <w:t xml:space="preserve"> </w:t>
+        </w:r>
+      </w:ins>
+      <w:ins w:id="59" w:author="Hardi Stengelin" w:date="2020-02-08T10:03:00Z">
+        <w:r>
+          <w:rPr>
+            <w:color w:val="00B0F0"/>
+            <w:u w:val="single"/>
+          </w:rPr>
+          <w:t>“K</w:t>
+        </w:r>
+      </w:ins>
+      <w:ins w:id="60" w:author="Hardi Stengelin" w:date="2020-02-08T10:02:00Z">
+        <w:r>
+          <w:rPr>
+            <w:color w:val="00B0F0"/>
+            <w:u w:val="single"/>
+          </w:rPr>
+          <w:t>irmes</w:t>
+        </w:r>
+      </w:ins>
+      <w:ins w:id="61" w:author="Hardi Stengelin" w:date="2020-02-08T10:03:00Z">
+        <w:r>
+          <w:rPr>
+            <w:color w:val="00B0F0"/>
+            <w:u w:val="single"/>
+          </w:rPr>
+          <w:t>“</w:t>
+        </w:r>
+      </w:ins>
+      <w:ins w:id="62" w:author="Hardi Stengelin" w:date="2020-02-08T10:02:00Z">
+        <w:r>
+          <w:rPr>
+            <w:color w:val="00B0F0"/>
+            <w:u w:val="single"/>
+          </w:rPr>
+          <w:t xml:space="preserve"> Effekte </w:t>
+        </w:r>
+        <w:r>
+          <w:rPr>
+            <w:color w:val="00B0F0"/>
+            <w:u w:val="single"/>
+          </w:rPr>
+          <w:t xml:space="preserve">mit dem </w:t>
+        </w:r>
+      </w:ins>
+      <w:ins w:id="63" w:author="Hardi Stengelin" w:date="2020-02-08T10:03:00Z">
+        <w:r>
+          <w:rPr>
+            <w:color w:val="00B0F0"/>
+            <w:u w:val="single"/>
+          </w:rPr>
+          <w:t>Pattern_Configurator erstellen</w:t>
+        </w:r>
+      </w:ins>
+      <w:ins w:id="64" w:author="Hardi Stengelin" w:date="2020-02-08T10:02:00Z">
+        <w:r>
+          <w:rPr>
+            <w:color w:val="00B0F0"/>
+            <w:u w:val="single"/>
+          </w:rPr>
+          <w:t xml:space="preserve"> </w:t>
+        </w:r>
+        <w:r>
+          <w:rPr>
+            <w:noProof/>
+            <w:color w:val="00B0F0"/>
+            <w:u w:val="single"/>
+          </w:rPr>
+          <w:t>(#9</w:t>
+        </w:r>
+        <w:r>
+          <w:rPr>
+            <w:noProof/>
+            <w:color w:val="00B0F0"/>
+            <w:u w:val="single"/>
+          </w:rPr>
+          <w:t>58</w:t>
+        </w:r>
+        <w:r>
+          <w:rPr>
+            <w:noProof/>
+            <w:color w:val="00B0F0"/>
+            <w:u w:val="single"/>
+          </w:rPr>
+          <w:t>)</w:t>
+        </w:r>
+        <w:r>
+          <w:rPr>
+            <w:noProof/>
+            <w:sz w:val="14"/>
+            <w:szCs w:val="14"/>
+          </w:rPr>
+          <w:t xml:space="preserve"> [/URL]</w:t>
+        </w:r>
+      </w:ins>
+    </w:p>
+    <w:p>
+      <w:pPr>
+        <w:pStyle w:val="KeinLeerraum"/>
+        <w:rPr>
+          <w:ins w:id="65" w:author="Hardi Stengelin" w:date="2020-02-08T09:53:00Z"/>
+          <w:noProof/>
+          <w:sz w:val="14"/>
+          <w:szCs w:val="14"/>
+        </w:rPr>
+      </w:pPr>
+      <w:ins w:id="66" w:author="Hardi Stengelin" w:date="2020-02-08T10:06:00Z">
+        <w:r>
+          <w:rPr>
+            <w:noProof/>
+            <w:sz w:val="6"/>
+            <w:szCs w:val="6"/>
+          </w:rPr>
+          <w:t>[URL=https://www.stummiforum.de/viewtopic.php?f=7&amp;t=165060&amp;sd=a&amp;start</w:t>
+        </w:r>
+        <w:r>
+          <w:rPr>
+            <w:noProof/>
+            <w:sz w:val="14"/>
+            <w:szCs w:val="14"/>
+          </w:rPr>
+          <w:t>=9</w:t>
+        </w:r>
+        <w:r>
+          <w:rPr>
+            <w:noProof/>
+            <w:sz w:val="14"/>
+            <w:szCs w:val="14"/>
+          </w:rPr>
+          <w:t>74</w:t>
+        </w:r>
+        <w:r>
+          <w:rPr>
+            <w:noProof/>
+            <w:sz w:val="14"/>
+            <w:szCs w:val="14"/>
+          </w:rPr>
+          <w:t>]</w:t>
+        </w:r>
+        <w:r>
+          <w:rPr>
+            <w:noProof/>
+            <w:sz w:val="6"/>
+            <w:szCs w:val="6"/>
+          </w:rPr>
+          <w:t xml:space="preserve"> </w:t>
+        </w:r>
+        <w:r>
+          <w:rPr>
+            <w:color w:val="00B0F0"/>
+            <w:u w:val="single"/>
+          </w:rPr>
+          <w:t>Widerstand ist zwecklos</w:t>
+        </w:r>
+      </w:ins>
+      <w:ins w:id="67" w:author="Hardi Stengelin" w:date="2020-02-08T10:07:00Z">
+        <w:r>
+          <w:rPr>
+            <w:color w:val="00B0F0"/>
+            <w:u w:val="single"/>
+          </w:rPr>
+          <w:t>:</w:t>
+        </w:r>
+      </w:ins>
+      <w:ins w:id="68" w:author="Hardi Stengelin" w:date="2020-02-08T10:06:00Z">
+        <w:r>
+          <w:rPr>
+            <w:color w:val="00B0F0"/>
+            <w:u w:val="single"/>
+          </w:rPr>
+          <w:t xml:space="preserve"> Keine Widerstände für LEDs bei WS2</w:t>
+        </w:r>
+      </w:ins>
+      <w:ins w:id="69" w:author="Hardi Stengelin" w:date="2020-02-08T10:07:00Z">
+        <w:r>
+          <w:rPr>
+            <w:color w:val="00B0F0"/>
+            <w:u w:val="single"/>
+          </w:rPr>
+          <w:t>811</w:t>
+        </w:r>
+      </w:ins>
+      <w:ins w:id="70" w:author="Hardi Stengelin" w:date="2020-02-08T10:06:00Z">
+        <w:r>
+          <w:rPr>
+            <w:color w:val="00B0F0"/>
+            <w:u w:val="single"/>
+          </w:rPr>
+          <w:t xml:space="preserve"> </w:t>
+        </w:r>
+        <w:r>
+          <w:rPr>
+            <w:noProof/>
+            <w:color w:val="00B0F0"/>
+            <w:u w:val="single"/>
+          </w:rPr>
+          <w:t>(#9</w:t>
+        </w:r>
+        <w:r>
+          <w:rPr>
+            <w:noProof/>
+            <w:color w:val="00B0F0"/>
+            <w:u w:val="single"/>
+          </w:rPr>
+          <w:t>75</w:t>
+        </w:r>
+        <w:r>
+          <w:rPr>
+            <w:noProof/>
+            <w:color w:val="00B0F0"/>
+            <w:u w:val="single"/>
+          </w:rPr>
+          <w:t>)</w:t>
+        </w:r>
+        <w:r>
+          <w:rPr>
+            <w:noProof/>
+            <w:sz w:val="14"/>
+            <w:szCs w:val="14"/>
+          </w:rPr>
+          <w:t xml:space="preserve"> [/URL]</w:t>
+        </w:r>
+      </w:ins>
+    </w:p>
+    <w:p>
+      <w:pPr>
+        <w:pStyle w:val="KeinLeerraum"/>
+        <w:rPr>
+          <w:ins w:id="71" w:author="Hardi Stengelin" w:date="2020-02-08T10:12:00Z"/>
+          <w:noProof/>
+          <w:sz w:val="14"/>
+          <w:szCs w:val="14"/>
+        </w:rPr>
+      </w:pPr>
+      <w:ins w:id="72" w:author="Hardi Stengelin" w:date="2020-02-08T10:12:00Z">
+        <w:r>
+          <w:rPr>
+            <w:noProof/>
+            <w:sz w:val="6"/>
+            <w:szCs w:val="6"/>
+          </w:rPr>
+          <w:t>[URL=https://www.stummiforum.de/viewtopic.php?f=7&amp;t=165060&amp;sd=a&amp;start</w:t>
+        </w:r>
+        <w:r>
+          <w:rPr>
+            <w:noProof/>
+            <w:sz w:val="14"/>
+            <w:szCs w:val="14"/>
+          </w:rPr>
+          <w:t>=9</w:t>
+        </w:r>
+        <w:r>
+          <w:rPr>
+            <w:noProof/>
+            <w:sz w:val="14"/>
+            <w:szCs w:val="14"/>
+          </w:rPr>
+          <w:t>99</w:t>
+        </w:r>
+        <w:r>
+          <w:rPr>
+            <w:noProof/>
+            <w:sz w:val="14"/>
+            <w:szCs w:val="14"/>
+          </w:rPr>
+          <w:t>]</w:t>
+        </w:r>
+        <w:r>
+          <w:rPr>
+            <w:noProof/>
+            <w:sz w:val="6"/>
+            <w:szCs w:val="6"/>
+          </w:rPr>
+          <w:t xml:space="preserve"> </w:t>
+        </w:r>
+        <w:r>
+          <w:rPr>
+            <w:color w:val="00B0F0"/>
+            <w:u w:val="single"/>
+          </w:rPr>
+          <w:t xml:space="preserve">Vorstellung </w:t>
+        </w:r>
+      </w:ins>
+      <w:ins w:id="73" w:author="Hardi Stengelin" w:date="2020-02-08T10:13:00Z">
+        <w:r>
+          <w:rPr>
+            <w:color w:val="00B0F0"/>
+            <w:u w:val="single"/>
+          </w:rPr>
+          <w:t>Version 1.0.0 der MobaLedLib</w:t>
+        </w:r>
+      </w:ins>
+      <w:ins w:id="74" w:author="Hardi Stengelin" w:date="2020-02-08T10:12:00Z">
+        <w:r>
+          <w:rPr>
+            <w:color w:val="00B0F0"/>
+            <w:u w:val="single"/>
+          </w:rPr>
+          <w:t xml:space="preserve"> </w:t>
+        </w:r>
+        <w:r>
+          <w:rPr>
+            <w:noProof/>
+            <w:color w:val="00B0F0"/>
+            <w:u w:val="single"/>
+          </w:rPr>
+          <w:t>(#</w:t>
+        </w:r>
+      </w:ins>
+      <w:ins w:id="75" w:author="Hardi Stengelin" w:date="2020-02-08T10:13:00Z">
+        <w:r>
+          <w:rPr>
+            <w:noProof/>
+            <w:color w:val="00B0F0"/>
+            <w:u w:val="single"/>
+          </w:rPr>
+          <w:t>1000</w:t>
+        </w:r>
+      </w:ins>
+      <w:ins w:id="76" w:author="Hardi Stengelin" w:date="2020-02-08T10:12:00Z">
+        <w:r>
+          <w:rPr>
+            <w:noProof/>
+            <w:color w:val="00B0F0"/>
+            <w:u w:val="single"/>
+          </w:rPr>
+          <w:t>)</w:t>
+        </w:r>
+        <w:r>
+          <w:rPr>
+            <w:noProof/>
+            <w:sz w:val="14"/>
+            <w:szCs w:val="14"/>
+          </w:rPr>
+          <w:t xml:space="preserve"> [/URL]</w:t>
+        </w:r>
+      </w:ins>
+    </w:p>
+    <w:p>
+      <w:pPr>
+        <w:pStyle w:val="KeinLeerraum"/>
+        <w:rPr>
+          <w:noProof/>
+          <w:sz w:val="14"/>
+          <w:szCs w:val="14"/>
+          <w:rPrChange w:id="77" w:author="Hardi Stengelin" w:date="2020-02-08T08:50:00Z">
+            <w:rPr>
+              <w:noProof/>
+              <w:sz w:val="14"/>
+              <w:szCs w:val="14"/>
+              <w:lang w:val="en-US"/>
+            </w:rPr>
+          </w:rPrChange>
+        </w:rPr>
+      </w:pPr>
+      <w:bookmarkStart w:id="78" w:name="_GoBack"/>
+      <w:bookmarkEnd w:id="78"/>
+    </w:p>
+    <w:p>
+      <w:pPr>
+        <w:pStyle w:val="KeinLeerraum"/>
+        <w:rPr>
+          <w:noProof/>
+          <w:sz w:val="14"/>
+          <w:szCs w:val="14"/>
+          <w:rPrChange w:id="79" w:author="Hardi Stengelin" w:date="2020-02-08T08:50:00Z">
+            <w:rPr>
+              <w:noProof/>
+              <w:sz w:val="14"/>
+              <w:szCs w:val="14"/>
+              <w:lang w:val="en-US"/>
+            </w:rPr>
+          </w:rPrChange>
+        </w:rPr>
+      </w:pPr>
+    </w:p>
+    <w:p>
+      <w:pPr>
+        <w:pStyle w:val="KeinLeerraum"/>
+        <w:rPr>
+          <w:noProof/>
+          <w:sz w:val="14"/>
+          <w:szCs w:val="14"/>
+          <w:rPrChange w:id="80" w:author="Hardi Stengelin" w:date="2020-02-08T08:50:00Z">
+            <w:rPr>
+              <w:noProof/>
+              <w:sz w:val="14"/>
+              <w:szCs w:val="14"/>
+              <w:lang w:val="en-US"/>
+            </w:rPr>
+          </w:rPrChange>
+        </w:rPr>
+      </w:pPr>
+    </w:p>
+    <w:p>
+      <w:pPr>
+        <w:pStyle w:val="KeinLeerraum"/>
+        <w:rPr>
+          <w:noProof/>
+          <w:rPrChange w:id="81" w:author="Hardi Stengelin" w:date="2020-02-08T08:50:00Z">
+            <w:rPr>
+              <w:noProof/>
+              <w:lang w:val="en-US"/>
+            </w:rPr>
+          </w:rPrChange>
+        </w:rPr>
+      </w:pPr>
+    </w:p>
+    <w:p>
+      <w:pPr>
+        <w:pStyle w:val="KeinLeerraum"/>
+        <w:rPr>
+          <w:rPrChange w:id="82" w:author="Hardi Stengelin" w:date="2020-02-08T08:50:00Z">
+            <w:rPr>
+              <w:lang w:val="en-US"/>
+            </w:rPr>
+          </w:rPrChange>
         </w:rPr>
       </w:pPr>
     </w:p>
@@ -10647,6 +12117,7 @@
         <w:pStyle w:val="KeinLeerraum"/>
       </w:pPr>
       <w:r>
+        <w:lastRenderedPageBreak/>
         <w:t xml:space="preserve">Im Video sieht man links oben den Arduino. Dieser ist mit einem 4-poligen Flachkabel mit einer Verteilerplatine verbunden. An diese ist ein WS2811 Modul angeschlossen (in der Mitte des Bildes) welches die LEDs der Andreaskreuze steuert. </w:t>
       </w:r>
     </w:p>
@@ -10792,86 +12263,331 @@
         <w:pStyle w:val="KeinLeerraum"/>
       </w:pPr>
       <w:r>
+        <w:t>Es zeigt ein „Belebtes Haus“ im Zeitraffer. Trotzdem ändert sich erst nach ein paar Sekunden was =&gt; Klickt das Video nicht gleich weg…</w:t>
+      </w:r>
+    </w:p>
+    <w:p>
+      <w:pPr>
+        <w:pStyle w:val="KeinLeerraum"/>
+        <w:rPr>
+          <w:noProof/>
+        </w:rPr>
+      </w:pPr>
+      <w:r>
+        <w:rPr>
+          <w:noProof/>
+        </w:rPr>
+        <w:t>[vimeo]https://vimeo.com/308722422[/vimeo]</w:t>
+      </w:r>
+    </w:p>
+    <w:p>
+      <w:pPr>
+        <w:pStyle w:val="KeinLeerraum"/>
+      </w:pPr>
+      <w:r>
+        <w:t xml:space="preserve">In den beiden mittleren Zimmern im ersten und zweiten Stock schauen die Bewohner in Fern. Durch die verkürzten Einschaltzeiten Zeiten sieht man das Flackern des Bildschirms nicht so gut. Im 1. Stock Rechts ist vermutlich das </w:t>
+      </w:r>
+      <w:r>
+        <w:rPr>
+          <w:noProof/>
+        </w:rPr>
+        <w:t>Moba</w:t>
+      </w:r>
+      <w:r>
+        <w:t xml:space="preserve"> Bastelzimmer welches von Neonröhren hell erleuchtet wird.</w:t>
+      </w:r>
+    </w:p>
+    <w:p>
+      <w:pPr>
+        <w:pStyle w:val="KeinLeerraum"/>
+      </w:pPr>
+      <w:r>
+        <w:t>Insgesamt sind in diesem Haus 8 verschiedene Räume mit RGB LEDs beleuchtet. Alle werden über ein 4-poliges Flachkabel angesteuert.</w:t>
+      </w:r>
+    </w:p>
+    <w:p>
+      <w:pPr>
+        <w:pStyle w:val="KeinLeerraum"/>
+      </w:pPr>
+      <w:r>
+        <w:t>Auf der Anlage wird man die zufälligen Zeiten mit denen die Lichter an- und ausgeschaltet werden deutlich länger wählen.</w:t>
+      </w:r>
+    </w:p>
+    <w:p>
+      <w:pPr>
+        <w:pStyle w:val="KeinLeerraum"/>
+      </w:pPr>
+    </w:p>
+    <w:p>
+      <w:pPr>
+        <w:pStyle w:val="KeinLeerraum"/>
+        <w:rPr>
+          <w:noProof/>
+          <w:sz w:val="14"/>
+          <w:szCs w:val="14"/>
+        </w:rPr>
+      </w:pPr>
+      <w:r>
+        <w:rPr>
+          <w:noProof/>
+          <w:sz w:val="14"/>
+          <w:szCs w:val="14"/>
+        </w:rPr>
+        <w:t>[URL=https://www.stummiforum.de/viewtopic.php?f=7&amp;t=165060&amp;sd=a&amp;start=27]</w:t>
+      </w:r>
+      <w:r>
+        <w:rPr>
+          <w:noProof/>
+          <w:color w:val="00B0F0"/>
+          <w:u w:val="single"/>
+        </w:rPr>
+        <w:t>Video: Lichtsignale (#28)</w:t>
+      </w:r>
+      <w:r>
+        <w:rPr>
+          <w:noProof/>
+        </w:rPr>
+        <w:t xml:space="preserve"> </w:t>
+      </w:r>
+      <w:r>
+        <w:rPr>
+          <w:noProof/>
+          <w:sz w:val="14"/>
+          <w:szCs w:val="14"/>
+        </w:rPr>
+        <w:t>[/URL]</w:t>
+      </w:r>
+    </w:p>
+    <w:p>
+      <w:pPr>
+        <w:pStyle w:val="KeinLeerraum"/>
+      </w:pPr>
+      <w:r>
+        <w:t xml:space="preserve">Das Video zeigt das weiche überblenden der LEDs bei Signalen. Die Signal Bilder können frei konfiguriert werden. Dazu kann das Excel Programm </w:t>
+      </w:r>
+      <w:r>
+        <w:rPr>
+          <w:noProof/>
+        </w:rPr>
+        <w:t>„Pattern_Configurator“</w:t>
+      </w:r>
+      <w:r>
+        <w:t xml:space="preserve"> verwendet werden welches Teil der Bibliothek ist. </w:t>
+      </w:r>
+    </w:p>
+    <w:p>
+      <w:pPr>
+        <w:pStyle w:val="KeinLeerraum"/>
+      </w:pPr>
+      <w:r>
+        <w:t>Das Video zeigt außerdem das die Signale über ein käufliches Steuergerät geschaltet werden können. Dazu wird in diesem Beispiel der CAN Bus verwendet. Eine Adaption an andere Busse / Protokolle ist jederzeit möglich.</w:t>
+      </w:r>
+    </w:p>
+    <w:p>
+      <w:pPr>
+        <w:pStyle w:val="KeinLeerraum"/>
+        <w:rPr>
+          <w:noProof/>
+        </w:rPr>
+      </w:pPr>
+      <w:r>
+        <w:rPr>
+          <w:noProof/>
+        </w:rPr>
+        <w:t>[vimeo]https://vimeo.com/308898588[/vimeo]</w:t>
+      </w:r>
+    </w:p>
+    <w:p/>
+    <w:p>
+      <w:pPr>
+        <w:pStyle w:val="KeinLeerraum"/>
+        <w:rPr>
+          <w:noProof/>
+          <w:sz w:val="14"/>
+          <w:szCs w:val="14"/>
+        </w:rPr>
+      </w:pPr>
+      <w:r>
+        <w:rPr>
+          <w:noProof/>
+          <w:sz w:val="14"/>
+          <w:szCs w:val="14"/>
+        </w:rPr>
+        <w:t>[URL=https://www.stummiforum.de/viewtopic.php?f=7&amp;t=165060&amp;sd=a&amp;start=28]</w:t>
+      </w:r>
+      <w:r>
+        <w:rPr>
+          <w:noProof/>
+          <w:color w:val="00B0F0"/>
+          <w:u w:val="single"/>
+        </w:rPr>
+        <w:t>Video: Knopfdruck Aktion Höhle(#29)</w:t>
+      </w:r>
+      <w:r>
+        <w:rPr>
+          <w:noProof/>
+        </w:rPr>
+        <w:t xml:space="preserve"> </w:t>
+      </w:r>
+      <w:r>
+        <w:rPr>
+          <w:noProof/>
+          <w:sz w:val="14"/>
+          <w:szCs w:val="14"/>
+        </w:rPr>
+        <w:t>[/URL]</w:t>
+      </w:r>
+    </w:p>
+    <w:p>
+      <w:pPr>
+        <w:pStyle w:val="KeinLeerraum"/>
+      </w:pPr>
+      <w:r>
+        <w:t xml:space="preserve">Hier wird eine „Druck Knopf Aktion“ unserer Anlage gezeigt. Die Tropfsteinhöhle wird von 13 RGB LEDs aus verschiedenen Richtungen beleuchtet. Dazu wird die </w:t>
+      </w:r>
+      <w:r>
+        <w:rPr>
+          <w:noProof/>
+        </w:rPr>
+        <w:t>[color=#0000FF]Pattern()[/color]</w:t>
+      </w:r>
+      <w:r>
+        <w:t xml:space="preserve"> Funktion der MobaLedLib verwendet. Damit können neben [b]Ampeln[/b] oder [b]Eisenbahnsignalen[/b] auch solche „Illuminationen“ erstellt werden.</w:t>
+      </w:r>
+    </w:p>
+    <w:p>
+      <w:pPr>
+        <w:pStyle w:val="KeinLeerraum"/>
+      </w:pPr>
+      <w:r>
+        <w:t>Beim ersten Druck auf den Taster wird zufällig eins der beiden Lagerfeuer in der Höhle aktiviert. Dummerweise das im Video nicht sichtbare. Mit dem zweiten Druck auf den Knopf wird eine Beleuchtungsscene mit wenigen gleichzeitig aktiven LEDs aktiviert. Der dritte Tastendruck aktiviert eine hellere Illumination. Die Blinksequenz des Tasters ist unterschiedlich bei den verschiedenen Modis. Die „Druck Knopf Aktion“ wird nach einiger Zeit oder durch längeres halten des Tasters beendet.</w:t>
+      </w:r>
+    </w:p>
+    <w:p>
+      <w:pPr>
+        <w:pStyle w:val="KeinLeerraum"/>
+        <w:rPr>
+          <w:noProof/>
+        </w:rPr>
+      </w:pPr>
+      <w:r>
+        <w:rPr>
+          <w:noProof/>
+        </w:rPr>
+        <w:t>[vimeo]https://vimeo.com/309065937[/vimeo]</w:t>
+      </w:r>
+    </w:p>
+    <w:p>
+      <w:pPr>
+        <w:pStyle w:val="KeinLeerraum"/>
+      </w:pPr>
+    </w:p>
+    <w:p>
+      <w:pPr>
+        <w:pStyle w:val="KeinLeerraum"/>
+        <w:rPr>
+          <w:noProof/>
+        </w:rPr>
+      </w:pPr>
+      <w:r>
+        <w:rPr>
+          <w:noProof/>
+          <w:sz w:val="14"/>
+          <w:szCs w:val="14"/>
+        </w:rPr>
+        <w:t>[URL=https://www.stummiforum.de/viewtopic.php?f=7&amp;t=165060&amp;sd=a&amp;start=32]</w:t>
+      </w:r>
+      <w:r>
+        <w:rPr>
+          <w:noProof/>
+          <w:color w:val="00B0F0"/>
+          <w:u w:val="single"/>
+        </w:rPr>
+        <w:t>Video: Knopfdruck Aktion Windrad (#33)</w:t>
+      </w:r>
+      <w:r>
+        <w:rPr>
+          <w:noProof/>
+          <w:color w:val="00B0F0"/>
+        </w:rPr>
+        <w:t xml:space="preserve"> </w:t>
+      </w:r>
+      <w:r>
+        <w:rPr>
+          <w:noProof/>
+          <w:sz w:val="14"/>
+          <w:szCs w:val="14"/>
+        </w:rPr>
+        <w:t>[/URL]</w:t>
+      </w:r>
+    </w:p>
+    <w:p>
+      <w:pPr>
+        <w:pStyle w:val="KeinLeerraum"/>
+        <w:rPr>
+          <w:noProof/>
+        </w:rPr>
+      </w:pPr>
+      <w:r>
+        <w:rPr>
+          <w:noProof/>
+        </w:rPr>
+        <w:t xml:space="preserve">Dieser Film zeigt eine weitere „Knopf Druck Aktion“. Leider ist der Taster nur zur Hälfte sichtbar (Unten rechts im Bild). Beim ersten Druck auf den Schalter beginnt das Licht im Windrad zu blinken. Dabei wird das Blinken echter Windräder nachgebildet. Diese Leuchten zweimal kurz und dann folgt eine kleine Pause (1s An, 0.5s Aus, 1s An, 1.5s Aus) Siehe: </w:t>
+      </w:r>
+      <w:r>
+        <w:rPr>
+          <w:noProof/>
+        </w:rPr>
         <w:lastRenderedPageBreak/>
-        <w:t>Es zeigt ein „Belebtes Haus“ im Zeitraffer. Trotzdem ändert sich erst nach ein paar Sekunden was =&gt; Klickt das Video nicht gleich weg…</w:t>
-      </w:r>
-    </w:p>
-    <w:p>
-      <w:pPr>
-        <w:pStyle w:val="KeinLeerraum"/>
-        <w:rPr>
-          <w:noProof/>
-        </w:rPr>
-      </w:pPr>
-      <w:r>
-        <w:rPr>
-          <w:noProof/>
-        </w:rPr>
-        <w:t>[vimeo]https://vimeo.com/308722422[/vimeo]</w:t>
-      </w:r>
-    </w:p>
-    <w:p>
-      <w:pPr>
-        <w:pStyle w:val="KeinLeerraum"/>
-      </w:pPr>
-      <w:r>
-        <w:t xml:space="preserve">In den beiden mittleren Zimmern im ersten und zweiten Stock schauen die Bewohner in Fern. Durch die verkürzten Einschaltzeiten Zeiten sieht man das Flackern des Bildschirms nicht so gut. Im 1. Stock Rechts ist vermutlich das </w:t>
-      </w:r>
-      <w:r>
-        <w:rPr>
-          <w:noProof/>
-        </w:rPr>
-        <w:t>Moba</w:t>
-      </w:r>
-      <w:r>
-        <w:t xml:space="preserve"> Bastelzimmer welches von Neonröhren hell erleuchtet wird.</w:t>
-      </w:r>
-    </w:p>
-    <w:p>
-      <w:pPr>
-        <w:pStyle w:val="KeinLeerraum"/>
-      </w:pPr>
-      <w:r>
-        <w:t>Insgesamt sind in diesem Haus 8 verschiedene Räume mit RGB LEDs beleuchtet. Alle werden über ein 4-poliges Flachkabel angesteuert.</w:t>
-      </w:r>
-    </w:p>
-    <w:p>
-      <w:pPr>
-        <w:pStyle w:val="KeinLeerraum"/>
-      </w:pPr>
-      <w:r>
-        <w:t>Auf der Anlage wird man die zufälligen Zeiten mit denen die Lichter an- und ausgeschaltet werden deutlich länger wählen.</w:t>
-      </w:r>
-    </w:p>
-    <w:p>
-      <w:pPr>
-        <w:pStyle w:val="KeinLeerraum"/>
-      </w:pPr>
-    </w:p>
-    <w:p>
-      <w:pPr>
-        <w:pStyle w:val="KeinLeerraum"/>
-        <w:rPr>
-          <w:noProof/>
-          <w:sz w:val="14"/>
-          <w:szCs w:val="14"/>
-        </w:rPr>
-      </w:pPr>
-      <w:r>
-        <w:rPr>
-          <w:noProof/>
-          <w:sz w:val="14"/>
-          <w:szCs w:val="14"/>
-        </w:rPr>
-        <w:t>[URL=https://www.stummiforum.de/viewtopic.php?f=7&amp;t=165060&amp;sd=a&amp;start=27]</w:t>
-      </w:r>
-      <w:r>
-        <w:rPr>
-          <w:noProof/>
-          <w:color w:val="00B0F0"/>
-          <w:u w:val="single"/>
-        </w:rPr>
-        <w:t>Video: Lichtsignale (#28)</w:t>
+        <w:t>https://www.windparkwaldhausen.de/contentbeitrag-170-84-kennzeichnung_befeuerung_von_windkraftanlagen_.html)</w:t>
+      </w:r>
+    </w:p>
+    <w:p>
+      <w:pPr>
+        <w:pStyle w:val="KeinLeerraum"/>
+        <w:rPr>
+          <w:noProof/>
+        </w:rPr>
+      </w:pPr>
+      <w:r>
+        <w:rPr>
+          <w:noProof/>
+        </w:rPr>
+        <w:t>[vimeo]https://vimeo.com/310209169[/vimeo]</w:t>
+      </w:r>
+    </w:p>
+    <w:p>
+      <w:pPr>
+        <w:pStyle w:val="KeinLeerraum"/>
+        <w:rPr>
+          <w:noProof/>
+        </w:rPr>
+      </w:pPr>
+    </w:p>
+    <w:p>
+      <w:pPr>
+        <w:pStyle w:val="KeinLeerraum"/>
+        <w:rPr>
+          <w:noProof/>
+          <w:sz w:val="14"/>
+          <w:szCs w:val="14"/>
+        </w:rPr>
+      </w:pPr>
+      <w:r>
+        <w:rPr>
+          <w:noProof/>
+          <w:sz w:val="14"/>
+          <w:szCs w:val="14"/>
+        </w:rPr>
+        <w:t>[URL=https://www.stummiforum.de/viewtopic.php?f=7&amp;t=165060&amp;sd=a&amp;start=57]</w:t>
+      </w:r>
+      <w:r>
+        <w:rPr>
+          <w:noProof/>
+          <w:color w:val="00B0F0"/>
+          <w:u w:val="single"/>
+        </w:rPr>
+        <w:t>Video: Brennendes Haus Feuerwehr und Rauch(#58)</w:t>
       </w:r>
       <w:r>
         <w:rPr>
@@ -10891,245 +12607,6 @@
     <w:p>
       <w:pPr>
         <w:pStyle w:val="KeinLeerraum"/>
-      </w:pPr>
-      <w:r>
-        <w:t xml:space="preserve">Das Video zeigt das weiche überblenden der LEDs bei Signalen. Die Signal Bilder können frei konfiguriert werden. Dazu kann das Excel Programm </w:t>
-      </w:r>
-      <w:r>
-        <w:rPr>
-          <w:noProof/>
-        </w:rPr>
-        <w:t>„Pattern_Configurator“</w:t>
-      </w:r>
-      <w:r>
-        <w:t xml:space="preserve"> verwendet werden welches Teil der Bibliothek ist. </w:t>
-      </w:r>
-    </w:p>
-    <w:p>
-      <w:pPr>
-        <w:pStyle w:val="KeinLeerraum"/>
-      </w:pPr>
-      <w:r>
-        <w:t>Das Video zeigt außerdem das die Signale über ein käufliches Steuergerät geschaltet werden können. Dazu wird in diesem Beispiel der CAN Bus verwendet. Eine Adaption an andere Busse / Protokolle ist jederzeit möglich.</w:t>
-      </w:r>
-    </w:p>
-    <w:p>
-      <w:pPr>
-        <w:pStyle w:val="KeinLeerraum"/>
-        <w:rPr>
-          <w:noProof/>
-        </w:rPr>
-      </w:pPr>
-      <w:r>
-        <w:rPr>
-          <w:noProof/>
-        </w:rPr>
-        <w:t>[vimeo]https://vimeo.com/308898588[/vimeo]</w:t>
-      </w:r>
-    </w:p>
-    <w:p/>
-    <w:p>
-      <w:pPr>
-        <w:pStyle w:val="KeinLeerraum"/>
-        <w:rPr>
-          <w:noProof/>
-          <w:sz w:val="14"/>
-          <w:szCs w:val="14"/>
-        </w:rPr>
-      </w:pPr>
-      <w:r>
-        <w:rPr>
-          <w:noProof/>
-          <w:sz w:val="14"/>
-          <w:szCs w:val="14"/>
-        </w:rPr>
-        <w:t>[URL=https://www.stummiforum.de/viewtopic.php?f=7&amp;t=165060&amp;sd=a&amp;start=28]</w:t>
-      </w:r>
-      <w:r>
-        <w:rPr>
-          <w:noProof/>
-          <w:color w:val="00B0F0"/>
-          <w:u w:val="single"/>
-        </w:rPr>
-        <w:t>Video: Knopfdruck Aktion Höhle(#29)</w:t>
-      </w:r>
-      <w:r>
-        <w:rPr>
-          <w:noProof/>
-        </w:rPr>
-        <w:t xml:space="preserve"> </w:t>
-      </w:r>
-      <w:r>
-        <w:rPr>
-          <w:noProof/>
-          <w:sz w:val="14"/>
-          <w:szCs w:val="14"/>
-        </w:rPr>
-        <w:t>[/URL]</w:t>
-      </w:r>
-    </w:p>
-    <w:p>
-      <w:pPr>
-        <w:pStyle w:val="KeinLeerraum"/>
-      </w:pPr>
-      <w:r>
-        <w:t xml:space="preserve">Hier wird eine „Druck Knopf Aktion“ unserer Anlage gezeigt. Die Tropfsteinhöhle wird von 13 RGB LEDs aus verschiedenen Richtungen beleuchtet. Dazu wird die </w:t>
-      </w:r>
-      <w:r>
-        <w:rPr>
-          <w:noProof/>
-        </w:rPr>
-        <w:t>[color=#0000FF]Pattern()[/color]</w:t>
-      </w:r>
-      <w:r>
-        <w:t xml:space="preserve"> Funktion der MobaLedLib verwendet. Damit können neben [b]Ampeln[/b] oder [b]Eisenbahnsignalen[/b] auch solche „Illuminationen“ erstellt werden.</w:t>
-      </w:r>
-    </w:p>
-    <w:p>
-      <w:pPr>
-        <w:pStyle w:val="KeinLeerraum"/>
-      </w:pPr>
-      <w:r>
-        <w:t>Beim ersten Druck auf den Taster wird zufällig eins der beiden Lagerfeuer in der Höhle aktiviert. Dummerweise das im Video nicht sichtbare. Mit dem zweiten Druck auf den Knopf wird eine Beleuchtungsscene mit wenigen gleichzeitig aktiven LEDs aktiviert. Der dritte Tastendruck aktiviert eine hellere Illumination. Die Blinksequenz des Tasters ist unterschiedlich bei den verschiedenen Modis. Die „Druck Knopf Aktion“ wird nach einiger Zeit oder durch längeres halten des Tasters beendet.</w:t>
-      </w:r>
-    </w:p>
-    <w:p>
-      <w:pPr>
-        <w:pStyle w:val="KeinLeerraum"/>
-        <w:rPr>
-          <w:noProof/>
-        </w:rPr>
-      </w:pPr>
-      <w:r>
-        <w:rPr>
-          <w:noProof/>
-        </w:rPr>
-        <w:t>[vimeo]https://vimeo.com/309065937[/vimeo]</w:t>
-      </w:r>
-    </w:p>
-    <w:p>
-      <w:pPr>
-        <w:pStyle w:val="KeinLeerraum"/>
-      </w:pPr>
-    </w:p>
-    <w:p>
-      <w:pPr>
-        <w:pStyle w:val="KeinLeerraum"/>
-        <w:rPr>
-          <w:noProof/>
-        </w:rPr>
-      </w:pPr>
-      <w:r>
-        <w:rPr>
-          <w:noProof/>
-          <w:sz w:val="14"/>
-          <w:szCs w:val="14"/>
-        </w:rPr>
-        <w:t>[URL=https://www.stummiforum.de/viewtopic.php?f=7&amp;t=165060&amp;sd=a&amp;start=32]</w:t>
-      </w:r>
-      <w:r>
-        <w:rPr>
-          <w:noProof/>
-          <w:color w:val="00B0F0"/>
-          <w:u w:val="single"/>
-        </w:rPr>
-        <w:t>Video: Knopfdruck Aktion Windrad (#33)</w:t>
-      </w:r>
-      <w:r>
-        <w:rPr>
-          <w:noProof/>
-          <w:color w:val="00B0F0"/>
-        </w:rPr>
-        <w:t xml:space="preserve"> </w:t>
-      </w:r>
-      <w:r>
-        <w:rPr>
-          <w:noProof/>
-          <w:sz w:val="14"/>
-          <w:szCs w:val="14"/>
-        </w:rPr>
-        <w:t>[/URL]</w:t>
-      </w:r>
-    </w:p>
-    <w:p>
-      <w:pPr>
-        <w:pStyle w:val="KeinLeerraum"/>
-        <w:rPr>
-          <w:noProof/>
-        </w:rPr>
-      </w:pPr>
-      <w:r>
-        <w:rPr>
-          <w:noProof/>
-        </w:rPr>
-        <w:t>Dieser Film zeigt eine weitere „Knopf Druck Aktion“. Leider ist der Taster nur zur Hälfte sichtbar (Unten rechts im Bild). Beim ersten Druck auf den Schalter beginnt das Licht im Windrad zu blinken. Dabei wird das Blinken echter Windräder nachgebildet. Diese Leuchten zweimal kurz und dann folgt eine kleine Pause (1s An, 0.5s Aus, 1s An, 1.5s Aus) Siehe: https://www.windparkwaldhausen.de/contentbeitrag-170-84-kennzeichnung_befeuerung_von_windkraftanlagen_.html)</w:t>
-      </w:r>
-    </w:p>
-    <w:p>
-      <w:pPr>
-        <w:pStyle w:val="KeinLeerraum"/>
-        <w:rPr>
-          <w:noProof/>
-        </w:rPr>
-      </w:pPr>
-      <w:r>
-        <w:rPr>
-          <w:noProof/>
-        </w:rPr>
-        <w:t>[vimeo]https://vimeo.com/310209169[/vimeo]</w:t>
-      </w:r>
-    </w:p>
-    <w:p>
-      <w:pPr>
-        <w:pStyle w:val="KeinLeerraum"/>
-        <w:rPr>
-          <w:noProof/>
-        </w:rPr>
-      </w:pPr>
-    </w:p>
-    <w:p>
-      <w:pPr>
-        <w:pStyle w:val="KeinLeerraum"/>
-        <w:rPr>
-          <w:noProof/>
-          <w:sz w:val="14"/>
-          <w:szCs w:val="14"/>
-        </w:rPr>
-      </w:pPr>
-      <w:r>
-        <w:rPr>
-          <w:noProof/>
-          <w:sz w:val="14"/>
-          <w:szCs w:val="14"/>
-        </w:rPr>
-        <w:t>[URL=https://www.stummiforum.de/viewtopic.php?f=7&amp;t=165060&amp;sd=a&amp;start=57]</w:t>
-      </w:r>
-      <w:r>
-        <w:rPr>
-          <w:noProof/>
-          <w:color w:val="00B0F0"/>
-          <w:u w:val="single"/>
-        </w:rPr>
-        <w:t>Video: Brennendes Haus Feuerwehr und Rauch(#58)</w:t>
-      </w:r>
-      <w:r>
-        <w:rPr>
-          <w:noProof/>
-        </w:rPr>
-        <w:t xml:space="preserve"> </w:t>
-      </w:r>
-      <w:r>
-        <w:rPr>
-          <w:noProof/>
-          <w:sz w:val="14"/>
-          <w:szCs w:val="14"/>
-        </w:rPr>
-        <w:t>[/URL]</w:t>
-      </w:r>
-    </w:p>
-    <w:p>
-      <w:pPr>
-        <w:pStyle w:val="KeinLeerraum"/>
         <w:rPr>
           <w:noProof/>
         </w:rPr>
@@ -11180,7 +12657,6 @@
         <w:rPr>
           <w:noProof/>
         </w:rPr>
-        <w:lastRenderedPageBreak/>
         <w:t>Mit dem ersten Druck auf den Taster wird das Feuer „entzündet“. Der zweite Knopfdruck aktiviert den Rauchgenerator. Und mit dem dritten Druck auf den Taster kommt die Feuerwehr. Weil Kinder gerade an den Geräuschen Spaß haben kann man mit jedem weiteren Tastendruck eine andere MP3 Datei abrufen.</w:t>
       </w:r>
     </w:p>
@@ -11590,6 +13066,7 @@
         <w:rPr>
           <w:noProof/>
         </w:rPr>
+        <w:lastRenderedPageBreak/>
         <w:t xml:space="preserve">In diesem Video zeigt Rolf </w:t>
       </w:r>
       <w:r>
@@ -12159,6 +13636,7 @@
         <w:rPr>
           <w:noProof/>
         </w:rPr>
+        <w:lastRenderedPageBreak/>
         <w:t xml:space="preserve"> </w:t>
       </w:r>
       <w:r>
@@ -12410,7 +13888,6 @@
         <w:rPr>
           <w:noProof/>
         </w:rPr>
-        <w:lastRenderedPageBreak/>
         <w:t>spielt es auf den Arduino, und hofft das es noch jemanden gibt der Morsezeichen entziffern kann:</w:t>
       </w:r>
     </w:p>
@@ -13158,6 +14635,7 @@
       <w:pPr>
         <w:pStyle w:val="KeinLeerraum"/>
         <w:rPr>
+          <w:ins w:id="83" w:author="Hardi Stengelin" w:date="2020-02-08T08:59:00Z"/>
           <w:noProof/>
           <w:lang w:val="en-US"/>
         </w:rPr>
@@ -13167,17 +14645,686 @@
       <w:pPr>
         <w:pStyle w:val="KeinLeerraum"/>
         <w:rPr>
-          <w:noProof/>
-          <w:lang w:val="en-US"/>
-        </w:rPr>
-      </w:pPr>
-    </w:p>
-    <w:p>
-      <w:pPr>
-        <w:pStyle w:val="KeinLeerraum"/>
-        <w:rPr>
-          <w:noProof/>
-          <w:lang w:val="en-US"/>
+          <w:ins w:id="84" w:author="Hardi Stengelin" w:date="2020-02-08T08:59:00Z"/>
+          <w:noProof/>
+          <w:sz w:val="14"/>
+          <w:szCs w:val="14"/>
+        </w:rPr>
+      </w:pPr>
+      <w:ins w:id="85" w:author="Hardi Stengelin" w:date="2020-02-08T08:59:00Z">
+        <w:r>
+          <w:rPr>
+            <w:noProof/>
+            <w:sz w:val="6"/>
+            <w:szCs w:val="6"/>
+          </w:rPr>
+          <w:t>[URL=https://www.stummiforum.de/viewtopic.php?f=7&amp;t=165060&amp;sd=a&amp;start</w:t>
+        </w:r>
+        <w:r>
+          <w:rPr>
+            <w:noProof/>
+            <w:sz w:val="14"/>
+            <w:szCs w:val="14"/>
+          </w:rPr>
+          <w:t>=861]</w:t>
+        </w:r>
+        <w:r>
+          <w:rPr>
+            <w:noProof/>
+            <w:sz w:val="6"/>
+            <w:szCs w:val="6"/>
+          </w:rPr>
+          <w:t xml:space="preserve"> </w:t>
+        </w:r>
+        <w:r>
+          <w:rPr>
+            <w:color w:val="00B0F0"/>
+            <w:u w:val="single"/>
+          </w:rPr>
+          <w:t xml:space="preserve">Weitere </w:t>
+        </w:r>
+        <w:proofErr w:type="gramStart"/>
+        <w:r>
+          <w:rPr>
+            <w:color w:val="00B0F0"/>
+            <w:u w:val="single"/>
+          </w:rPr>
+          <w:t>mit Signale</w:t>
+        </w:r>
+        <w:proofErr w:type="gramEnd"/>
+        <w:r>
+          <w:rPr>
+            <w:color w:val="00B0F0"/>
+            <w:u w:val="single"/>
+          </w:rPr>
+          <w:t xml:space="preserve"> aus dem 3D-Drucker von Ronny </w:t>
+        </w:r>
+        <w:r>
+          <w:rPr>
+            <w:noProof/>
+            <w:color w:val="00B0F0"/>
+            <w:u w:val="single"/>
+          </w:rPr>
+          <w:t>(#862)</w:t>
+        </w:r>
+        <w:r>
+          <w:rPr>
+            <w:noProof/>
+            <w:sz w:val="14"/>
+            <w:szCs w:val="14"/>
+          </w:rPr>
+          <w:t xml:space="preserve"> [/URL]</w:t>
+        </w:r>
+      </w:ins>
+    </w:p>
+    <w:p>
+      <w:pPr>
+        <w:pStyle w:val="KeinLeerraum"/>
+        <w:rPr>
+          <w:noProof/>
+          <w:rPrChange w:id="86" w:author="Hardi Stengelin" w:date="2020-02-08T08:59:00Z">
+            <w:rPr>
+              <w:noProof/>
+              <w:lang w:val="en-US"/>
+            </w:rPr>
+          </w:rPrChange>
+        </w:rPr>
+      </w:pPr>
+      <w:ins w:id="87" w:author="Hardi Stengelin" w:date="2020-02-08T08:59:00Z">
+        <w:r>
+          <w:rPr>
+            <w:noProof/>
+            <w:sz w:val="14"/>
+            <w:szCs w:val="14"/>
+          </w:rPr>
+          <w:t xml:space="preserve">Hier </w:t>
+        </w:r>
+      </w:ins>
+      <w:ins w:id="88" w:author="Hardi Stengelin" w:date="2020-02-08T09:00:00Z">
+        <w:r>
+          <w:rPr>
+            <w:noProof/>
+            <w:sz w:val="14"/>
+            <w:szCs w:val="14"/>
+          </w:rPr>
+          <w:t xml:space="preserve">sieht man sehr schön wie viele </w:t>
+        </w:r>
+      </w:ins>
+      <w:ins w:id="89" w:author="Hardi Stengelin" w:date="2020-02-08T09:01:00Z">
+        <w:r>
+          <w:rPr>
+            <w:noProof/>
+            <w:sz w:val="14"/>
+            <w:szCs w:val="14"/>
+          </w:rPr>
+          <w:t xml:space="preserve">Aspekte </w:t>
+        </w:r>
+      </w:ins>
+      <w:ins w:id="90" w:author="Hardi Stengelin" w:date="2020-02-08T09:00:00Z">
+        <w:r>
+          <w:rPr>
+            <w:noProof/>
+            <w:sz w:val="14"/>
+            <w:szCs w:val="14"/>
+          </w:rPr>
+          <w:t xml:space="preserve">das selber gebaute Signal von </w:t>
+        </w:r>
+      </w:ins>
+      <w:ins w:id="91" w:author="Hardi Stengelin" w:date="2020-02-08T09:01:00Z">
+        <w:r>
+          <w:rPr>
+            <w:noProof/>
+            <w:sz w:val="14"/>
+            <w:szCs w:val="14"/>
+          </w:rPr>
+          <w:t>Ronny anzeigen kann. Mir gefällt auch das weiche Überblenden der</w:t>
+        </w:r>
+      </w:ins>
+      <w:ins w:id="92" w:author="Hardi Stengelin" w:date="2020-02-08T09:02:00Z">
+        <w:r>
+          <w:rPr>
+            <w:noProof/>
+            <w:sz w:val="14"/>
+            <w:szCs w:val="14"/>
+          </w:rPr>
+          <w:t xml:space="preserve"> LEDs gut welches man ganz einfach mit dem Pattern_Configurator einstellen kann.</w:t>
+        </w:r>
+      </w:ins>
+    </w:p>
+    <w:p>
+      <w:pPr>
+        <w:pStyle w:val="KeinLeerraum"/>
+        <w:rPr>
+          <w:ins w:id="93" w:author="Hardi Stengelin" w:date="2020-02-08T09:25:00Z"/>
+          <w:noProof/>
+        </w:rPr>
+      </w:pPr>
+      <w:ins w:id="94" w:author="Hardi Stengelin" w:date="2020-02-08T08:58:00Z">
+        <w:r>
+          <w:rPr>
+            <w:noProof/>
+            <w:rPrChange w:id="95" w:author="Hardi Stengelin" w:date="2020-02-08T09:01:00Z">
+              <w:rPr>
+                <w:noProof/>
+                <w:lang w:val="en-US"/>
+              </w:rPr>
+            </w:rPrChange>
+          </w:rPr>
+          <w:t>[vimeo]</w:t>
+        </w:r>
+      </w:ins>
+      <w:ins w:id="96" w:author="Hardi Stengelin" w:date="2020-02-08T09:25:00Z">
+        <w:r>
+          <w:rPr>
+            <w:noProof/>
+          </w:rPr>
+          <w:fldChar w:fldCharType="begin"/>
+        </w:r>
+        <w:r>
+          <w:rPr>
+            <w:noProof/>
+          </w:rPr>
+          <w:instrText xml:space="preserve"> HYPERLINK "</w:instrText>
+        </w:r>
+      </w:ins>
+      <w:ins w:id="97" w:author="Hardi Stengelin" w:date="2020-02-08T08:58:00Z">
+        <w:r>
+          <w:rPr>
+            <w:noProof/>
+            <w:rPrChange w:id="98" w:author="Hardi Stengelin" w:date="2020-02-08T09:01:00Z">
+              <w:rPr>
+                <w:noProof/>
+                <w:lang w:val="en-US"/>
+              </w:rPr>
+            </w:rPrChange>
+          </w:rPr>
+          <w:instrText>https://vimeo.com/380317115[/vimeo</w:instrText>
+        </w:r>
+      </w:ins>
+      <w:ins w:id="99" w:author="Hardi Stengelin" w:date="2020-02-08T09:25:00Z">
+        <w:r>
+          <w:rPr>
+            <w:noProof/>
+          </w:rPr>
+          <w:instrText xml:space="preserve">" </w:instrText>
+        </w:r>
+        <w:r>
+          <w:rPr>
+            <w:noProof/>
+          </w:rPr>
+          <w:fldChar w:fldCharType="separate"/>
+        </w:r>
+      </w:ins>
+      <w:ins w:id="100" w:author="Hardi Stengelin" w:date="2020-02-08T08:58:00Z">
+        <w:r>
+          <w:rPr>
+            <w:rStyle w:val="Hyperlink"/>
+            <w:noProof/>
+            <w:rPrChange w:id="101" w:author="Hardi Stengelin" w:date="2020-02-08T09:01:00Z">
+              <w:rPr>
+                <w:noProof/>
+                <w:lang w:val="en-US"/>
+              </w:rPr>
+            </w:rPrChange>
+          </w:rPr>
+          <w:t>https://vimeo.com/380317115[/vimeo</w:t>
+        </w:r>
+      </w:ins>
+      <w:ins w:id="102" w:author="Hardi Stengelin" w:date="2020-02-08T09:25:00Z">
+        <w:r>
+          <w:rPr>
+            <w:noProof/>
+          </w:rPr>
+          <w:fldChar w:fldCharType="end"/>
+        </w:r>
+      </w:ins>
+      <w:ins w:id="103" w:author="Hardi Stengelin" w:date="2020-02-08T08:58:00Z">
+        <w:r>
+          <w:rPr>
+            <w:noProof/>
+            <w:rPrChange w:id="104" w:author="Hardi Stengelin" w:date="2020-02-08T09:01:00Z">
+              <w:rPr>
+                <w:noProof/>
+                <w:lang w:val="en-US"/>
+              </w:rPr>
+            </w:rPrChange>
+          </w:rPr>
+          <w:t>]</w:t>
+        </w:r>
+      </w:ins>
+    </w:p>
+    <w:p>
+      <w:pPr>
+        <w:pStyle w:val="KeinLeerraum"/>
+        <w:rPr>
+          <w:ins w:id="105" w:author="Hardi Stengelin" w:date="2020-02-08T09:25:00Z"/>
+          <w:noProof/>
+        </w:rPr>
+      </w:pPr>
+    </w:p>
+    <w:p>
+      <w:pPr>
+        <w:pStyle w:val="KeinLeerraum"/>
+        <w:rPr>
+          <w:ins w:id="106" w:author="Hardi Stengelin" w:date="2020-02-08T09:25:00Z"/>
+          <w:noProof/>
+        </w:rPr>
+      </w:pPr>
+      <w:ins w:id="107" w:author="Hardi Stengelin" w:date="2020-02-08T09:25:00Z">
+        <w:r>
+          <w:rPr>
+            <w:noProof/>
+            <w:sz w:val="6"/>
+            <w:szCs w:val="6"/>
+          </w:rPr>
+          <w:t>[URL=</w:t>
+        </w:r>
+        <w:proofErr w:type="gramStart"/>
+        <w:r>
+          <w:rPr>
+            <w:noProof/>
+            <w:sz w:val="6"/>
+            <w:szCs w:val="6"/>
+          </w:rPr>
+          <w:t>https://www.stummiforum.de/viewtopic.php?f=7&amp;t=165060&amp;sd=a&amp;start</w:t>
+        </w:r>
+        <w:r>
+          <w:rPr>
+            <w:noProof/>
+            <w:sz w:val="14"/>
+            <w:szCs w:val="14"/>
+          </w:rPr>
+          <w:t>=8</w:t>
+        </w:r>
+        <w:r>
+          <w:rPr>
+            <w:noProof/>
+            <w:sz w:val="14"/>
+            <w:szCs w:val="14"/>
+          </w:rPr>
+          <w:t>88</w:t>
+        </w:r>
+        <w:r>
+          <w:rPr>
+            <w:noProof/>
+            <w:sz w:val="14"/>
+            <w:szCs w:val="14"/>
+          </w:rPr>
+          <w:t>]</w:t>
+        </w:r>
+        <w:r>
+          <w:rPr>
+            <w:noProof/>
+            <w:sz w:val="6"/>
+            <w:szCs w:val="6"/>
+          </w:rPr>
+          <w:t xml:space="preserve"> </w:t>
+        </w:r>
+      </w:ins>
+      <w:ins w:id="108" w:author="Hardi Stengelin" w:date="2020-02-08T09:26:00Z">
+        <w:r>
+          <w:rPr>
+            <w:noProof/>
+            <w:sz w:val="6"/>
+            <w:szCs w:val="6"/>
+          </w:rPr>
+          <w:t xml:space="preserve"> </w:t>
+        </w:r>
+      </w:ins>
+      <w:ins w:id="109" w:author="Hardi Stengelin" w:date="2020-02-08T09:27:00Z">
+        <w:r>
+          <w:rPr>
+            <w:color w:val="00B0F0"/>
+            <w:u w:val="single"/>
+          </w:rPr>
+          <w:t>Advent</w:t>
+        </w:r>
+      </w:ins>
+      <w:ins w:id="110" w:author="Hardi Stengelin" w:date="2020-02-08T09:26:00Z">
+        <w:r>
+          <w:rPr>
+            <w:color w:val="00B0F0"/>
+            <w:u w:val="single"/>
+          </w:rPr>
+          <w:t>s</w:t>
+        </w:r>
+      </w:ins>
+      <w:ins w:id="111" w:author="Hardi Stengelin" w:date="2020-02-08T09:27:00Z">
+        <w:r>
+          <w:rPr>
+            <w:color w:val="00B0F0"/>
+            <w:u w:val="single"/>
+          </w:rPr>
+          <w:t>g</w:t>
+        </w:r>
+      </w:ins>
+      <w:ins w:id="112" w:author="Hardi Stengelin" w:date="2020-02-08T09:26:00Z">
+        <w:r>
+          <w:rPr>
+            <w:color w:val="00B0F0"/>
+            <w:u w:val="single"/>
+          </w:rPr>
+          <w:t>ruß</w:t>
+        </w:r>
+        <w:proofErr w:type="gramEnd"/>
+        <w:r>
+          <w:rPr>
+            <w:color w:val="00B0F0"/>
+            <w:u w:val="single"/>
+          </w:rPr>
+          <w:t xml:space="preserve"> von Klaus-Dieter</w:t>
+        </w:r>
+      </w:ins>
+      <w:ins w:id="113" w:author="Hardi Stengelin" w:date="2020-02-08T09:25:00Z">
+        <w:r>
+          <w:rPr>
+            <w:color w:val="00B0F0"/>
+            <w:u w:val="single"/>
+          </w:rPr>
+          <w:t xml:space="preserve"> </w:t>
+        </w:r>
+        <w:r>
+          <w:rPr>
+            <w:noProof/>
+            <w:color w:val="00B0F0"/>
+            <w:u w:val="single"/>
+          </w:rPr>
+          <w:t>(#8</w:t>
+        </w:r>
+        <w:r>
+          <w:rPr>
+            <w:noProof/>
+            <w:color w:val="00B0F0"/>
+            <w:u w:val="single"/>
+          </w:rPr>
+          <w:t>89</w:t>
+        </w:r>
+        <w:r>
+          <w:rPr>
+            <w:noProof/>
+            <w:color w:val="00B0F0"/>
+            <w:u w:val="single"/>
+          </w:rPr>
+          <w:t>)</w:t>
+        </w:r>
+        <w:r>
+          <w:rPr>
+            <w:noProof/>
+            <w:sz w:val="14"/>
+            <w:szCs w:val="14"/>
+          </w:rPr>
+          <w:t xml:space="preserve"> [/URL]</w:t>
+        </w:r>
+      </w:ins>
+    </w:p>
+    <w:p>
+      <w:pPr>
+        <w:pStyle w:val="KeinLeerraum"/>
+        <w:rPr>
+          <w:ins w:id="114" w:author="Hardi Stengelin" w:date="2020-02-08T09:33:00Z"/>
+          <w:noProof/>
+        </w:rPr>
+      </w:pPr>
+      <w:ins w:id="115" w:author="Hardi Stengelin" w:date="2020-02-08T09:25:00Z">
+        <w:r>
+          <w:rPr>
+            <w:noProof/>
+          </w:rPr>
+          <w:t>[vimeo]</w:t>
+        </w:r>
+      </w:ins>
+      <w:ins w:id="116" w:author="Hardi Stengelin" w:date="2020-02-08T09:33:00Z">
+        <w:r>
+          <w:rPr>
+            <w:noProof/>
+          </w:rPr>
+          <w:fldChar w:fldCharType="begin"/>
+        </w:r>
+        <w:r>
+          <w:rPr>
+            <w:noProof/>
+          </w:rPr>
+          <w:instrText xml:space="preserve"> HYPERLINK "</w:instrText>
+        </w:r>
+      </w:ins>
+      <w:ins w:id="117" w:author="Hardi Stengelin" w:date="2020-02-08T09:25:00Z">
+        <w:r>
+          <w:rPr>
+            <w:noProof/>
+          </w:rPr>
+          <w:instrText>https://vimeo.com/381195021[/vimeo</w:instrText>
+        </w:r>
+      </w:ins>
+      <w:ins w:id="118" w:author="Hardi Stengelin" w:date="2020-02-08T09:33:00Z">
+        <w:r>
+          <w:rPr>
+            <w:noProof/>
+          </w:rPr>
+          <w:instrText xml:space="preserve">" </w:instrText>
+        </w:r>
+        <w:r>
+          <w:rPr>
+            <w:noProof/>
+          </w:rPr>
+          <w:fldChar w:fldCharType="separate"/>
+        </w:r>
+      </w:ins>
+      <w:ins w:id="119" w:author="Hardi Stengelin" w:date="2020-02-08T09:25:00Z">
+        <w:r>
+          <w:rPr>
+            <w:rStyle w:val="Hyperlink"/>
+            <w:noProof/>
+          </w:rPr>
+          <w:t>https://vimeo.com/381195021[/vimeo</w:t>
+        </w:r>
+      </w:ins>
+      <w:ins w:id="120" w:author="Hardi Stengelin" w:date="2020-02-08T09:33:00Z">
+        <w:r>
+          <w:rPr>
+            <w:noProof/>
+          </w:rPr>
+          <w:fldChar w:fldCharType="end"/>
+        </w:r>
+      </w:ins>
+      <w:ins w:id="121" w:author="Hardi Stengelin" w:date="2020-02-08T09:25:00Z">
+        <w:r>
+          <w:rPr>
+            <w:noProof/>
+          </w:rPr>
+          <w:t>]</w:t>
+        </w:r>
+      </w:ins>
+    </w:p>
+    <w:p>
+      <w:pPr>
+        <w:pStyle w:val="KeinLeerraum"/>
+        <w:rPr>
+          <w:ins w:id="122" w:author="Hardi Stengelin" w:date="2020-02-08T09:33:00Z"/>
+          <w:noProof/>
+        </w:rPr>
+      </w:pPr>
+    </w:p>
+    <w:p>
+      <w:pPr>
+        <w:pStyle w:val="KeinLeerraum"/>
+        <w:rPr>
+          <w:ins w:id="123" w:author="Hardi Stengelin" w:date="2020-02-08T09:33:00Z"/>
+          <w:noProof/>
+        </w:rPr>
+      </w:pPr>
+      <w:ins w:id="124" w:author="Hardi Stengelin" w:date="2020-02-08T09:33:00Z">
+        <w:r>
+          <w:rPr>
+            <w:noProof/>
+            <w:sz w:val="6"/>
+            <w:szCs w:val="6"/>
+          </w:rPr>
+          <w:t>[URL=</w:t>
+        </w:r>
+        <w:proofErr w:type="gramStart"/>
+        <w:r>
+          <w:rPr>
+            <w:noProof/>
+            <w:sz w:val="6"/>
+            <w:szCs w:val="6"/>
+          </w:rPr>
+          <w:t>https://www.stummiforum.de/viewtopic.php?f=7&amp;t=165060&amp;sd=a&amp;start</w:t>
+        </w:r>
+        <w:r>
+          <w:rPr>
+            <w:noProof/>
+            <w:sz w:val="14"/>
+            <w:szCs w:val="14"/>
+          </w:rPr>
+          <w:t>=8</w:t>
+        </w:r>
+        <w:r>
+          <w:rPr>
+            <w:noProof/>
+            <w:sz w:val="14"/>
+            <w:szCs w:val="14"/>
+          </w:rPr>
+          <w:t>96</w:t>
+        </w:r>
+        <w:r>
+          <w:rPr>
+            <w:noProof/>
+            <w:sz w:val="14"/>
+            <w:szCs w:val="14"/>
+          </w:rPr>
+          <w:t>]</w:t>
+        </w:r>
+        <w:r>
+          <w:rPr>
+            <w:noProof/>
+            <w:sz w:val="6"/>
+            <w:szCs w:val="6"/>
+          </w:rPr>
+          <w:t xml:space="preserve">  </w:t>
+        </w:r>
+      </w:ins>
+      <w:ins w:id="125" w:author="Hardi Stengelin" w:date="2020-02-08T09:35:00Z">
+        <w:r>
+          <w:rPr>
+            <w:color w:val="00B0F0"/>
+            <w:u w:val="single"/>
+          </w:rPr>
+          <w:t>5</w:t>
+        </w:r>
+      </w:ins>
+      <w:proofErr w:type="gramEnd"/>
+      <w:ins w:id="126" w:author="Hardi Stengelin" w:date="2020-02-08T09:34:00Z">
+        <w:r>
+          <w:rPr>
+            <w:color w:val="00B0F0"/>
+            <w:u w:val="single"/>
+          </w:rPr>
+          <w:t xml:space="preserve"> Videos des sensationellen </w:t>
+        </w:r>
+      </w:ins>
+      <w:ins w:id="127" w:author="Hardi Stengelin" w:date="2020-02-08T09:35:00Z">
+        <w:r>
+          <w:rPr>
+            <w:color w:val="00B0F0"/>
+            <w:u w:val="single"/>
+          </w:rPr>
+          <w:t xml:space="preserve">beleuchteten </w:t>
+        </w:r>
+      </w:ins>
+      <w:ins w:id="128" w:author="Hardi Stengelin" w:date="2020-02-08T09:34:00Z">
+        <w:r>
+          <w:rPr>
+            <w:color w:val="00B0F0"/>
+            <w:u w:val="single"/>
+          </w:rPr>
+          <w:t>Bahnhofs von Armin</w:t>
+        </w:r>
+      </w:ins>
+      <w:ins w:id="129" w:author="Hardi Stengelin" w:date="2020-02-08T09:33:00Z">
+        <w:r>
+          <w:rPr>
+            <w:color w:val="00B0F0"/>
+            <w:u w:val="single"/>
+          </w:rPr>
+          <w:t xml:space="preserve"> </w:t>
+        </w:r>
+        <w:r>
+          <w:rPr>
+            <w:noProof/>
+            <w:color w:val="00B0F0"/>
+            <w:u w:val="single"/>
+          </w:rPr>
+          <w:t>(#8</w:t>
+        </w:r>
+      </w:ins>
+      <w:ins w:id="130" w:author="Hardi Stengelin" w:date="2020-02-08T09:34:00Z">
+        <w:r>
+          <w:rPr>
+            <w:noProof/>
+            <w:color w:val="00B0F0"/>
+            <w:u w:val="single"/>
+          </w:rPr>
+          <w:t>97</w:t>
+        </w:r>
+      </w:ins>
+      <w:ins w:id="131" w:author="Hardi Stengelin" w:date="2020-02-08T09:33:00Z">
+        <w:r>
+          <w:rPr>
+            <w:noProof/>
+            <w:color w:val="00B0F0"/>
+            <w:u w:val="single"/>
+          </w:rPr>
+          <w:t>)</w:t>
+        </w:r>
+        <w:r>
+          <w:rPr>
+            <w:noProof/>
+            <w:sz w:val="14"/>
+            <w:szCs w:val="14"/>
+          </w:rPr>
+          <w:t xml:space="preserve"> [/URL]</w:t>
+        </w:r>
+      </w:ins>
+    </w:p>
+    <w:p>
+      <w:pPr>
+        <w:pStyle w:val="KeinLeerraum"/>
+        <w:rPr>
+          <w:noProof/>
+          <w:rPrChange w:id="132" w:author="Hardi Stengelin" w:date="2020-02-08T09:01:00Z">
+            <w:rPr>
+              <w:noProof/>
+              <w:lang w:val="en-US"/>
+            </w:rPr>
+          </w:rPrChange>
+        </w:rPr>
+      </w:pPr>
+      <w:ins w:id="133" w:author="Hardi Stengelin" w:date="2020-02-08T09:33:00Z">
+        <w:r>
+          <w:rPr>
+            <w:noProof/>
+          </w:rPr>
+          <w:t xml:space="preserve"> </w:t>
+        </w:r>
+        <w:r>
+          <w:rPr>
+            <w:noProof/>
+          </w:rPr>
+          <w:t>[vimeo]https://vimeo.com/381884243[/vimeo]</w:t>
+        </w:r>
+      </w:ins>
+    </w:p>
+    <w:p>
+      <w:pPr>
+        <w:pStyle w:val="KeinLeerraum"/>
+        <w:rPr>
+          <w:noProof/>
+          <w:rPrChange w:id="134" w:author="Hardi Stengelin" w:date="2020-02-08T09:01:00Z">
+            <w:rPr>
+              <w:noProof/>
+              <w:lang w:val="en-US"/>
+            </w:rPr>
+          </w:rPrChange>
         </w:rPr>
       </w:pPr>
     </w:p>
@@ -13284,6 +15431,7 @@
         <w:pStyle w:val="KeinLeerraum"/>
       </w:pPr>
       <w:r>
+        <w:lastRenderedPageBreak/>
         <w:t xml:space="preserve">[*] WS2812 (Billiger aber lange Lieferzeit): </w:t>
       </w:r>
       <w:r>
@@ -13441,7 +15589,6 @@
         </w:rPr>
       </w:pPr>
       <w:r>
-        <w:lastRenderedPageBreak/>
         <w:t xml:space="preserve">[*] 64 WS2812 LEDs für </w:t>
       </w:r>
       <w:r>
@@ -14869,6 +17016,14 @@
     <w:abstractNumId w:val="0"/>
   </w:num>
 </w:numbering>
+</file>
+
+<file path=word/people.xml><?xml version="1.0" encoding="utf-8"?>
+<w15:people xmlns:wpc="http://schemas.microsoft.com/office/word/2010/wordprocessingCanvas" xmlns:cx="http://schemas.microsoft.com/office/drawing/2014/chartex" xmlns:cx1="http://schemas.microsoft.com/office/drawing/2015/9/8/chartex" xmlns:cx2="http://schemas.microsoft.com/office/drawing/2015/10/21/chartex" xmlns:cx3="http://schemas.microsoft.com/office/drawing/2016/5/9/chartex" xmlns:cx4="http://schemas.microsoft.com/office/drawing/2016/5/10/chartex" xmlns:cx5="http://schemas.microsoft.com/office/drawing/2016/5/11/chartex" xmlns:cx6="http://schemas.microsoft.com/office/drawing/2016/5/12/chartex" xmlns:cx7="http://schemas.microsoft.com/office/drawing/2016/5/13/chartex" xmlns:cx8="http://schemas.microsoft.com/office/drawing/2016/5/14/chartex" xmlns:mc="http://schemas.openxmlformats.org/markup-compatibility/2006" xmlns:aink="http://schemas.microsoft.com/office/drawing/2016/ink" xmlns:am3d="http://schemas.microsoft.com/office/drawing/2017/model3d" xmlns:o="urn:schemas-microsoft-com:office:office" xmlns:r="http://schemas.openxmlformats.org/officeDocument/2006/relationships" xmlns:m="http://schemas.openxmlformats.org/officeDocument/2006/math" xmlns:v="urn:schemas-microsoft-com:vml" xmlns:wp14="http://schemas.microsoft.com/office/word/2010/wordprocessingDrawing" xmlns:wp="http://schemas.openxmlformats.org/drawingml/2006/wordprocessingDrawing" xmlns:w10="urn:schemas-microsoft-com:office:word" xmlns:w="http://schemas.openxmlformats.org/wordprocessingml/2006/main" xmlns:w14="http://schemas.microsoft.com/office/word/2010/wordml" xmlns:w15="http://schemas.microsoft.com/office/word/2012/wordml" xmlns:w16cid="http://schemas.microsoft.com/office/word/2016/wordml/cid" xmlns:w16se="http://schemas.microsoft.com/office/word/2015/wordml/symex" xmlns:wpg="http://schemas.microsoft.com/office/word/2010/wordprocessingGroup" xmlns:wpi="http://schemas.microsoft.com/office/word/2010/wordprocessingInk" xmlns:wne="http://schemas.microsoft.com/office/word/2006/wordml" xmlns:wps="http://schemas.microsoft.com/office/word/2010/wordprocessingShape" mc:Ignorable="w14 w15 w16se w16cid wp14">
+  <w15:person w15:author="Hardi Stengelin">
+    <w15:presenceInfo w15:providerId="Windows Live" w15:userId="c03e51d4ea5369cb"/>
+  </w15:person>
+</w15:people>
 </file>
 
 <file path=word/styles.xml><?xml version="1.0" encoding="utf-8"?>
@@ -15450,6 +17605,16 @@
       <w:szCs w:val="18"/>
     </w:rPr>
   </w:style>
+  <w:style w:type="paragraph" w:styleId="berarbeitung">
+    <w:name w:val="Revision"/>
+    <w:hidden/>
+    <w:uiPriority w:val="99"/>
+    <w:semiHidden/>
+    <w:rsid w:val="008D42F0"/>
+    <w:pPr>
+      <w:spacing w:after="0" w:line="240" w:lineRule="auto"/>
+    </w:pPr>
+  </w:style>
 </w:styles>
 </file>
 
@@ -15753,7 +17918,7 @@
 </file>
 
 <file path=customXml/itemProps1.xml><?xml version="1.0" encoding="utf-8"?>
-<ds:datastoreItem xmlns:ds="http://schemas.openxmlformats.org/officeDocument/2006/customXml" ds:itemID="{A3CABCB8-818B-4E28-A0AA-C63EBC33DE4D}">
+<ds:datastoreItem xmlns:ds="http://schemas.openxmlformats.org/officeDocument/2006/customXml" ds:itemID="{53C13961-01F1-42A1-8A2E-9959436C676E}">
   <ds:schemaRefs>
     <ds:schemaRef ds:uri="http://schemas.openxmlformats.org/officeDocument/2006/bibliography"/>
   </ds:schemaRefs>

</xml_diff>